<commit_message>
misc fixes to doc
</commit_message>
<xml_diff>
--- a/v4.4/Install-Deployment/ERM Application Deployment Guide.docx
+++ b/v4.4/Install-Deployment/ERM Application Deployment Guide.docx
@@ -23,7 +23,7 @@
         <w:rPr>
           <w:noProof/>
         </w:rPr>
-        <w:t>June 16, 2025</w:t>
+        <w:t>June 18, 2025</w:t>
       </w:r>
       <w:r>
         <w:fldChar w:fldCharType="end"/>
@@ -60,6 +60,16 @@
           <w:szCs w:val="40"/>
         </w:rPr>
       </w:pPr>
+      <w:r>
+        <w:rPr>
+          <w:b w:val="0"/>
+          <w:i/>
+          <w:iCs/>
+          <w:sz w:val="36"/>
+          <w:szCs w:val="40"/>
+        </w:rPr>
+        <w:t xml:space="preserve">Application </w:t>
+      </w:r>
       <w:r>
         <w:rPr>
           <w:b w:val="0"/>
@@ -1777,7 +1787,19 @@
           <w:rPr>
             <w:rStyle w:val="Hyperlink"/>
           </w:rPr>
-          <w:t>Business System Integration</w:t>
+          <w:t>Business S</w:t>
+        </w:r>
+        <w:r>
+          <w:rPr>
+            <w:rStyle w:val="Hyperlink"/>
+          </w:rPr>
+          <w:t>y</w:t>
+        </w:r>
+        <w:r>
+          <w:rPr>
+            <w:rStyle w:val="Hyperlink"/>
+          </w:rPr>
+          <w:t>stem Integration</w:t>
         </w:r>
         <w:r>
           <w:rPr>
@@ -4466,7 +4488,55 @@
                 <w:bCs/>
                 <w:sz w:val="20"/>
               </w:rPr>
-              <w:t xml:space="preserve">If you are installing a new version of ERM, see </w:t>
+              <w:t xml:space="preserve">If you </w:t>
+            </w:r>
+            <w:r>
+              <w:rPr>
+                <w:rFonts w:ascii="Arial" w:hAnsi="Arial"/>
+                <w:bCs/>
+                <w:sz w:val="20"/>
+              </w:rPr>
+              <w:t xml:space="preserve">have an existing </w:t>
+            </w:r>
+            <w:r>
+              <w:rPr>
+                <w:rFonts w:ascii="Arial" w:hAnsi="Arial"/>
+                <w:bCs/>
+                <w:sz w:val="20"/>
+              </w:rPr>
+              <w:t>version of ERM</w:t>
+            </w:r>
+            <w:r>
+              <w:rPr>
+                <w:rFonts w:ascii="Arial" w:hAnsi="Arial"/>
+                <w:bCs/>
+                <w:sz w:val="20"/>
+              </w:rPr>
+              <w:t xml:space="preserve"> and are installing update</w:t>
+            </w:r>
+            <w:r>
+              <w:rPr>
+                <w:rFonts w:ascii="Arial" w:hAnsi="Arial"/>
+                <w:bCs/>
+                <w:sz w:val="20"/>
+              </w:rPr>
+              <w:t>,</w:t>
+            </w:r>
+            <w:r>
+              <w:rPr>
+                <w:rFonts w:ascii="Arial" w:hAnsi="Arial"/>
+                <w:bCs/>
+                <w:sz w:val="20"/>
+              </w:rPr>
+              <w:t xml:space="preserve"> </w:t>
+            </w:r>
+            <w:r>
+              <w:rPr>
+                <w:rFonts w:ascii="Arial" w:hAnsi="Arial"/>
+                <w:bCs/>
+                <w:sz w:val="20"/>
+              </w:rPr>
+              <w:t xml:space="preserve">see </w:t>
             </w:r>
             <w:hyperlink w:anchor="UpdatingERM" w:history="1">
               <w:r>
@@ -5041,21 +5111,7 @@
         <w:rPr>
           <w:rFonts w:cs="Times New Roman"/>
         </w:rPr>
-        <w:t xml:space="preserve">Use for testing and system validation. </w:t>
-      </w:r>
-      <w:proofErr w:type="gramStart"/>
-      <w:r>
-        <w:rPr>
-          <w:rFonts w:cs="Times New Roman"/>
-        </w:rPr>
-        <w:t>Only</w:t>
-      </w:r>
-      <w:proofErr w:type="gramEnd"/>
-      <w:r>
-        <w:rPr>
-          <w:rFonts w:cs="Times New Roman"/>
-        </w:rPr>
-        <w:t xml:space="preserve"> needed if not using customer BSI.</w:t>
+        <w:t>Use for testing and system validation. Only needed if not using customer BSI.</w:t>
       </w:r>
     </w:p>
     <w:p>
@@ -6405,25 +6461,7 @@
                 <w:bCs/>
                 <w:sz w:val="20"/>
               </w:rPr>
-              <w:t xml:space="preserve"> </w:t>
-            </w:r>
-            <w:proofErr w:type="gramStart"/>
-            <w:r>
-              <w:rPr>
-                <w:rFonts w:ascii="Arial" w:hAnsi="Arial"/>
-                <w:bCs/>
-                <w:sz w:val="20"/>
-              </w:rPr>
-              <w:t>These</w:t>
-            </w:r>
-            <w:proofErr w:type="gramEnd"/>
-            <w:r>
-              <w:rPr>
-                <w:rFonts w:ascii="Arial" w:hAnsi="Arial"/>
-                <w:bCs/>
-                <w:sz w:val="20"/>
-              </w:rPr>
-              <w:t xml:space="preserve"> should be two separate web maps.</w:t>
+              <w:t xml:space="preserve"> These should be two separate web maps.</w:t>
             </w:r>
           </w:p>
         </w:tc>
@@ -7008,22 +7046,44 @@
           <w:sz w:val="24"/>
           <w:szCs w:val="24"/>
         </w:rPr>
-        <w:t>Optionally a</w:t>
-      </w:r>
-      <w:r>
+        <w:t>Click Register button</w:t>
+      </w:r>
+    </w:p>
+    <w:p>
+      <w:pPr>
+        <w:pStyle w:val="NoSpacing"/>
+        <w:numPr>
+          <w:ilvl w:val="0"/>
+          <w:numId w:val="23"/>
+        </w:numPr>
         <w:rPr>
           <w:rFonts w:ascii="Times New Roman" w:hAnsi="Times New Roman" w:cs="Times New Roman"/>
           <w:sz w:val="24"/>
           <w:szCs w:val="24"/>
         </w:rPr>
-        <w:t xml:space="preserve">dd redirect URLs for your app with https and </w:t>
-      </w:r>
+      </w:pPr>
       <w:r>
         <w:rPr>
           <w:rFonts w:ascii="Times New Roman" w:hAnsi="Times New Roman" w:cs="Times New Roman"/>
           <w:sz w:val="24"/>
           <w:szCs w:val="24"/>
         </w:rPr>
+        <w:t>Optionally a</w:t>
+      </w:r>
+      <w:r>
+        <w:rPr>
+          <w:rFonts w:ascii="Times New Roman" w:hAnsi="Times New Roman" w:cs="Times New Roman"/>
+          <w:sz w:val="24"/>
+          <w:szCs w:val="24"/>
+        </w:rPr>
+        <w:t xml:space="preserve">dd redirect URLs for your app with https and </w:t>
+      </w:r>
+      <w:r>
+        <w:rPr>
+          <w:rFonts w:ascii="Times New Roman" w:hAnsi="Times New Roman" w:cs="Times New Roman"/>
+          <w:sz w:val="24"/>
+          <w:szCs w:val="24"/>
+        </w:rPr>
         <w:t>http.</w:t>
       </w:r>
     </w:p>
@@ -7426,47 +7486,29 @@
           <w:sz w:val="24"/>
           <w:szCs w:val="24"/>
         </w:rPr>
-        <w:t xml:space="preserve">Groups will be created with </w:t>
-      </w:r>
-      <w:proofErr w:type="gramStart"/>
-      <w:r>
+        <w:lastRenderedPageBreak/>
+        <w:t>Groups will be created with following settings:</w:t>
+      </w:r>
+    </w:p>
+    <w:p>
+      <w:pPr>
+        <w:pStyle w:val="NoSpacing"/>
+        <w:numPr>
+          <w:ilvl w:val="1"/>
+          <w:numId w:val="47"/>
+        </w:numPr>
         <w:rPr>
           <w:rFonts w:ascii="Times New Roman" w:hAnsi="Times New Roman" w:cs="Times New Roman"/>
           <w:sz w:val="24"/>
           <w:szCs w:val="24"/>
         </w:rPr>
-        <w:t>following</w:t>
-      </w:r>
-      <w:proofErr w:type="gramEnd"/>
+      </w:pPr>
       <w:r>
         <w:rPr>
           <w:rFonts w:ascii="Times New Roman" w:hAnsi="Times New Roman" w:cs="Times New Roman"/>
           <w:sz w:val="24"/>
           <w:szCs w:val="24"/>
         </w:rPr>
-        <w:t xml:space="preserve"> settings:</w:t>
-      </w:r>
-    </w:p>
-    <w:p>
-      <w:pPr>
-        <w:pStyle w:val="NoSpacing"/>
-        <w:numPr>
-          <w:ilvl w:val="1"/>
-          <w:numId w:val="47"/>
-        </w:numPr>
-        <w:rPr>
-          <w:rFonts w:ascii="Times New Roman" w:hAnsi="Times New Roman" w:cs="Times New Roman"/>
-          <w:sz w:val="24"/>
-          <w:szCs w:val="24"/>
-        </w:rPr>
-      </w:pPr>
-      <w:r>
-        <w:rPr>
-          <w:rFonts w:ascii="Times New Roman" w:hAnsi="Times New Roman" w:cs="Times New Roman"/>
-          <w:sz w:val="24"/>
-          <w:szCs w:val="24"/>
-        </w:rPr>
-        <w:lastRenderedPageBreak/>
         <w:t>A tag of the format "dispatch-location-xxx"(where xxx denotes the dispatch location. For example, "dispatch-location-OCC", "dispatch-location-COV", etc.)</w:t>
       </w:r>
     </w:p>
@@ -8025,27 +8067,17 @@
           <w:i/>
           <w:iCs/>
         </w:rPr>
-        <w:t>ERM_</w:t>
-      </w:r>
-      <w:proofErr w:type="gramStart"/>
+        <w:t>ERM_services</w:t>
+      </w:r>
       <w:r>
         <w:rPr>
           <w:rFonts w:cs="Times New Roman"/>
           <w:i/>
           <w:iCs/>
         </w:rPr>
-        <w:t>services</w:t>
-      </w:r>
-      <w:r>
-        <w:rPr>
-          <w:rFonts w:cs="Times New Roman"/>
-          <w:i/>
-          <w:iCs/>
-        </w:rPr>
         <w:t>.aprx</w:t>
       </w:r>
       <w:proofErr w:type="spellEnd"/>
-      <w:proofErr w:type="gramEnd"/>
       <w:r>
         <w:rPr>
           <w:rFonts w:cs="Times New Roman"/>
@@ -9012,39 +9044,7 @@
           <w:rFonts w:cs="Times New Roman"/>
           <w:szCs w:val="24"/>
         </w:rPr>
-        <w:t xml:space="preserve">The index value for this layer is set in the ERM API configuration. If you change </w:t>
-      </w:r>
-      <w:proofErr w:type="gramStart"/>
-      <w:r>
-        <w:rPr>
-          <w:rFonts w:cs="Times New Roman"/>
-          <w:szCs w:val="24"/>
-        </w:rPr>
-        <w:t>layer</w:t>
-      </w:r>
-      <w:proofErr w:type="gramEnd"/>
-      <w:r>
-        <w:rPr>
-          <w:rFonts w:cs="Times New Roman"/>
-          <w:szCs w:val="24"/>
-        </w:rPr>
-        <w:t xml:space="preserve"> order, </w:t>
-      </w:r>
-      <w:proofErr w:type="gramStart"/>
-      <w:r>
-        <w:rPr>
-          <w:rFonts w:cs="Times New Roman"/>
-          <w:szCs w:val="24"/>
-        </w:rPr>
-        <w:t>will</w:t>
-      </w:r>
-      <w:proofErr w:type="gramEnd"/>
-      <w:r>
-        <w:rPr>
-          <w:rFonts w:cs="Times New Roman"/>
-          <w:szCs w:val="24"/>
-        </w:rPr>
-        <w:t xml:space="preserve"> need to update </w:t>
+        <w:t xml:space="preserve">The index value for this layer is set in the ERM API configuration. If you change layer order, will need to update </w:t>
       </w:r>
       <w:r>
         <w:rPr>
@@ -9109,39 +9109,7 @@
           <w:rFonts w:cs="Times New Roman"/>
           <w:szCs w:val="24"/>
         </w:rPr>
-        <w:t xml:space="preserve"> If Routes have multiple </w:t>
-      </w:r>
-      <w:proofErr w:type="gramStart"/>
-      <w:r>
-        <w:rPr>
-          <w:rFonts w:cs="Times New Roman"/>
-          <w:szCs w:val="24"/>
-        </w:rPr>
-        <w:t>specialties</w:t>
-      </w:r>
-      <w:proofErr w:type="gramEnd"/>
-      <w:r>
-        <w:rPr>
-          <w:rFonts w:cs="Times New Roman"/>
-          <w:szCs w:val="24"/>
-        </w:rPr>
-        <w:t xml:space="preserve"> they should be separated by </w:t>
-      </w:r>
-      <w:proofErr w:type="gramStart"/>
-      <w:r>
-        <w:rPr>
-          <w:rFonts w:cs="Times New Roman"/>
-          <w:szCs w:val="24"/>
-        </w:rPr>
-        <w:t>a space</w:t>
-      </w:r>
-      <w:proofErr w:type="gramEnd"/>
-      <w:r>
-        <w:rPr>
-          <w:rFonts w:cs="Times New Roman"/>
-          <w:szCs w:val="24"/>
-        </w:rPr>
-        <w:t>.</w:t>
+        <w:t xml:space="preserve"> If Routes have multiple specialties they should be separated by a space.</w:t>
       </w:r>
     </w:p>
     <w:p>
@@ -9541,21 +9509,7 @@
         <w:rPr>
           <w:rFonts w:cs="Times New Roman"/>
         </w:rPr>
-        <w:t xml:space="preserve"> </w:t>
-      </w:r>
-      <w:proofErr w:type="gramStart"/>
-      <w:r>
-        <w:rPr>
-          <w:rFonts w:cs="Times New Roman"/>
-        </w:rPr>
-        <w:t>If</w:t>
-      </w:r>
-      <w:proofErr w:type="gramEnd"/>
-      <w:r>
-        <w:rPr>
-          <w:rFonts w:cs="Times New Roman"/>
-        </w:rPr>
-        <w:t xml:space="preserve"> not using this functionality, </w:t>
+        <w:t xml:space="preserve"> If not using this functionality, </w:t>
       </w:r>
       <w:r>
         <w:rPr>
@@ -9739,27 +9693,13 @@
         <w:rPr>
           <w:rFonts w:cs="Times New Roman"/>
         </w:rPr>
-        <w:t xml:space="preserve">This is </w:t>
-      </w:r>
-      <w:proofErr w:type="gramStart"/>
-      <w:r>
-        <w:rPr>
-          <w:rFonts w:cs="Times New Roman"/>
-        </w:rPr>
-        <w:t>o</w:t>
-      </w:r>
-      <w:r>
-        <w:rPr>
-          <w:rFonts w:cs="Times New Roman"/>
-        </w:rPr>
-        <w:t>ptional</w:t>
-      </w:r>
-      <w:proofErr w:type="gramEnd"/>
-      <w:r>
-        <w:rPr>
-          <w:rFonts w:cs="Times New Roman"/>
-        </w:rPr>
-        <w:t xml:space="preserve"> functionality that can be configured</w:t>
+        <w:t>This is o</w:t>
+      </w:r>
+      <w:r>
+        <w:rPr>
+          <w:rFonts w:cs="Times New Roman"/>
+        </w:rPr>
+        <w:t>ptional functionality that can be configured</w:t>
       </w:r>
       <w:r>
         <w:rPr>
@@ -10857,20 +10797,12 @@
           <w:rFonts w:cs="Times New Roman"/>
         </w:rPr>
       </w:pPr>
-      <w:proofErr w:type="gramStart"/>
       <w:r>
         <w:rPr>
           <w:rFonts w:cs="Times New Roman"/>
         </w:rPr>
         <w:lastRenderedPageBreak/>
-        <w:t>Verify</w:t>
-      </w:r>
-      <w:proofErr w:type="gramEnd"/>
-      <w:r>
-        <w:rPr>
-          <w:rFonts w:cs="Times New Roman"/>
-        </w:rPr>
-        <w:t xml:space="preserve"> the items are shared </w:t>
+        <w:t xml:space="preserve">Verify the items are shared </w:t>
       </w:r>
       <w:r>
         <w:rPr>
@@ -11342,25 +11274,7 @@
                 <w:bCs/>
                 <w:sz w:val="20"/>
               </w:rPr>
-              <w:t xml:space="preserve"> feature service, you do not need to </w:t>
-            </w:r>
-            <w:proofErr w:type="gramStart"/>
-            <w:r>
-              <w:rPr>
-                <w:rFonts w:ascii="Arial" w:hAnsi="Arial"/>
-                <w:bCs/>
-                <w:sz w:val="20"/>
-              </w:rPr>
-              <w:t>setup</w:t>
-            </w:r>
-            <w:proofErr w:type="gramEnd"/>
-            <w:r>
-              <w:rPr>
-                <w:rFonts w:ascii="Arial" w:hAnsi="Arial"/>
-                <w:bCs/>
-                <w:sz w:val="20"/>
-              </w:rPr>
-              <w:t xml:space="preserve"> these JSON files. Skip step 3.</w:t>
+              <w:t xml:space="preserve"> feature service, you do not need to setup these JSON files. Skip step 3.</w:t>
             </w:r>
           </w:p>
         </w:tc>
@@ -11492,21 +11406,7 @@
         <w:rPr>
           <w:rFonts w:cs="Times New Roman"/>
         </w:rPr>
-        <w:t xml:space="preserve">\jsonIntegration folder on the Enterprise server. Or </w:t>
-      </w:r>
-      <w:proofErr w:type="gramStart"/>
-      <w:r>
-        <w:rPr>
-          <w:rFonts w:cs="Times New Roman"/>
-        </w:rPr>
-        <w:t>point</w:t>
-      </w:r>
-      <w:proofErr w:type="gramEnd"/>
-      <w:r>
-        <w:rPr>
-          <w:rFonts w:cs="Times New Roman"/>
-        </w:rPr>
-        <w:t xml:space="preserve"> any tool that outputs JSON to this folder.</w:t>
+        <w:t>\jsonIntegration folder on the Enterprise server. Or point any tool that outputs JSON to this folder.</w:t>
       </w:r>
     </w:p>
     <w:p>
@@ -11848,23 +11748,7 @@
           <w:rFonts w:cs="Times New Roman"/>
           <w:szCs w:val="24"/>
         </w:rPr>
-        <w:t xml:space="preserve">Find where the </w:t>
-      </w:r>
-      <w:proofErr w:type="gramStart"/>
-      <w:r>
-        <w:rPr>
-          <w:rFonts w:cs="Times New Roman"/>
-          <w:szCs w:val="24"/>
-        </w:rPr>
-        <w:t>folder where the tool</w:t>
-      </w:r>
-      <w:proofErr w:type="gramEnd"/>
-      <w:r>
-        <w:rPr>
-          <w:rFonts w:cs="Times New Roman"/>
-          <w:szCs w:val="24"/>
-        </w:rPr>
-        <w:t xml:space="preserve"> is published. Will vary depending on where the Server installation is, but should be like C:\arcgis\arcgisserver\directories\arcgissystem\arcgisinput</w:t>
+        <w:t>Find where the folder where the tool is published. Will vary depending on where the Server installation is, but should be like C:\arcgis\arcgisserver\directories\arcgissystem\arcgisinput</w:t>
       </w:r>
     </w:p>
     <w:p>
@@ -12112,12 +11996,10 @@
         <w:spacing w:before="0" w:after="0"/>
       </w:pPr>
       <w:proofErr w:type="spellStart"/>
-      <w:proofErr w:type="gramStart"/>
       <w:r>
         <w:t>config.bsiGPBaseUrl</w:t>
       </w:r>
       <w:proofErr w:type="spellEnd"/>
-      <w:proofErr w:type="gramEnd"/>
     </w:p>
     <w:p>
       <w:pPr>
@@ -12154,12 +12036,10 @@
         <w:spacing w:before="0" w:after="0"/>
       </w:pPr>
       <w:proofErr w:type="spellStart"/>
-      <w:proofErr w:type="gramStart"/>
       <w:r>
         <w:t>config.bsiGetPlanUrl</w:t>
       </w:r>
       <w:proofErr w:type="spellEnd"/>
-      <w:proofErr w:type="gramEnd"/>
     </w:p>
     <w:p>
       <w:pPr>
@@ -12442,15 +12322,13 @@
         <w:spacing w:before="0" w:after="0"/>
       </w:pPr>
       <w:r>
-        <w:t xml:space="preserve">Open Portal </w:t>
-      </w:r>
-      <w:proofErr w:type="gramStart"/>
-      <w:r>
-        <w:t>ad</w:t>
-      </w:r>
-      <w:proofErr w:type="gramEnd"/>
-      <w:r>
-        <w:t xml:space="preserve"> verify Dashboard item is shared correctly.</w:t>
+        <w:t>Open Portal a</w:t>
+      </w:r>
+      <w:r>
+        <w:t>n</w:t>
+      </w:r>
+      <w:r>
+        <w:t>d verify Dashboard item is shared correctly.</w:t>
       </w:r>
       <w:bookmarkEnd w:id="32"/>
     </w:p>
@@ -12497,15 +12375,7 @@
         <w:t xml:space="preserve">. A PowerShell script is included </w:t>
       </w:r>
       <w:r>
-        <w:t xml:space="preserve">in </w:t>
-      </w:r>
-      <w:proofErr w:type="gramStart"/>
-      <w:r>
-        <w:t>release</w:t>
-      </w:r>
-      <w:proofErr w:type="gramEnd"/>
-      <w:r>
-        <w:t xml:space="preserve"> package </w:t>
+        <w:t xml:space="preserve">in release package </w:t>
       </w:r>
       <w:r>
         <w:t>that will use a csv to update configuration files for both Route Planner and ERM API.</w:t>
@@ -12846,23 +12716,7 @@
           <w:rFonts w:cs="Times New Roman"/>
           <w:szCs w:val="24"/>
         </w:rPr>
-        <w:t xml:space="preserve">Script updates values in two files. You can validate </w:t>
-      </w:r>
-      <w:proofErr w:type="gramStart"/>
-      <w:r>
-        <w:rPr>
-          <w:rFonts w:cs="Times New Roman"/>
-          <w:szCs w:val="24"/>
-        </w:rPr>
-        <w:t>files</w:t>
-      </w:r>
-      <w:proofErr w:type="gramEnd"/>
-      <w:r>
-        <w:rPr>
-          <w:rFonts w:cs="Times New Roman"/>
-          <w:szCs w:val="24"/>
-        </w:rPr>
-        <w:t xml:space="preserve"> have been updated</w:t>
+        <w:t>Script updates values in two files. You can validate files have been updated</w:t>
       </w:r>
       <w:r>
         <w:rPr>
@@ -13883,15 +13737,7 @@
         <w:pStyle w:val="EsriProposalBodyText"/>
       </w:pPr>
       <w:r>
-        <w:t xml:space="preserve">ERM has its own </w:t>
-      </w:r>
-      <w:proofErr w:type="gramStart"/>
-      <w:r>
-        <w:t>custom</w:t>
-      </w:r>
-      <w:proofErr w:type="gramEnd"/>
-      <w:r>
-        <w:t xml:space="preserve"> logging through the API. By default, the ERM services log to a “warn” level. ERM is designed to follow the same logging level convention as ArcGIS Server. Details on the levels can be found </w:t>
+        <w:t xml:space="preserve">ERM has its own custom logging through the API. By default, the ERM services log to a “warn” level. ERM is designed to follow the same logging level convention as ArcGIS Server. Details on the levels can be found </w:t>
       </w:r>
       <w:hyperlink r:id="rId24" w:anchor="ESRI_SECTION2_6613A874BF944E28BBF0979DD4327670" w:history="1">
         <w:r>
@@ -14011,15 +13857,7 @@
         <w:spacing w:before="0" w:after="0"/>
       </w:pPr>
       <w:r>
-        <w:t xml:space="preserve">Defines how large </w:t>
-      </w:r>
-      <w:proofErr w:type="gramStart"/>
-      <w:r>
-        <w:t>log</w:t>
-      </w:r>
-      <w:proofErr w:type="gramEnd"/>
-      <w:r>
-        <w:t xml:space="preserve"> file will get before a new one is made.</w:t>
+        <w:t>Defines how large log file will get before a new one is made.</w:t>
       </w:r>
     </w:p>
     <w:p>
@@ -14047,15 +13885,7 @@
         <w:spacing w:before="0" w:after="0"/>
       </w:pPr>
       <w:r>
-        <w:t xml:space="preserve">Defines how many log files will be kept. Once </w:t>
-      </w:r>
-      <w:proofErr w:type="gramStart"/>
-      <w:r>
-        <w:t>limit</w:t>
-      </w:r>
-      <w:proofErr w:type="gramEnd"/>
-      <w:r>
-        <w:t xml:space="preserve"> is reached the oldest is deleted.</w:t>
+        <w:t>Defines how many log files will be kept. Once limit is reached the oldest is deleted.</w:t>
       </w:r>
     </w:p>
     <w:p>
@@ -14117,12 +13947,10 @@
                           </w:p>
                           <w:p>
                             <w:proofErr w:type="spellStart"/>
-                            <w:proofErr w:type="gramStart"/>
                             <w:r>
                               <w:t>config.logging</w:t>
                             </w:r>
                             <w:proofErr w:type="spellEnd"/>
-                            <w:proofErr w:type="gramEnd"/>
                             <w:r>
                               <w:t xml:space="preserve"> = {</w:t>
                             </w:r>
@@ -14142,57 +13970,17 @@
                           </w:p>
                           <w:p>
                             <w:r>
-                              <w:t xml:space="preserve">  filename: </w:t>
-                            </w:r>
-                            <w:proofErr w:type="spellStart"/>
-                            <w:r>
-                              <w:t>process.env.LOG_FILE</w:t>
-                            </w:r>
-                            <w:proofErr w:type="spellEnd"/>
-                            <w:r>
-                              <w:t xml:space="preserve"> || "C:\ERM\logs\erm_api.log",</w:t>
+                              <w:t xml:space="preserve">  filename: process.env.LOG_FILE || "C:\ERM\logs\erm_api.log",</w:t>
                             </w:r>
                           </w:p>
                           <w:p>
                             <w:r>
-                              <w:t xml:space="preserve">  </w:t>
-                            </w:r>
-                            <w:proofErr w:type="spellStart"/>
-                            <w:r>
-                              <w:t>maxsizeinbytes</w:t>
-                            </w:r>
-                            <w:proofErr w:type="spellEnd"/>
-                            <w:r>
-                              <w:t xml:space="preserve">: </w:t>
-                            </w:r>
-                            <w:proofErr w:type="spellStart"/>
-                            <w:r>
-                              <w:t>process.env.LOG_SIZE_BYTES</w:t>
-                            </w:r>
-                            <w:proofErr w:type="spellEnd"/>
-                            <w:r>
-                              <w:t xml:space="preserve"> || 20000000,</w:t>
+                              <w:t xml:space="preserve">  maxsizeinbytes: process.env.LOG_SIZE_BYTES || 20000000,</w:t>
                             </w:r>
                           </w:p>
                           <w:p>
                             <w:r>
-                              <w:t xml:space="preserve">  </w:t>
-                            </w:r>
-                            <w:proofErr w:type="spellStart"/>
-                            <w:r>
-                              <w:t>maxfiles</w:t>
-                            </w:r>
-                            <w:proofErr w:type="spellEnd"/>
-                            <w:r>
-                              <w:t xml:space="preserve">: </w:t>
-                            </w:r>
-                            <w:proofErr w:type="spellStart"/>
-                            <w:r>
-                              <w:t>process.env.LOG_MAX_FILE_COUNT</w:t>
-                            </w:r>
-                            <w:proofErr w:type="spellEnd"/>
-                            <w:r>
-                              <w:t xml:space="preserve"> || 15,</w:t>
+                              <w:t xml:space="preserve">  maxfiles: process.env.LOG_MAX_FILE_COUNT || 15,</w:t>
                             </w:r>
                           </w:p>
                           <w:p>
@@ -14717,15 +14505,13 @@
         <w:pStyle w:val="EsriProposalBodyText"/>
       </w:pPr>
       <w:r>
-        <w:t xml:space="preserve">This section deals with making changes to </w:t>
-      </w:r>
-      <w:proofErr w:type="gramStart"/>
-      <w:r>
-        <w:t>an</w:t>
-      </w:r>
-      <w:proofErr w:type="gramEnd"/>
-      <w:r>
-        <w:t xml:space="preserve"> existing ERM deployment, including upgrading to a newer version.</w:t>
+        <w:t xml:space="preserve">This section deals with making changes </w:t>
+      </w:r>
+      <w:r>
+        <w:t>when there is</w:t>
+      </w:r>
+      <w:r>
+        <w:t xml:space="preserve"> an existing ERM deployment, including upgrading to a newer version.</w:t>
       </w:r>
     </w:p>
     <w:p>
@@ -14920,48 +14706,46 @@
           <w:sz w:val="22"/>
           <w:szCs w:val="20"/>
         </w:rPr>
-        <w:t xml:space="preserve">In Pro, sign into the Portal that the services will be published </w:t>
-      </w:r>
-      <w:proofErr w:type="gramStart"/>
-      <w:r>
+        <w:t>In Pro, sign into the Portal that the services will be published to.</w:t>
+      </w:r>
+    </w:p>
+    <w:p>
+      <w:pPr>
+        <w:pStyle w:val="EsriProposalBodyText"/>
+        <w:numPr>
+          <w:ilvl w:val="0"/>
+          <w:numId w:val="25"/>
+        </w:numPr>
+        <w:spacing w:before="0" w:after="0"/>
         <w:rPr>
           <w:rFonts w:asciiTheme="minorHAnsi" w:hAnsiTheme="minorHAnsi" w:cstheme="minorHAnsi"/>
           <w:sz w:val="22"/>
           <w:szCs w:val="20"/>
         </w:rPr>
-        <w:t>to</w:t>
-      </w:r>
-      <w:proofErr w:type="gramEnd"/>
+      </w:pPr>
       <w:r>
         <w:rPr>
           <w:rFonts w:asciiTheme="minorHAnsi" w:hAnsiTheme="minorHAnsi" w:cstheme="minorHAnsi"/>
           <w:sz w:val="22"/>
           <w:szCs w:val="20"/>
         </w:rPr>
-        <w:t>.</w:t>
-      </w:r>
-    </w:p>
-    <w:p>
-      <w:pPr>
-        <w:pStyle w:val="EsriProposalBodyText"/>
-        <w:numPr>
-          <w:ilvl w:val="0"/>
-          <w:numId w:val="25"/>
-        </w:numPr>
-        <w:spacing w:before="0" w:after="0"/>
+        <w:t xml:space="preserve">Open </w:t>
+      </w:r>
+      <w:r>
         <w:rPr>
           <w:rFonts w:asciiTheme="minorHAnsi" w:hAnsiTheme="minorHAnsi" w:cstheme="minorHAnsi"/>
           <w:sz w:val="22"/>
           <w:szCs w:val="20"/>
         </w:rPr>
-      </w:pPr>
+        <w:t xml:space="preserve">the </w:t>
+      </w:r>
       <w:r>
         <w:rPr>
           <w:rFonts w:asciiTheme="minorHAnsi" w:hAnsiTheme="minorHAnsi" w:cstheme="minorHAnsi"/>
           <w:sz w:val="22"/>
           <w:szCs w:val="20"/>
         </w:rPr>
-        <w:t xml:space="preserve">Open </w:t>
+        <w:t>map</w:t>
       </w:r>
       <w:r>
         <w:rPr>
@@ -14969,54 +14753,61 @@
           <w:sz w:val="22"/>
           <w:szCs w:val="20"/>
         </w:rPr>
-        <w:t xml:space="preserve">the </w:t>
-      </w:r>
-      <w:r>
+        <w:t xml:space="preserve"> that needs to be republished.</w:t>
+      </w:r>
+    </w:p>
+    <w:p>
+      <w:pPr>
+        <w:pStyle w:val="EsriProposalBodyText"/>
+        <w:numPr>
+          <w:ilvl w:val="0"/>
+          <w:numId w:val="25"/>
+        </w:numPr>
+        <w:spacing w:before="0" w:after="0"/>
         <w:rPr>
           <w:rFonts w:asciiTheme="minorHAnsi" w:hAnsiTheme="minorHAnsi" w:cstheme="minorHAnsi"/>
           <w:sz w:val="22"/>
           <w:szCs w:val="20"/>
         </w:rPr>
-        <w:t>map</w:t>
-      </w:r>
+      </w:pPr>
       <w:r>
         <w:rPr>
           <w:rFonts w:asciiTheme="minorHAnsi" w:hAnsiTheme="minorHAnsi" w:cstheme="minorHAnsi"/>
           <w:sz w:val="22"/>
           <w:szCs w:val="20"/>
         </w:rPr>
-        <w:t xml:space="preserve"> that needs to be republished.</w:t>
-      </w:r>
-    </w:p>
-    <w:p>
-      <w:pPr>
-        <w:pStyle w:val="EsriProposalBodyText"/>
-        <w:numPr>
-          <w:ilvl w:val="0"/>
-          <w:numId w:val="25"/>
-        </w:numPr>
-        <w:spacing w:before="0" w:after="0"/>
+        <w:t>Activate Share tab and select Web Layer</w:t>
+      </w:r>
+      <w:r>
         <w:rPr>
           <w:rFonts w:asciiTheme="minorHAnsi" w:hAnsiTheme="minorHAnsi" w:cstheme="minorHAnsi"/>
           <w:sz w:val="22"/>
           <w:szCs w:val="20"/>
         </w:rPr>
-      </w:pPr>
-      <w:r>
+        <w:t xml:space="preserve"> &gt; Overwrite Web Layer</w:t>
+      </w:r>
+    </w:p>
+    <w:p>
+      <w:pPr>
+        <w:pStyle w:val="EsriProposalBodyText"/>
+        <w:numPr>
+          <w:ilvl w:val="0"/>
+          <w:numId w:val="25"/>
+        </w:numPr>
+        <w:spacing w:before="0" w:after="0"/>
         <w:rPr>
           <w:rFonts w:asciiTheme="minorHAnsi" w:hAnsiTheme="minorHAnsi" w:cstheme="minorHAnsi"/>
           <w:sz w:val="22"/>
           <w:szCs w:val="20"/>
         </w:rPr>
-        <w:t>Activate Share tab and select Web Layer</w:t>
-      </w:r>
+      </w:pPr>
       <w:r>
         <w:rPr>
           <w:rFonts w:asciiTheme="minorHAnsi" w:hAnsiTheme="minorHAnsi" w:cstheme="minorHAnsi"/>
           <w:sz w:val="22"/>
           <w:szCs w:val="20"/>
         </w:rPr>
-        <w:t xml:space="preserve"> &gt; Overwrite Web Layer</w:t>
+        <w:t>A dialog with existing services will be shown.</w:t>
       </w:r>
     </w:p>
     <w:p>
@@ -15039,7 +14830,7 @@
           <w:sz w:val="22"/>
           <w:szCs w:val="20"/>
         </w:rPr>
-        <w:t>A dialog with existing services will be shown.</w:t>
+        <w:t>Select the service to overwrite.</w:t>
       </w:r>
     </w:p>
     <w:p>
@@ -15062,7 +14853,7 @@
           <w:sz w:val="22"/>
           <w:szCs w:val="20"/>
         </w:rPr>
-        <w:t>Select the service to overwrite.</w:t>
+        <w:t>Share Web Layer panel will open with all settings filled in.</w:t>
       </w:r>
     </w:p>
     <w:p>
@@ -15085,7 +14876,7 @@
           <w:sz w:val="22"/>
           <w:szCs w:val="20"/>
         </w:rPr>
-        <w:t>Share Web Layer panel will open with all settings filled in.</w:t>
+        <w:t>Adjust any settings as needed.</w:t>
       </w:r>
     </w:p>
     <w:p>
@@ -15108,14 +14899,14 @@
           <w:sz w:val="22"/>
           <w:szCs w:val="20"/>
         </w:rPr>
-        <w:t>Adjust any settings as needed.</w:t>
-      </w:r>
-    </w:p>
-    <w:p>
-      <w:pPr>
-        <w:pStyle w:val="EsriProposalBodyText"/>
-        <w:numPr>
-          <w:ilvl w:val="0"/>
+        <w:t>Analyze the service.</w:t>
+      </w:r>
+    </w:p>
+    <w:p>
+      <w:pPr>
+        <w:pStyle w:val="EsriProposalBodyText"/>
+        <w:numPr>
+          <w:ilvl w:val="1"/>
           <w:numId w:val="25"/>
         </w:numPr>
         <w:spacing w:before="0" w:after="0"/>
@@ -15131,78 +14922,45 @@
           <w:sz w:val="22"/>
           <w:szCs w:val="20"/>
         </w:rPr>
-        <w:t>Analyze the service.</w:t>
-      </w:r>
-    </w:p>
-    <w:p>
-      <w:pPr>
-        <w:pStyle w:val="EsriProposalBodyText"/>
-        <w:numPr>
-          <w:ilvl w:val="1"/>
-          <w:numId w:val="25"/>
-        </w:numPr>
-        <w:spacing w:before="0" w:after="0"/>
+        <w:t>Can i</w:t>
+      </w:r>
+      <w:r>
         <w:rPr>
           <w:rFonts w:asciiTheme="minorHAnsi" w:hAnsiTheme="minorHAnsi" w:cstheme="minorHAnsi"/>
           <w:sz w:val="22"/>
           <w:szCs w:val="20"/>
         </w:rPr>
-      </w:pPr>
-      <w:proofErr w:type="gramStart"/>
+        <w:t xml:space="preserve">gnore template </w:t>
+      </w:r>
       <w:r>
         <w:rPr>
           <w:rFonts w:asciiTheme="minorHAnsi" w:hAnsiTheme="minorHAnsi" w:cstheme="minorHAnsi"/>
           <w:sz w:val="22"/>
           <w:szCs w:val="20"/>
         </w:rPr>
-        <w:t>Can</w:t>
-      </w:r>
-      <w:proofErr w:type="gramEnd"/>
-      <w:r>
+        <w:t>warnings.</w:t>
+      </w:r>
+    </w:p>
+    <w:p>
+      <w:pPr>
+        <w:pStyle w:val="EsriProposalBodyText"/>
+        <w:numPr>
+          <w:ilvl w:val="0"/>
+          <w:numId w:val="25"/>
+        </w:numPr>
+        <w:spacing w:before="0" w:after="0"/>
         <w:rPr>
           <w:rFonts w:asciiTheme="minorHAnsi" w:hAnsiTheme="minorHAnsi" w:cstheme="minorHAnsi"/>
           <w:sz w:val="22"/>
           <w:szCs w:val="20"/>
         </w:rPr>
-        <w:t xml:space="preserve"> i</w:t>
-      </w:r>
+      </w:pPr>
       <w:r>
         <w:rPr>
           <w:rFonts w:asciiTheme="minorHAnsi" w:hAnsiTheme="minorHAnsi" w:cstheme="minorHAnsi"/>
           <w:sz w:val="22"/>
           <w:szCs w:val="20"/>
         </w:rPr>
-        <w:t xml:space="preserve">gnore template </w:t>
-      </w:r>
-      <w:r>
-        <w:rPr>
-          <w:rFonts w:asciiTheme="minorHAnsi" w:hAnsiTheme="minorHAnsi" w:cstheme="minorHAnsi"/>
-          <w:sz w:val="22"/>
-          <w:szCs w:val="20"/>
-        </w:rPr>
-        <w:t>warnings.</w:t>
-      </w:r>
-    </w:p>
-    <w:p>
-      <w:pPr>
-        <w:pStyle w:val="EsriProposalBodyText"/>
-        <w:numPr>
-          <w:ilvl w:val="0"/>
-          <w:numId w:val="25"/>
-        </w:numPr>
-        <w:spacing w:before="0" w:after="0"/>
-        <w:rPr>
-          <w:rFonts w:asciiTheme="minorHAnsi" w:hAnsiTheme="minorHAnsi" w:cstheme="minorHAnsi"/>
-          <w:sz w:val="22"/>
-          <w:szCs w:val="20"/>
-        </w:rPr>
-      </w:pPr>
-      <w:r>
-        <w:rPr>
-          <w:rFonts w:asciiTheme="minorHAnsi" w:hAnsiTheme="minorHAnsi" w:cstheme="minorHAnsi"/>
-          <w:sz w:val="22"/>
-          <w:szCs w:val="20"/>
-        </w:rPr>
         <w:t>Publish service.</w:t>
       </w:r>
     </w:p>
@@ -15264,11 +15022,9 @@
       <w:r>
         <w:t xml:space="preserve"> Release notes should call out </w:t>
       </w:r>
-      <w:proofErr w:type="gramStart"/>
-      <w:r>
-        <w:t>the specific</w:t>
-      </w:r>
-      <w:proofErr w:type="gramEnd"/>
+      <w:r>
+        <w:t>specific</w:t>
+      </w:r>
       <w:r>
         <w:t xml:space="preserve"> updates. </w:t>
       </w:r>
@@ -15438,19 +15194,11 @@
           <w:rFonts w:cs="Times New Roman"/>
         </w:rPr>
       </w:pPr>
-      <w:proofErr w:type="gramStart"/>
-      <w:r>
-        <w:rPr>
-          <w:rFonts w:cs="Times New Roman"/>
-        </w:rPr>
-        <w:t>Republish</w:t>
-      </w:r>
-      <w:proofErr w:type="gramEnd"/>
-      <w:r>
-        <w:rPr>
-          <w:rFonts w:cs="Times New Roman"/>
-        </w:rPr>
-        <w:t xml:space="preserve"> </w:t>
+      <w:r>
+        <w:rPr>
+          <w:rFonts w:cs="Times New Roman"/>
+        </w:rPr>
+        <w:t xml:space="preserve">Republish </w:t>
       </w:r>
       <w:r>
         <w:rPr>
@@ -15886,14 +15634,9 @@
       </w:r>
       <w:proofErr w:type="spellStart"/>
       <w:r>
-        <w:t>config_</w:t>
-      </w:r>
-      <w:proofErr w:type="gramStart"/>
-      <w:r>
-        <w:t>data.json</w:t>
+        <w:t>config_data.json</w:t>
       </w:r>
       <w:proofErr w:type="spellEnd"/>
-      <w:proofErr w:type="gramEnd"/>
       <w:r>
         <w:t>, make those updates to your original copy.</w:t>
       </w:r>
@@ -15912,14 +15655,9 @@
       </w:r>
       <w:proofErr w:type="spellStart"/>
       <w:r>
-        <w:t>config_</w:t>
-      </w:r>
-      <w:proofErr w:type="gramStart"/>
-      <w:r>
-        <w:t>data.json</w:t>
+        <w:t>config_data.json</w:t>
       </w:r>
       <w:proofErr w:type="spellEnd"/>
-      <w:proofErr w:type="gramEnd"/>
       <w:r>
         <w:t xml:space="preserve"> with your original copy.</w:t>
       </w:r>
@@ -19335,32 +19073,37 @@
           <w:sz w:val="22"/>
           <w:szCs w:val="20"/>
         </w:rPr>
-        <w:t xml:space="preserve">Log into </w:t>
-      </w:r>
-      <w:proofErr w:type="gramStart"/>
-      <w:r>
+        <w:t>Log into Route Planner app.</w:t>
+      </w:r>
+    </w:p>
+    <w:p>
+      <w:pPr>
+        <w:pStyle w:val="EsriProposalBodyText"/>
+        <w:numPr>
+          <w:ilvl w:val="0"/>
+          <w:numId w:val="22"/>
+        </w:numPr>
+        <w:spacing w:before="0" w:after="0"/>
         <w:rPr>
           <w:rFonts w:asciiTheme="minorHAnsi" w:hAnsiTheme="minorHAnsi" w:cstheme="minorHAnsi"/>
           <w:sz w:val="22"/>
           <w:szCs w:val="20"/>
         </w:rPr>
-        <w:t>Route</w:t>
-      </w:r>
-      <w:proofErr w:type="gramEnd"/>
+      </w:pPr>
       <w:r>
         <w:rPr>
           <w:rFonts w:asciiTheme="minorHAnsi" w:hAnsiTheme="minorHAnsi" w:cstheme="minorHAnsi"/>
           <w:sz w:val="22"/>
           <w:szCs w:val="20"/>
         </w:rPr>
-        <w:t xml:space="preserve"> Planner app.</w:t>
-      </w:r>
-    </w:p>
-    <w:p>
-      <w:pPr>
-        <w:pStyle w:val="EsriProposalBodyText"/>
-        <w:numPr>
-          <w:ilvl w:val="0"/>
+        <w:t xml:space="preserve">Click Create New Plan. </w:t>
+      </w:r>
+    </w:p>
+    <w:p>
+      <w:pPr>
+        <w:pStyle w:val="EsriProposalBodyText"/>
+        <w:numPr>
+          <w:ilvl w:val="1"/>
           <w:numId w:val="22"/>
         </w:numPr>
         <w:spacing w:before="0" w:after="0"/>
@@ -19376,7 +19119,7 @@
           <w:sz w:val="22"/>
           <w:szCs w:val="20"/>
         </w:rPr>
-        <w:t xml:space="preserve">Click Create New Plan. </w:t>
+        <w:t>Verify correct list of locations are available to create.</w:t>
       </w:r>
     </w:p>
     <w:p>
@@ -19399,48 +19142,7 @@
           <w:sz w:val="22"/>
           <w:szCs w:val="20"/>
         </w:rPr>
-        <w:t>Verify correct list of locations are available to create.</w:t>
-      </w:r>
-    </w:p>
-    <w:p>
-      <w:pPr>
-        <w:pStyle w:val="EsriProposalBodyText"/>
-        <w:numPr>
-          <w:ilvl w:val="1"/>
-          <w:numId w:val="22"/>
-        </w:numPr>
-        <w:spacing w:before="0" w:after="0"/>
-        <w:rPr>
-          <w:rFonts w:asciiTheme="minorHAnsi" w:hAnsiTheme="minorHAnsi" w:cstheme="minorHAnsi"/>
-          <w:sz w:val="22"/>
-          <w:szCs w:val="20"/>
-        </w:rPr>
-      </w:pPr>
-      <w:r>
-        <w:rPr>
-          <w:rFonts w:asciiTheme="minorHAnsi" w:hAnsiTheme="minorHAnsi" w:cstheme="minorHAnsi"/>
-          <w:sz w:val="22"/>
-          <w:szCs w:val="20"/>
-        </w:rPr>
-        <w:t xml:space="preserve">Choose a date and time that will pull in orders for chosen date. </w:t>
-      </w:r>
-      <w:proofErr w:type="gramStart"/>
-      <w:r>
-        <w:rPr>
-          <w:rFonts w:asciiTheme="minorHAnsi" w:hAnsiTheme="minorHAnsi" w:cstheme="minorHAnsi"/>
-          <w:sz w:val="22"/>
-          <w:szCs w:val="20"/>
-        </w:rPr>
-        <w:t>Otherwise</w:t>
-      </w:r>
-      <w:proofErr w:type="gramEnd"/>
-      <w:r>
-        <w:rPr>
-          <w:rFonts w:asciiTheme="minorHAnsi" w:hAnsiTheme="minorHAnsi" w:cstheme="minorHAnsi"/>
-          <w:sz w:val="22"/>
-          <w:szCs w:val="20"/>
-        </w:rPr>
-        <w:t xml:space="preserve"> the Optimization will fail. If using the test BSI service, this would be January 1</w:t>
+        <w:t>Choose a date and time that will pull in orders for chosen date. Otherwise the Optimization will fail. If using the test BSI service, this would be January 1</w:t>
       </w:r>
       <w:r>
         <w:rPr>
@@ -19638,15 +19340,7 @@
         <w:pStyle w:val="EsriProposalBodyText"/>
       </w:pPr>
       <w:r>
-        <w:t xml:space="preserve">This is a task that needs to be completed once ERM is completely deployed and able to create plans. If you are using the Dashboard functionality, some of this setup is </w:t>
-      </w:r>
-      <w:proofErr w:type="gramStart"/>
-      <w:r>
-        <w:t>duplicate</w:t>
-      </w:r>
-      <w:proofErr w:type="gramEnd"/>
-      <w:r>
-        <w:t xml:space="preserve"> with setting up a template Dashboard.</w:t>
+        <w:t>This is a task that needs to be completed once ERM is completely deployed and able to create plans. If you are using the Dashboard functionality, some of this setup is duplicate with setting up a template Dashboard.</w:t>
       </w:r>
     </w:p>
     <w:p>
@@ -19669,25 +19363,30 @@
           <w:sz w:val="22"/>
           <w:szCs w:val="20"/>
         </w:rPr>
-        <w:t xml:space="preserve">Log into ERM application as </w:t>
-      </w:r>
-      <w:proofErr w:type="gramStart"/>
-      <w:r>
+        <w:t xml:space="preserve">Log into ERM application as user that will be owner of the ERM items. </w:t>
+      </w:r>
+    </w:p>
+    <w:p>
+      <w:pPr>
+        <w:pStyle w:val="EsriProposalBodyText"/>
+        <w:numPr>
+          <w:ilvl w:val="0"/>
+          <w:numId w:val="27"/>
+        </w:numPr>
+        <w:spacing w:before="0" w:after="0"/>
         <w:rPr>
           <w:rFonts w:asciiTheme="minorHAnsi" w:hAnsiTheme="minorHAnsi" w:cstheme="minorHAnsi"/>
           <w:sz w:val="22"/>
           <w:szCs w:val="20"/>
         </w:rPr>
-        <w:t>user</w:t>
-      </w:r>
-      <w:proofErr w:type="gramEnd"/>
+      </w:pPr>
       <w:r>
         <w:rPr>
           <w:rFonts w:asciiTheme="minorHAnsi" w:hAnsiTheme="minorHAnsi" w:cstheme="minorHAnsi"/>
           <w:sz w:val="22"/>
           <w:szCs w:val="20"/>
         </w:rPr>
-        <w:t xml:space="preserve"> that will be owner of the ERM items. </w:t>
+        <w:t>Create a plan.</w:t>
       </w:r>
     </w:p>
     <w:p>
@@ -19710,14 +19409,14 @@
           <w:sz w:val="22"/>
           <w:szCs w:val="20"/>
         </w:rPr>
-        <w:t>Create a plan.</w:t>
-      </w:r>
-    </w:p>
-    <w:p>
-      <w:pPr>
-        <w:pStyle w:val="EsriProposalBodyText"/>
-        <w:numPr>
-          <w:ilvl w:val="0"/>
+        <w:t>Remove the plan from the Registry table so the app will no longer use.</w:t>
+      </w:r>
+    </w:p>
+    <w:p>
+      <w:pPr>
+        <w:pStyle w:val="EsriProposalBodyText"/>
+        <w:numPr>
+          <w:ilvl w:val="1"/>
           <w:numId w:val="27"/>
         </w:numPr>
         <w:spacing w:before="0" w:after="0"/>
@@ -19733,25 +19432,25 @@
           <w:sz w:val="22"/>
           <w:szCs w:val="20"/>
         </w:rPr>
-        <w:t xml:space="preserve">Remove the plan from the Registry table so the app will no longer </w:t>
-      </w:r>
-      <w:proofErr w:type="gramStart"/>
+        <w:t xml:space="preserve">Open Pro and log into Portal as admin user that owns the </w:t>
+      </w:r>
+      <w:proofErr w:type="spellStart"/>
       <w:r>
         <w:rPr>
           <w:rFonts w:asciiTheme="minorHAnsi" w:hAnsiTheme="minorHAnsi" w:cstheme="minorHAnsi"/>
           <w:sz w:val="22"/>
           <w:szCs w:val="20"/>
         </w:rPr>
-        <w:t>use</w:t>
-      </w:r>
-      <w:proofErr w:type="gramEnd"/>
+        <w:t>ERM_Registry</w:t>
+      </w:r>
+      <w:proofErr w:type="spellEnd"/>
       <w:r>
         <w:rPr>
           <w:rFonts w:asciiTheme="minorHAnsi" w:hAnsiTheme="minorHAnsi" w:cstheme="minorHAnsi"/>
           <w:sz w:val="22"/>
           <w:szCs w:val="20"/>
         </w:rPr>
-        <w:t>.</w:t>
+        <w:t xml:space="preserve"> feature service.</w:t>
       </w:r>
     </w:p>
     <w:p>
@@ -19774,32 +19473,37 @@
           <w:sz w:val="22"/>
           <w:szCs w:val="20"/>
         </w:rPr>
-        <w:t xml:space="preserve">Open Pro and log into Portal as admin user that owns the </w:t>
-      </w:r>
-      <w:proofErr w:type="spellStart"/>
-      <w:r>
+        <w:t>Add the Registry table to a map</w:t>
+      </w:r>
+    </w:p>
+    <w:p>
+      <w:pPr>
+        <w:pStyle w:val="EsriProposalBodyText"/>
+        <w:numPr>
+          <w:ilvl w:val="1"/>
+          <w:numId w:val="27"/>
+        </w:numPr>
+        <w:spacing w:before="0" w:after="0"/>
         <w:rPr>
           <w:rFonts w:asciiTheme="minorHAnsi" w:hAnsiTheme="minorHAnsi" w:cstheme="minorHAnsi"/>
           <w:sz w:val="22"/>
           <w:szCs w:val="20"/>
         </w:rPr>
-        <w:t>ERM_Registry</w:t>
-      </w:r>
-      <w:proofErr w:type="spellEnd"/>
+      </w:pPr>
       <w:r>
         <w:rPr>
           <w:rFonts w:asciiTheme="minorHAnsi" w:hAnsiTheme="minorHAnsi" w:cstheme="minorHAnsi"/>
           <w:sz w:val="22"/>
           <w:szCs w:val="20"/>
         </w:rPr>
-        <w:t xml:space="preserve"> feature service.</w:t>
-      </w:r>
-    </w:p>
-    <w:p>
-      <w:pPr>
-        <w:pStyle w:val="EsriProposalBodyText"/>
-        <w:numPr>
-          <w:ilvl w:val="1"/>
+        <w:t>Find entry for newly created plan and delete record. Save edits.</w:t>
+      </w:r>
+    </w:p>
+    <w:p>
+      <w:pPr>
+        <w:pStyle w:val="EsriProposalBodyText"/>
+        <w:numPr>
+          <w:ilvl w:val="0"/>
           <w:numId w:val="27"/>
         </w:numPr>
         <w:spacing w:before="0" w:after="0"/>
@@ -19815,14 +19519,14 @@
           <w:sz w:val="22"/>
           <w:szCs w:val="20"/>
         </w:rPr>
-        <w:t>Add the Registry table to a map</w:t>
-      </w:r>
-    </w:p>
-    <w:p>
-      <w:pPr>
-        <w:pStyle w:val="EsriProposalBodyText"/>
-        <w:numPr>
-          <w:ilvl w:val="1"/>
+        <w:t>Log into Portal as same user that created the plan.</w:t>
+      </w:r>
+    </w:p>
+    <w:p>
+      <w:pPr>
+        <w:pStyle w:val="EsriProposalBodyText"/>
+        <w:numPr>
+          <w:ilvl w:val="0"/>
           <w:numId w:val="27"/>
         </w:numPr>
         <w:spacing w:before="0" w:after="0"/>
@@ -19838,7 +19542,7 @@
           <w:sz w:val="22"/>
           <w:szCs w:val="20"/>
         </w:rPr>
-        <w:t>Find entry for newly created plan and delete record. Save edits.</w:t>
+        <w:t>Find the Web Map and Feature Layer for the new plan</w:t>
       </w:r>
     </w:p>
     <w:p>
@@ -19861,32 +19565,37 @@
           <w:sz w:val="22"/>
           <w:szCs w:val="20"/>
         </w:rPr>
-        <w:t xml:space="preserve">Log into Portal as </w:t>
-      </w:r>
-      <w:proofErr w:type="gramStart"/>
-      <w:r>
+        <w:t>Mark item as not to delete</w:t>
+      </w:r>
+    </w:p>
+    <w:p>
+      <w:pPr>
+        <w:pStyle w:val="EsriProposalBodyText"/>
+        <w:numPr>
+          <w:ilvl w:val="1"/>
+          <w:numId w:val="27"/>
+        </w:numPr>
+        <w:spacing w:before="0" w:after="0"/>
         <w:rPr>
           <w:rFonts w:asciiTheme="minorHAnsi" w:hAnsiTheme="minorHAnsi" w:cstheme="minorHAnsi"/>
           <w:sz w:val="22"/>
           <w:szCs w:val="20"/>
         </w:rPr>
-        <w:t>same</w:t>
-      </w:r>
-      <w:proofErr w:type="gramEnd"/>
+      </w:pPr>
       <w:r>
         <w:rPr>
           <w:rFonts w:asciiTheme="minorHAnsi" w:hAnsiTheme="minorHAnsi" w:cstheme="minorHAnsi"/>
           <w:sz w:val="22"/>
           <w:szCs w:val="20"/>
         </w:rPr>
-        <w:t xml:space="preserve"> user that created the plan.</w:t>
-      </w:r>
-    </w:p>
-    <w:p>
-      <w:pPr>
-        <w:pStyle w:val="EsriProposalBodyText"/>
-        <w:numPr>
-          <w:ilvl w:val="0"/>
+        <w:t>Open item to details page</w:t>
+      </w:r>
+    </w:p>
+    <w:p>
+      <w:pPr>
+        <w:pStyle w:val="EsriProposalBodyText"/>
+        <w:numPr>
+          <w:ilvl w:val="1"/>
           <w:numId w:val="27"/>
         </w:numPr>
         <w:spacing w:before="0" w:after="0"/>
@@ -19902,14 +19611,14 @@
           <w:sz w:val="22"/>
           <w:szCs w:val="20"/>
         </w:rPr>
-        <w:t>Find the Web Map and Feature Layer for the new plan</w:t>
-      </w:r>
-    </w:p>
-    <w:p>
-      <w:pPr>
-        <w:pStyle w:val="EsriProposalBodyText"/>
-        <w:numPr>
-          <w:ilvl w:val="0"/>
+        <w:t>Click Settings</w:t>
+      </w:r>
+    </w:p>
+    <w:p>
+      <w:pPr>
+        <w:pStyle w:val="EsriProposalBodyText"/>
+        <w:numPr>
+          <w:ilvl w:val="1"/>
           <w:numId w:val="27"/>
         </w:numPr>
         <w:spacing w:before="0" w:after="0"/>
@@ -19925,7 +19634,7 @@
           <w:sz w:val="22"/>
           <w:szCs w:val="20"/>
         </w:rPr>
-        <w:t>Mark item as not to delete</w:t>
+        <w:t>Under Delete Protection section, check the “Prevent this item from being accidentally delete” option.</w:t>
       </w:r>
     </w:p>
     <w:p>
@@ -19948,14 +19657,14 @@
           <w:sz w:val="22"/>
           <w:szCs w:val="20"/>
         </w:rPr>
-        <w:t>Open item to details page</w:t>
-      </w:r>
-    </w:p>
-    <w:p>
-      <w:pPr>
-        <w:pStyle w:val="EsriProposalBodyText"/>
-        <w:numPr>
-          <w:ilvl w:val="1"/>
+        <w:t>Repeat for Web Map and Feature Layer</w:t>
+      </w:r>
+    </w:p>
+    <w:p>
+      <w:pPr>
+        <w:pStyle w:val="EsriProposalBodyText"/>
+        <w:numPr>
+          <w:ilvl w:val="0"/>
           <w:numId w:val="27"/>
         </w:numPr>
         <w:spacing w:before="0" w:after="0"/>
@@ -19971,14 +19680,14 @@
           <w:sz w:val="22"/>
           <w:szCs w:val="20"/>
         </w:rPr>
-        <w:t>Click Settings</w:t>
-      </w:r>
-    </w:p>
-    <w:p>
-      <w:pPr>
-        <w:pStyle w:val="EsriProposalBodyText"/>
-        <w:numPr>
-          <w:ilvl w:val="1"/>
+        <w:t>Rename Web Map to “ERM Template Map” or another identifying name.</w:t>
+      </w:r>
+    </w:p>
+    <w:p>
+      <w:pPr>
+        <w:pStyle w:val="EsriProposalBodyText"/>
+        <w:numPr>
+          <w:ilvl w:val="0"/>
           <w:numId w:val="27"/>
         </w:numPr>
         <w:spacing w:before="0" w:after="0"/>
@@ -19994,14 +19703,14 @@
           <w:sz w:val="22"/>
           <w:szCs w:val="20"/>
         </w:rPr>
-        <w:t>Under Delete Protection section, check the “Prevent this item from being accidentally delete” option.</w:t>
-      </w:r>
-    </w:p>
-    <w:p>
-      <w:pPr>
-        <w:pStyle w:val="EsriProposalBodyText"/>
-        <w:numPr>
-          <w:ilvl w:val="1"/>
+        <w:t>Rename Feature Layer to “ERM Template Features” or another identifying name.</w:t>
+      </w:r>
+    </w:p>
+    <w:p>
+      <w:pPr>
+        <w:pStyle w:val="EsriProposalBodyText"/>
+        <w:numPr>
+          <w:ilvl w:val="0"/>
           <w:numId w:val="27"/>
         </w:numPr>
         <w:spacing w:before="0" w:after="0"/>
@@ -20017,7 +19726,15 @@
           <w:sz w:val="22"/>
           <w:szCs w:val="20"/>
         </w:rPr>
-        <w:t>Repeat for Web Map and Feature Layer</w:t>
+        <w:t>If you have a folder to store all ERM items, move the map and feature layer into it.</w:t>
+      </w:r>
+    </w:p>
+    <w:p>
+      <w:pPr>
+        <w:pStyle w:val="EsriHeading4"/>
+      </w:pPr>
+      <w:r>
+        <w:t>Configure Template Web Map</w:t>
       </w:r>
     </w:p>
     <w:p>
@@ -20025,7 +19742,7 @@
         <w:pStyle w:val="EsriProposalBodyText"/>
         <w:numPr>
           <w:ilvl w:val="0"/>
-          <w:numId w:val="27"/>
+          <w:numId w:val="28"/>
         </w:numPr>
         <w:spacing w:before="0" w:after="0"/>
         <w:rPr>
@@ -20040,7 +19757,7 @@
           <w:sz w:val="22"/>
           <w:szCs w:val="20"/>
         </w:rPr>
-        <w:t>Rename Web Map to “ERM Template Map” or another identifying name.</w:t>
+        <w:t>Open your template web map through Portal.</w:t>
       </w:r>
     </w:p>
     <w:p>
@@ -20048,7 +19765,7 @@
         <w:pStyle w:val="EsriProposalBodyText"/>
         <w:numPr>
           <w:ilvl w:val="0"/>
-          <w:numId w:val="27"/>
+          <w:numId w:val="28"/>
         </w:numPr>
         <w:spacing w:before="0" w:after="0"/>
         <w:rPr>
@@ -20063,15 +19780,15 @@
           <w:sz w:val="22"/>
           <w:szCs w:val="20"/>
         </w:rPr>
-        <w:t>Rename Feature Layer to “ERM Template Features” or another identifying name.</w:t>
-      </w:r>
-    </w:p>
-    <w:p>
-      <w:pPr>
-        <w:pStyle w:val="EsriProposalBodyText"/>
-        <w:numPr>
-          <w:ilvl w:val="0"/>
-          <w:numId w:val="27"/>
+        <w:t>Leave all existing ERM layers in the map. You can make following adjustments:</w:t>
+      </w:r>
+    </w:p>
+    <w:p>
+      <w:pPr>
+        <w:pStyle w:val="EsriProposalBodyText"/>
+        <w:numPr>
+          <w:ilvl w:val="1"/>
+          <w:numId w:val="28"/>
         </w:numPr>
         <w:spacing w:before="0" w:after="0"/>
         <w:rPr>
@@ -20086,15 +19803,325 @@
           <w:sz w:val="22"/>
           <w:szCs w:val="20"/>
         </w:rPr>
-        <w:t>If you have a folder to store all ERM items, move the map and feature layer into it.</w:t>
-      </w:r>
-    </w:p>
-    <w:p>
-      <w:pPr>
-        <w:pStyle w:val="EsriHeading4"/>
-      </w:pPr>
-      <w:r>
-        <w:t>Configure Template Web Map</w:t>
+        <w:t>Visibility</w:t>
+      </w:r>
+    </w:p>
+    <w:p>
+      <w:pPr>
+        <w:pStyle w:val="EsriProposalBodyText"/>
+        <w:numPr>
+          <w:ilvl w:val="1"/>
+          <w:numId w:val="28"/>
+        </w:numPr>
+        <w:spacing w:before="0" w:after="0"/>
+        <w:rPr>
+          <w:rFonts w:asciiTheme="minorHAnsi" w:hAnsiTheme="minorHAnsi"/>
+          <w:sz w:val="22"/>
+        </w:rPr>
+      </w:pPr>
+      <w:r>
+        <w:rPr>
+          <w:rFonts w:asciiTheme="minorHAnsi" w:hAnsiTheme="minorHAnsi"/>
+          <w:sz w:val="22"/>
+        </w:rPr>
+        <w:t>Symbology</w:t>
+      </w:r>
+    </w:p>
+    <w:p>
+      <w:pPr>
+        <w:pStyle w:val="EsriProposalBodyText"/>
+        <w:numPr>
+          <w:ilvl w:val="2"/>
+          <w:numId w:val="28"/>
+        </w:numPr>
+        <w:spacing w:before="0" w:after="0"/>
+        <w:rPr>
+          <w:sz w:val="22"/>
+        </w:rPr>
+      </w:pPr>
+      <w:r>
+        <w:rPr>
+          <w:rFonts w:asciiTheme="minorHAnsi" w:eastAsia="MS Mincho" w:hAnsiTheme="minorHAnsi"/>
+          <w:sz w:val="22"/>
+        </w:rPr>
+        <w:t xml:space="preserve">Do not </w:t>
+      </w:r>
+      <w:r>
+        <w:rPr>
+          <w:rFonts w:asciiTheme="minorHAnsi" w:eastAsia="MS Mincho" w:hAnsiTheme="minorHAnsi"/>
+          <w:sz w:val="22"/>
+        </w:rPr>
+        <w:t>change</w:t>
+      </w:r>
+      <w:r>
+        <w:rPr>
+          <w:rFonts w:asciiTheme="minorHAnsi" w:eastAsia="MS Mincho" w:hAnsiTheme="minorHAnsi"/>
+          <w:sz w:val="22"/>
+        </w:rPr>
+        <w:t xml:space="preserve"> </w:t>
+      </w:r>
+      <w:proofErr w:type="spellStart"/>
+      <w:r>
+        <w:rPr>
+          <w:rFonts w:asciiTheme="minorHAnsi" w:eastAsia="MS Mincho" w:hAnsiTheme="minorHAnsi"/>
+          <w:sz w:val="22"/>
+        </w:rPr>
+        <w:t>GeoOrders</w:t>
+      </w:r>
+      <w:proofErr w:type="spellEnd"/>
+      <w:r>
+        <w:rPr>
+          <w:rFonts w:asciiTheme="minorHAnsi" w:eastAsia="MS Mincho" w:hAnsiTheme="minorHAnsi"/>
+          <w:sz w:val="22"/>
+        </w:rPr>
+        <w:t>, that is controlled by ERM. You can set Cluster Points.</w:t>
+      </w:r>
+    </w:p>
+    <w:p>
+      <w:pPr>
+        <w:pStyle w:val="EsriProposalBodyText"/>
+        <w:numPr>
+          <w:ilvl w:val="2"/>
+          <w:numId w:val="28"/>
+        </w:numPr>
+        <w:spacing w:before="0" w:after="0"/>
+        <w:rPr>
+          <w:sz w:val="22"/>
+        </w:rPr>
+      </w:pPr>
+      <w:r>
+        <w:rPr>
+          <w:rFonts w:asciiTheme="minorHAnsi" w:eastAsia="MS Mincho" w:hAnsiTheme="minorHAnsi"/>
+          <w:sz w:val="22"/>
+        </w:rPr>
+        <w:t>Do not change for Routes, can be adjusted in ERM API configuration.</w:t>
+      </w:r>
+    </w:p>
+    <w:p>
+      <w:pPr>
+        <w:pStyle w:val="EsriProposalBodyText"/>
+        <w:numPr>
+          <w:ilvl w:val="1"/>
+          <w:numId w:val="28"/>
+        </w:numPr>
+        <w:spacing w:before="0" w:after="0"/>
+        <w:rPr>
+          <w:rFonts w:asciiTheme="minorHAnsi" w:hAnsiTheme="minorHAnsi"/>
+          <w:sz w:val="22"/>
+        </w:rPr>
+      </w:pPr>
+      <w:r>
+        <w:rPr>
+          <w:rFonts w:asciiTheme="minorHAnsi" w:hAnsiTheme="minorHAnsi"/>
+          <w:sz w:val="22"/>
+        </w:rPr>
+        <w:t>Order/Sequence of Layers</w:t>
+      </w:r>
+    </w:p>
+    <w:p>
+      <w:pPr>
+        <w:pStyle w:val="EsriProposalBodyText"/>
+        <w:numPr>
+          <w:ilvl w:val="2"/>
+          <w:numId w:val="28"/>
+        </w:numPr>
+        <w:spacing w:before="0" w:after="0"/>
+        <w:rPr>
+          <w:rFonts w:asciiTheme="minorHAnsi" w:hAnsiTheme="minorHAnsi"/>
+          <w:sz w:val="22"/>
+        </w:rPr>
+      </w:pPr>
+      <w:r>
+        <w:rPr>
+          <w:rFonts w:asciiTheme="minorHAnsi" w:hAnsiTheme="minorHAnsi"/>
+          <w:sz w:val="22"/>
+        </w:rPr>
+        <w:t>Note that in the web config you must set index values for layers. Those values come from the feature service and not the template web map.</w:t>
+      </w:r>
+    </w:p>
+    <w:p>
+      <w:pPr>
+        <w:pStyle w:val="EsriProposalBodyText"/>
+        <w:numPr>
+          <w:ilvl w:val="1"/>
+          <w:numId w:val="28"/>
+        </w:numPr>
+        <w:spacing w:before="0" w:after="0"/>
+        <w:rPr>
+          <w:rFonts w:asciiTheme="minorHAnsi" w:hAnsiTheme="minorHAnsi"/>
+          <w:sz w:val="22"/>
+        </w:rPr>
+      </w:pPr>
+      <w:r>
+        <w:rPr>
+          <w:rFonts w:asciiTheme="minorHAnsi" w:hAnsiTheme="minorHAnsi"/>
+          <w:sz w:val="22"/>
+        </w:rPr>
+        <w:lastRenderedPageBreak/>
+        <w:t>Labeling</w:t>
+      </w:r>
+    </w:p>
+    <w:p>
+      <w:pPr>
+        <w:pStyle w:val="EsriProposalBodyText"/>
+        <w:numPr>
+          <w:ilvl w:val="1"/>
+          <w:numId w:val="28"/>
+        </w:numPr>
+        <w:spacing w:before="0" w:after="0"/>
+        <w:rPr>
+          <w:rFonts w:asciiTheme="minorHAnsi" w:hAnsiTheme="minorHAnsi"/>
+          <w:sz w:val="22"/>
+        </w:rPr>
+      </w:pPr>
+      <w:r>
+        <w:rPr>
+          <w:rFonts w:asciiTheme="minorHAnsi" w:hAnsiTheme="minorHAnsi"/>
+          <w:sz w:val="22"/>
+        </w:rPr>
+        <w:t>Add Popups</w:t>
+      </w:r>
+    </w:p>
+    <w:p>
+      <w:pPr>
+        <w:pStyle w:val="EsriProposalBodyText"/>
+        <w:numPr>
+          <w:ilvl w:val="2"/>
+          <w:numId w:val="28"/>
+        </w:numPr>
+        <w:spacing w:before="0" w:after="0"/>
+        <w:rPr>
+          <w:rFonts w:asciiTheme="minorHAnsi" w:hAnsiTheme="minorHAnsi"/>
+          <w:sz w:val="22"/>
+        </w:rPr>
+      </w:pPr>
+      <w:r>
+        <w:rPr>
+          <w:rFonts w:asciiTheme="minorHAnsi" w:hAnsiTheme="minorHAnsi"/>
+          <w:sz w:val="22"/>
+        </w:rPr>
+        <w:t xml:space="preserve">Except for </w:t>
+      </w:r>
+      <w:proofErr w:type="spellStart"/>
+      <w:r>
+        <w:rPr>
+          <w:rFonts w:asciiTheme="minorHAnsi" w:hAnsiTheme="minorHAnsi"/>
+          <w:sz w:val="22"/>
+        </w:rPr>
+        <w:t>GeoOrder</w:t>
+      </w:r>
+      <w:proofErr w:type="spellEnd"/>
+      <w:r>
+        <w:rPr>
+          <w:rFonts w:asciiTheme="minorHAnsi" w:hAnsiTheme="minorHAnsi"/>
+          <w:sz w:val="22"/>
+        </w:rPr>
+        <w:t xml:space="preserve"> and Route layers. They get their popup information from the ERM web app configuration.</w:t>
+      </w:r>
+    </w:p>
+    <w:p>
+      <w:pPr>
+        <w:pStyle w:val="EsriProposalBodyText"/>
+        <w:numPr>
+          <w:ilvl w:val="1"/>
+          <w:numId w:val="28"/>
+        </w:numPr>
+        <w:spacing w:before="0" w:after="0"/>
+        <w:rPr>
+          <w:sz w:val="22"/>
+        </w:rPr>
+      </w:pPr>
+      <w:r>
+        <w:rPr>
+          <w:rFonts w:asciiTheme="minorHAnsi" w:eastAsia="MS Mincho" w:hAnsiTheme="minorHAnsi"/>
+          <w:sz w:val="22"/>
+        </w:rPr>
+        <w:t>Cluster Points</w:t>
+      </w:r>
+    </w:p>
+    <w:p>
+      <w:pPr>
+        <w:pStyle w:val="EsriProposalBodyText"/>
+        <w:numPr>
+          <w:ilvl w:val="2"/>
+          <w:numId w:val="28"/>
+        </w:numPr>
+        <w:spacing w:before="0" w:after="0"/>
+        <w:rPr>
+          <w:sz w:val="22"/>
+        </w:rPr>
+      </w:pPr>
+      <w:r>
+        <w:rPr>
+          <w:rFonts w:asciiTheme="minorHAnsi" w:eastAsia="MS Mincho" w:hAnsiTheme="minorHAnsi"/>
+          <w:sz w:val="22"/>
+        </w:rPr>
+        <w:t xml:space="preserve">This can be helpful to set on </w:t>
+      </w:r>
+      <w:proofErr w:type="spellStart"/>
+      <w:r>
+        <w:rPr>
+          <w:rFonts w:asciiTheme="minorHAnsi" w:eastAsia="MS Mincho" w:hAnsiTheme="minorHAnsi"/>
+          <w:sz w:val="22"/>
+        </w:rPr>
+        <w:t>GeoOrders</w:t>
+      </w:r>
+      <w:proofErr w:type="spellEnd"/>
+      <w:r>
+        <w:rPr>
+          <w:rFonts w:asciiTheme="minorHAnsi" w:eastAsia="MS Mincho" w:hAnsiTheme="minorHAnsi"/>
+          <w:sz w:val="22"/>
+        </w:rPr>
+        <w:t xml:space="preserve"> layer.</w:t>
+      </w:r>
+    </w:p>
+    <w:p>
+      <w:pPr>
+        <w:pStyle w:val="EsriProposalBodyText"/>
+        <w:numPr>
+          <w:ilvl w:val="2"/>
+          <w:numId w:val="28"/>
+        </w:numPr>
+        <w:spacing w:before="0" w:after="0"/>
+        <w:rPr>
+          <w:rFonts w:asciiTheme="minorHAnsi" w:hAnsiTheme="minorHAnsi"/>
+          <w:sz w:val="22"/>
+        </w:rPr>
+      </w:pPr>
+      <w:r>
+        <w:rPr>
+          <w:rFonts w:asciiTheme="minorHAnsi" w:hAnsiTheme="minorHAnsi"/>
+          <w:sz w:val="22"/>
+        </w:rPr>
+        <w:t>To have the counts label in the cluster circle, will need to configure in the newer version of Web Map viewer.</w:t>
+      </w:r>
+    </w:p>
+    <w:p>
+      <w:pPr>
+        <w:pStyle w:val="EsriProposalBodyText"/>
+        <w:numPr>
+          <w:ilvl w:val="2"/>
+          <w:numId w:val="28"/>
+        </w:numPr>
+        <w:spacing w:before="0" w:after="0"/>
+        <w:rPr>
+          <w:rFonts w:asciiTheme="minorHAnsi" w:hAnsiTheme="minorHAnsi"/>
+          <w:sz w:val="22"/>
+        </w:rPr>
+      </w:pPr>
+      <w:r>
+        <w:rPr>
+          <w:rFonts w:asciiTheme="minorHAnsi" w:hAnsiTheme="minorHAnsi"/>
+          <w:sz w:val="22"/>
+        </w:rPr>
+        <w:t xml:space="preserve">Clusters will need to be configured to have popups for user to be able to click on a Cluster point and get list of underlying </w:t>
+      </w:r>
+      <w:r>
+        <w:rPr>
+          <w:rFonts w:asciiTheme="minorHAnsi" w:hAnsiTheme="minorHAnsi"/>
+          <w:sz w:val="22"/>
+        </w:rPr>
+        <w:t>orders.</w:t>
       </w:r>
     </w:p>
     <w:p>
@@ -20117,14 +20144,14 @@
           <w:sz w:val="22"/>
           <w:szCs w:val="20"/>
         </w:rPr>
-        <w:t>Open your template web map through Portal.</w:t>
-      </w:r>
-    </w:p>
-    <w:p>
-      <w:pPr>
-        <w:pStyle w:val="EsriProposalBodyText"/>
-        <w:numPr>
-          <w:ilvl w:val="0"/>
+        <w:t>Add additional layers as needed. These could be:</w:t>
+      </w:r>
+    </w:p>
+    <w:p>
+      <w:pPr>
+        <w:pStyle w:val="EsriProposalBodyText"/>
+        <w:numPr>
+          <w:ilvl w:val="1"/>
           <w:numId w:val="28"/>
         </w:numPr>
         <w:spacing w:before="0" w:after="0"/>
@@ -20140,538 +20167,83 @@
           <w:sz w:val="22"/>
           <w:szCs w:val="20"/>
         </w:rPr>
-        <w:t xml:space="preserve">Leave all existing ERM layers </w:t>
-      </w:r>
-      <w:proofErr w:type="gramStart"/>
-      <w:r>
+        <w:t>Extra ERM layers such as MDM Locations or GPS Truck Locations</w:t>
+      </w:r>
+    </w:p>
+    <w:p>
+      <w:pPr>
+        <w:pStyle w:val="EsriProposalBodyText"/>
+        <w:numPr>
+          <w:ilvl w:val="1"/>
+          <w:numId w:val="28"/>
+        </w:numPr>
+        <w:spacing w:before="0" w:after="0"/>
         <w:rPr>
           <w:rFonts w:asciiTheme="minorHAnsi" w:hAnsiTheme="minorHAnsi" w:cstheme="minorHAnsi"/>
           <w:sz w:val="22"/>
           <w:szCs w:val="20"/>
         </w:rPr>
-        <w:t>in</w:t>
-      </w:r>
-      <w:proofErr w:type="gramEnd"/>
+      </w:pPr>
       <w:r>
         <w:rPr>
           <w:rFonts w:asciiTheme="minorHAnsi" w:hAnsiTheme="minorHAnsi" w:cstheme="minorHAnsi"/>
           <w:sz w:val="22"/>
           <w:szCs w:val="20"/>
         </w:rPr>
-        <w:t xml:space="preserve"> the map. You can make </w:t>
-      </w:r>
-      <w:proofErr w:type="gramStart"/>
+        <w:t xml:space="preserve">Living atlas layers such </w:t>
+      </w:r>
       <w:r>
         <w:rPr>
           <w:rFonts w:asciiTheme="minorHAnsi" w:hAnsiTheme="minorHAnsi" w:cstheme="minorHAnsi"/>
           <w:sz w:val="22"/>
           <w:szCs w:val="20"/>
         </w:rPr>
-        <w:t>following</w:t>
-      </w:r>
-      <w:proofErr w:type="gramEnd"/>
-      <w:r>
+        <w:t>weather.</w:t>
+      </w:r>
+    </w:p>
+    <w:p>
+      <w:pPr>
+        <w:pStyle w:val="EsriProposalBodyText"/>
+        <w:numPr>
+          <w:ilvl w:val="1"/>
+          <w:numId w:val="28"/>
+        </w:numPr>
+        <w:spacing w:before="0" w:after="0"/>
         <w:rPr>
           <w:rFonts w:asciiTheme="minorHAnsi" w:hAnsiTheme="minorHAnsi" w:cstheme="minorHAnsi"/>
           <w:sz w:val="22"/>
           <w:szCs w:val="20"/>
         </w:rPr>
-        <w:t xml:space="preserve"> adjustments:</w:t>
-      </w:r>
-    </w:p>
-    <w:p>
-      <w:pPr>
-        <w:pStyle w:val="EsriProposalBodyText"/>
-        <w:numPr>
-          <w:ilvl w:val="1"/>
-          <w:numId w:val="28"/>
-        </w:numPr>
-        <w:spacing w:before="0" w:after="0"/>
+      </w:pPr>
+      <w:r>
         <w:rPr>
           <w:rFonts w:asciiTheme="minorHAnsi" w:hAnsiTheme="minorHAnsi" w:cstheme="minorHAnsi"/>
           <w:sz w:val="22"/>
           <w:szCs w:val="20"/>
         </w:rPr>
-      </w:pPr>
-      <w:r>
+        <w:t>Traffic feeds</w:t>
+      </w:r>
+    </w:p>
+    <w:p>
+      <w:pPr>
+        <w:pStyle w:val="EsriProposalBodyText"/>
+        <w:numPr>
+          <w:ilvl w:val="1"/>
+          <w:numId w:val="28"/>
+        </w:numPr>
+        <w:spacing w:before="0" w:after="0"/>
         <w:rPr>
           <w:rFonts w:asciiTheme="minorHAnsi" w:hAnsiTheme="minorHAnsi" w:cstheme="minorHAnsi"/>
           <w:sz w:val="22"/>
           <w:szCs w:val="20"/>
         </w:rPr>
-        <w:t>Visibility</w:t>
-      </w:r>
-    </w:p>
-    <w:p>
-      <w:pPr>
-        <w:pStyle w:val="EsriProposalBodyText"/>
-        <w:numPr>
-          <w:ilvl w:val="1"/>
-          <w:numId w:val="28"/>
-        </w:numPr>
-        <w:spacing w:before="0" w:after="0"/>
-        <w:rPr>
-          <w:rFonts w:asciiTheme="minorHAnsi" w:hAnsiTheme="minorHAnsi"/>
-          <w:sz w:val="22"/>
-        </w:rPr>
-      </w:pPr>
-      <w:r>
-        <w:rPr>
-          <w:rFonts w:asciiTheme="minorHAnsi" w:hAnsiTheme="minorHAnsi"/>
-          <w:sz w:val="22"/>
-        </w:rPr>
-        <w:t>Symbology</w:t>
-      </w:r>
-    </w:p>
-    <w:p>
-      <w:pPr>
-        <w:pStyle w:val="EsriProposalBodyText"/>
-        <w:numPr>
-          <w:ilvl w:val="2"/>
-          <w:numId w:val="28"/>
-        </w:numPr>
-        <w:spacing w:before="0" w:after="0"/>
-        <w:rPr>
-          <w:sz w:val="22"/>
-        </w:rPr>
-      </w:pPr>
-      <w:r>
-        <w:rPr>
-          <w:rFonts w:asciiTheme="minorHAnsi" w:eastAsia="MS Mincho" w:hAnsiTheme="minorHAnsi"/>
-          <w:sz w:val="22"/>
-        </w:rPr>
-        <w:t xml:space="preserve">Do not </w:t>
-      </w:r>
-      <w:r>
-        <w:rPr>
-          <w:rFonts w:asciiTheme="minorHAnsi" w:eastAsia="MS Mincho" w:hAnsiTheme="minorHAnsi"/>
-          <w:sz w:val="22"/>
-        </w:rPr>
-        <w:t>change</w:t>
-      </w:r>
-      <w:r>
-        <w:rPr>
-          <w:rFonts w:asciiTheme="minorHAnsi" w:eastAsia="MS Mincho" w:hAnsiTheme="minorHAnsi"/>
-          <w:sz w:val="22"/>
-        </w:rPr>
-        <w:t xml:space="preserve"> </w:t>
-      </w:r>
-      <w:proofErr w:type="spellStart"/>
-      <w:r>
-        <w:rPr>
-          <w:rFonts w:asciiTheme="minorHAnsi" w:eastAsia="MS Mincho" w:hAnsiTheme="minorHAnsi"/>
-          <w:sz w:val="22"/>
-        </w:rPr>
-        <w:t>GeoOrders</w:t>
-      </w:r>
-      <w:proofErr w:type="spellEnd"/>
-      <w:r>
-        <w:rPr>
-          <w:rFonts w:asciiTheme="minorHAnsi" w:eastAsia="MS Mincho" w:hAnsiTheme="minorHAnsi"/>
-          <w:sz w:val="22"/>
-        </w:rPr>
-        <w:t>, that is controlled by ERM. You can set Cluster Points.</w:t>
-      </w:r>
-    </w:p>
-    <w:p>
-      <w:pPr>
-        <w:pStyle w:val="EsriProposalBodyText"/>
-        <w:numPr>
-          <w:ilvl w:val="2"/>
-          <w:numId w:val="28"/>
-        </w:numPr>
-        <w:spacing w:before="0" w:after="0"/>
-        <w:rPr>
-          <w:sz w:val="22"/>
-        </w:rPr>
-      </w:pPr>
-      <w:r>
-        <w:rPr>
-          <w:rFonts w:asciiTheme="minorHAnsi" w:eastAsia="MS Mincho" w:hAnsiTheme="minorHAnsi"/>
-          <w:sz w:val="22"/>
-        </w:rPr>
-        <w:t>Do not change for Routes, can be adjusted in ERM API configuration.</w:t>
-      </w:r>
-    </w:p>
-    <w:p>
-      <w:pPr>
-        <w:pStyle w:val="EsriProposalBodyText"/>
-        <w:numPr>
-          <w:ilvl w:val="1"/>
-          <w:numId w:val="28"/>
-        </w:numPr>
-        <w:spacing w:before="0" w:after="0"/>
-        <w:rPr>
-          <w:rFonts w:asciiTheme="minorHAnsi" w:hAnsiTheme="minorHAnsi"/>
-          <w:sz w:val="22"/>
-        </w:rPr>
-      </w:pPr>
-      <w:r>
-        <w:rPr>
-          <w:rFonts w:asciiTheme="minorHAnsi" w:hAnsiTheme="minorHAnsi"/>
-          <w:sz w:val="22"/>
-        </w:rPr>
-        <w:t>Order/Sequence of Layers</w:t>
-      </w:r>
-    </w:p>
-    <w:p>
-      <w:pPr>
-        <w:pStyle w:val="EsriProposalBodyText"/>
-        <w:numPr>
-          <w:ilvl w:val="2"/>
-          <w:numId w:val="28"/>
-        </w:numPr>
-        <w:spacing w:before="0" w:after="0"/>
-        <w:rPr>
-          <w:rFonts w:asciiTheme="minorHAnsi" w:hAnsiTheme="minorHAnsi"/>
-          <w:sz w:val="22"/>
-        </w:rPr>
-      </w:pPr>
-      <w:r>
-        <w:rPr>
-          <w:rFonts w:asciiTheme="minorHAnsi" w:hAnsiTheme="minorHAnsi"/>
-          <w:sz w:val="22"/>
-        </w:rPr>
-        <w:t>Note that in the web config you must set index values for layers. Those values come from the feature service and not the template web map.</w:t>
-      </w:r>
-    </w:p>
-    <w:p>
-      <w:pPr>
-        <w:pStyle w:val="EsriProposalBodyText"/>
-        <w:numPr>
-          <w:ilvl w:val="1"/>
-          <w:numId w:val="28"/>
-        </w:numPr>
-        <w:spacing w:before="0" w:after="0"/>
-        <w:rPr>
-          <w:rFonts w:asciiTheme="minorHAnsi" w:hAnsiTheme="minorHAnsi"/>
-          <w:sz w:val="22"/>
-        </w:rPr>
-      </w:pPr>
-      <w:r>
-        <w:rPr>
-          <w:rFonts w:asciiTheme="minorHAnsi" w:hAnsiTheme="minorHAnsi"/>
-          <w:sz w:val="22"/>
-        </w:rPr>
-        <w:lastRenderedPageBreak/>
-        <w:t>Labeling</w:t>
-      </w:r>
-    </w:p>
-    <w:p>
-      <w:pPr>
-        <w:pStyle w:val="EsriProposalBodyText"/>
-        <w:numPr>
-          <w:ilvl w:val="1"/>
-          <w:numId w:val="28"/>
-        </w:numPr>
-        <w:spacing w:before="0" w:after="0"/>
-        <w:rPr>
-          <w:rFonts w:asciiTheme="minorHAnsi" w:hAnsiTheme="minorHAnsi"/>
-          <w:sz w:val="22"/>
-        </w:rPr>
-      </w:pPr>
-      <w:r>
-        <w:rPr>
-          <w:rFonts w:asciiTheme="minorHAnsi" w:hAnsiTheme="minorHAnsi"/>
-          <w:sz w:val="22"/>
-        </w:rPr>
-        <w:t>Add Popups</w:t>
-      </w:r>
-    </w:p>
-    <w:p>
-      <w:pPr>
-        <w:pStyle w:val="EsriProposalBodyText"/>
-        <w:numPr>
-          <w:ilvl w:val="2"/>
-          <w:numId w:val="28"/>
-        </w:numPr>
-        <w:spacing w:before="0" w:after="0"/>
-        <w:rPr>
-          <w:rFonts w:asciiTheme="minorHAnsi" w:hAnsiTheme="minorHAnsi"/>
-          <w:sz w:val="22"/>
-        </w:rPr>
-      </w:pPr>
-      <w:r>
-        <w:rPr>
-          <w:rFonts w:asciiTheme="minorHAnsi" w:hAnsiTheme="minorHAnsi"/>
-          <w:sz w:val="22"/>
-        </w:rPr>
-        <w:t xml:space="preserve">Except for </w:t>
-      </w:r>
-      <w:proofErr w:type="spellStart"/>
-      <w:r>
-        <w:rPr>
-          <w:rFonts w:asciiTheme="minorHAnsi" w:hAnsiTheme="minorHAnsi"/>
-          <w:sz w:val="22"/>
-        </w:rPr>
-        <w:t>GeoOrder</w:t>
-      </w:r>
-      <w:proofErr w:type="spellEnd"/>
-      <w:r>
-        <w:rPr>
-          <w:rFonts w:asciiTheme="minorHAnsi" w:hAnsiTheme="minorHAnsi"/>
-          <w:sz w:val="22"/>
-        </w:rPr>
-        <w:t xml:space="preserve"> and Route layers. They get their popup information from the ERM web app configuration.</w:t>
-      </w:r>
-    </w:p>
-    <w:p>
-      <w:pPr>
-        <w:pStyle w:val="EsriProposalBodyText"/>
-        <w:numPr>
-          <w:ilvl w:val="1"/>
-          <w:numId w:val="28"/>
-        </w:numPr>
-        <w:spacing w:before="0" w:after="0"/>
-        <w:rPr>
-          <w:sz w:val="22"/>
-        </w:rPr>
-      </w:pPr>
-      <w:r>
-        <w:rPr>
-          <w:rFonts w:asciiTheme="minorHAnsi" w:eastAsia="MS Mincho" w:hAnsiTheme="minorHAnsi"/>
-          <w:sz w:val="22"/>
-        </w:rPr>
-        <w:t>Cluster Points</w:t>
-      </w:r>
-    </w:p>
-    <w:p>
-      <w:pPr>
-        <w:pStyle w:val="EsriProposalBodyText"/>
-        <w:numPr>
-          <w:ilvl w:val="2"/>
-          <w:numId w:val="28"/>
-        </w:numPr>
-        <w:spacing w:before="0" w:after="0"/>
-        <w:rPr>
-          <w:sz w:val="22"/>
-        </w:rPr>
-      </w:pPr>
-      <w:r>
-        <w:rPr>
-          <w:rFonts w:asciiTheme="minorHAnsi" w:eastAsia="MS Mincho" w:hAnsiTheme="minorHAnsi"/>
-          <w:sz w:val="22"/>
-        </w:rPr>
-        <w:t xml:space="preserve">This can be helpful to set on </w:t>
-      </w:r>
-      <w:proofErr w:type="spellStart"/>
-      <w:r>
-        <w:rPr>
-          <w:rFonts w:asciiTheme="minorHAnsi" w:eastAsia="MS Mincho" w:hAnsiTheme="minorHAnsi"/>
-          <w:sz w:val="22"/>
-        </w:rPr>
-        <w:t>GeoOrders</w:t>
-      </w:r>
-      <w:proofErr w:type="spellEnd"/>
-      <w:r>
-        <w:rPr>
-          <w:rFonts w:asciiTheme="minorHAnsi" w:eastAsia="MS Mincho" w:hAnsiTheme="minorHAnsi"/>
-          <w:sz w:val="22"/>
-        </w:rPr>
-        <w:t xml:space="preserve"> layer.</w:t>
-      </w:r>
-    </w:p>
-    <w:p>
-      <w:pPr>
-        <w:pStyle w:val="EsriProposalBodyText"/>
-        <w:numPr>
-          <w:ilvl w:val="2"/>
-          <w:numId w:val="28"/>
-        </w:numPr>
-        <w:spacing w:before="0" w:after="0"/>
-        <w:rPr>
-          <w:rFonts w:asciiTheme="minorHAnsi" w:hAnsiTheme="minorHAnsi"/>
-          <w:sz w:val="22"/>
-        </w:rPr>
-      </w:pPr>
-      <w:r>
-        <w:rPr>
-          <w:rFonts w:asciiTheme="minorHAnsi" w:hAnsiTheme="minorHAnsi"/>
-          <w:sz w:val="22"/>
-        </w:rPr>
-        <w:t xml:space="preserve">To have the counts label in the cluster circle, </w:t>
-      </w:r>
-      <w:proofErr w:type="gramStart"/>
-      <w:r>
-        <w:rPr>
-          <w:rFonts w:asciiTheme="minorHAnsi" w:hAnsiTheme="minorHAnsi"/>
-          <w:sz w:val="22"/>
-        </w:rPr>
-        <w:t>will</w:t>
-      </w:r>
-      <w:proofErr w:type="gramEnd"/>
-      <w:r>
-        <w:rPr>
-          <w:rFonts w:asciiTheme="minorHAnsi" w:hAnsiTheme="minorHAnsi"/>
-          <w:sz w:val="22"/>
-        </w:rPr>
-        <w:t xml:space="preserve"> need to configure in the newer version of Web Map viewer.</w:t>
-      </w:r>
-    </w:p>
-    <w:p>
-      <w:pPr>
-        <w:pStyle w:val="EsriProposalBodyText"/>
-        <w:numPr>
-          <w:ilvl w:val="2"/>
-          <w:numId w:val="28"/>
-        </w:numPr>
-        <w:spacing w:before="0" w:after="0"/>
-        <w:rPr>
-          <w:rFonts w:asciiTheme="minorHAnsi" w:hAnsiTheme="minorHAnsi"/>
-          <w:sz w:val="22"/>
-        </w:rPr>
-      </w:pPr>
-      <w:r>
-        <w:rPr>
-          <w:rFonts w:asciiTheme="minorHAnsi" w:hAnsiTheme="minorHAnsi"/>
-          <w:sz w:val="22"/>
-        </w:rPr>
-        <w:t xml:space="preserve">Clusters will need to be configured to have popups for </w:t>
-      </w:r>
-      <w:proofErr w:type="gramStart"/>
-      <w:r>
-        <w:rPr>
-          <w:rFonts w:asciiTheme="minorHAnsi" w:hAnsiTheme="minorHAnsi"/>
-          <w:sz w:val="22"/>
-        </w:rPr>
-        <w:t>user</w:t>
-      </w:r>
-      <w:proofErr w:type="gramEnd"/>
-      <w:r>
-        <w:rPr>
-          <w:rFonts w:asciiTheme="minorHAnsi" w:hAnsiTheme="minorHAnsi"/>
-          <w:sz w:val="22"/>
-        </w:rPr>
-        <w:t xml:space="preserve"> to be able to click on a Cluster point and get list of underlying </w:t>
-      </w:r>
-      <w:r>
-        <w:rPr>
-          <w:rFonts w:asciiTheme="minorHAnsi" w:hAnsiTheme="minorHAnsi"/>
-          <w:sz w:val="22"/>
-        </w:rPr>
-        <w:t>orders.</w:t>
-      </w:r>
-    </w:p>
-    <w:p>
-      <w:pPr>
-        <w:pStyle w:val="EsriProposalBodyText"/>
-        <w:numPr>
-          <w:ilvl w:val="0"/>
-          <w:numId w:val="28"/>
-        </w:numPr>
-        <w:spacing w:before="0" w:after="0"/>
+      </w:pPr>
+      <w:r>
         <w:rPr>
           <w:rFonts w:asciiTheme="minorHAnsi" w:hAnsiTheme="minorHAnsi" w:cstheme="minorHAnsi"/>
           <w:sz w:val="22"/>
           <w:szCs w:val="20"/>
         </w:rPr>
-      </w:pPr>
-      <w:r>
-        <w:rPr>
-          <w:rFonts w:asciiTheme="minorHAnsi" w:hAnsiTheme="minorHAnsi" w:cstheme="minorHAnsi"/>
-          <w:sz w:val="22"/>
-          <w:szCs w:val="20"/>
-        </w:rPr>
-        <w:t>Add additional layers as needed. These could be:</w:t>
-      </w:r>
-    </w:p>
-    <w:p>
-      <w:pPr>
-        <w:pStyle w:val="EsriProposalBodyText"/>
-        <w:numPr>
-          <w:ilvl w:val="1"/>
-          <w:numId w:val="28"/>
-        </w:numPr>
-        <w:spacing w:before="0" w:after="0"/>
-        <w:rPr>
-          <w:rFonts w:asciiTheme="minorHAnsi" w:hAnsiTheme="minorHAnsi" w:cstheme="minorHAnsi"/>
-          <w:sz w:val="22"/>
-          <w:szCs w:val="20"/>
-        </w:rPr>
-      </w:pPr>
-      <w:r>
-        <w:rPr>
-          <w:rFonts w:asciiTheme="minorHAnsi" w:hAnsiTheme="minorHAnsi" w:cstheme="minorHAnsi"/>
-          <w:sz w:val="22"/>
-          <w:szCs w:val="20"/>
-        </w:rPr>
-        <w:t>Extra ERM layers such as MDM Locations or GPS Truck Locations</w:t>
-      </w:r>
-    </w:p>
-    <w:p>
-      <w:pPr>
-        <w:pStyle w:val="EsriProposalBodyText"/>
-        <w:numPr>
-          <w:ilvl w:val="1"/>
-          <w:numId w:val="28"/>
-        </w:numPr>
-        <w:spacing w:before="0" w:after="0"/>
-        <w:rPr>
-          <w:rFonts w:asciiTheme="minorHAnsi" w:hAnsiTheme="minorHAnsi" w:cstheme="minorHAnsi"/>
-          <w:sz w:val="22"/>
-          <w:szCs w:val="20"/>
-        </w:rPr>
-      </w:pPr>
-      <w:r>
-        <w:rPr>
-          <w:rFonts w:asciiTheme="minorHAnsi" w:hAnsiTheme="minorHAnsi" w:cstheme="minorHAnsi"/>
-          <w:sz w:val="22"/>
-          <w:szCs w:val="20"/>
-        </w:rPr>
-        <w:t xml:space="preserve">Living atlas layers such </w:t>
-      </w:r>
-      <w:r>
-        <w:rPr>
-          <w:rFonts w:asciiTheme="minorHAnsi" w:hAnsiTheme="minorHAnsi" w:cstheme="minorHAnsi"/>
-          <w:sz w:val="22"/>
-          <w:szCs w:val="20"/>
-        </w:rPr>
-        <w:t>weather.</w:t>
-      </w:r>
-    </w:p>
-    <w:p>
-      <w:pPr>
-        <w:pStyle w:val="EsriProposalBodyText"/>
-        <w:numPr>
-          <w:ilvl w:val="1"/>
-          <w:numId w:val="28"/>
-        </w:numPr>
-        <w:spacing w:before="0" w:after="0"/>
-        <w:rPr>
-          <w:rFonts w:asciiTheme="minorHAnsi" w:hAnsiTheme="minorHAnsi" w:cstheme="minorHAnsi"/>
-          <w:sz w:val="22"/>
-          <w:szCs w:val="20"/>
-        </w:rPr>
-      </w:pPr>
-      <w:r>
-        <w:rPr>
-          <w:rFonts w:asciiTheme="minorHAnsi" w:hAnsiTheme="minorHAnsi" w:cstheme="minorHAnsi"/>
-          <w:sz w:val="22"/>
-          <w:szCs w:val="20"/>
-        </w:rPr>
-        <w:t>Traffic feeds</w:t>
-      </w:r>
-    </w:p>
-    <w:p>
-      <w:pPr>
-        <w:pStyle w:val="EsriProposalBodyText"/>
-        <w:numPr>
-          <w:ilvl w:val="1"/>
-          <w:numId w:val="28"/>
-        </w:numPr>
-        <w:spacing w:before="0" w:after="0"/>
-        <w:rPr>
-          <w:rFonts w:asciiTheme="minorHAnsi" w:hAnsiTheme="minorHAnsi" w:cstheme="minorHAnsi"/>
-          <w:sz w:val="22"/>
-          <w:szCs w:val="20"/>
-        </w:rPr>
-      </w:pPr>
-      <w:r>
-        <w:rPr>
-          <w:rFonts w:asciiTheme="minorHAnsi" w:hAnsiTheme="minorHAnsi" w:cstheme="minorHAnsi"/>
-          <w:sz w:val="22"/>
-          <w:szCs w:val="20"/>
-        </w:rPr>
         <w:t>Industry specific layers your organization hosts.</w:t>
       </w:r>
     </w:p>
@@ -20830,23 +20402,7 @@
           <w:rFonts w:asciiTheme="minorHAnsi" w:hAnsiTheme="minorHAnsi"/>
           <w:sz w:val="22"/>
         </w:rPr>
-        <w:t xml:space="preserve">The default symbology for Routes is generated when Plan is created. The symbol shown </w:t>
-      </w:r>
-      <w:proofErr w:type="gramStart"/>
-      <w:r>
-        <w:rPr>
-          <w:rFonts w:asciiTheme="minorHAnsi" w:hAnsiTheme="minorHAnsi"/>
-          <w:sz w:val="22"/>
-        </w:rPr>
-        <w:t>in map</w:t>
-      </w:r>
-      <w:proofErr w:type="gramEnd"/>
-      <w:r>
-        <w:rPr>
-          <w:rFonts w:asciiTheme="minorHAnsi" w:hAnsiTheme="minorHAnsi"/>
-          <w:sz w:val="22"/>
-        </w:rPr>
-        <w:t xml:space="preserve"> is not used.</w:t>
+        <w:t>The default symbology for Routes is generated when Plan is created. The symbol shown in map is not used.</w:t>
       </w:r>
     </w:p>
     <w:p>
@@ -20922,23 +20478,7 @@
         <w:spacing w:before="0" w:after="0"/>
       </w:pPr>
       <w:r>
-        <w:t xml:space="preserve">Log into ERM application as </w:t>
-      </w:r>
-      <w:proofErr w:type="gramStart"/>
-      <w:r>
-        <w:t>user</w:t>
-      </w:r>
-      <w:proofErr w:type="gramEnd"/>
-      <w:r>
-        <w:t xml:space="preserve"> that will be </w:t>
-      </w:r>
-      <w:proofErr w:type="gramStart"/>
-      <w:r>
-        <w:t>owner</w:t>
-      </w:r>
-      <w:proofErr w:type="gramEnd"/>
-      <w:r>
-        <w:t xml:space="preserve"> of the dashboard items. </w:t>
+        <w:t xml:space="preserve">Log into ERM application as user that will be owner of the dashboard items. </w:t>
       </w:r>
     </w:p>
     <w:p>
@@ -20964,15 +20504,7 @@
         <w:spacing w:before="0" w:after="0"/>
       </w:pPr>
       <w:r>
-        <w:t xml:space="preserve">Can optionally Solve/Commit to change Routes and Orders. Having different </w:t>
-      </w:r>
-      <w:proofErr w:type="gramStart"/>
-      <w:r>
-        <w:t>values set</w:t>
-      </w:r>
-      <w:proofErr w:type="gramEnd"/>
-      <w:r>
-        <w:t xml:space="preserve"> can help with configuration of dashboard.</w:t>
+        <w:t>Can optionally Solve/Commit to change Routes and Orders. Having different values set can help with configuration of dashboard.</w:t>
       </w:r>
     </w:p>
     <w:p>
@@ -21054,15 +20586,7 @@
         <w:spacing w:before="0" w:after="0"/>
       </w:pPr>
       <w:r>
-        <w:t xml:space="preserve">Log into Portal as </w:t>
-      </w:r>
-      <w:proofErr w:type="gramStart"/>
-      <w:r>
-        <w:t>same</w:t>
-      </w:r>
-      <w:proofErr w:type="gramEnd"/>
-      <w:r>
-        <w:t xml:space="preserve"> user that created the plan.</w:t>
+        <w:t>Log into Portal as same user that created the plan.</w:t>
       </w:r>
     </w:p>
     <w:p>
@@ -21270,15 +20794,7 @@
         <w:t>NOTE</w:t>
       </w:r>
       <w:r>
-        <w:t xml:space="preserve">: All additional layers to be added into the dashboard will also be </w:t>
-      </w:r>
-      <w:proofErr w:type="gramStart"/>
-      <w:r>
-        <w:t>in</w:t>
-      </w:r>
-      <w:proofErr w:type="gramEnd"/>
-      <w:r>
-        <w:t xml:space="preserve"> the plan map that the Route Planner users will see. The </w:t>
+        <w:t xml:space="preserve">: All additional layers to be added into the dashboard will also be in the plan map that the Route Planner users will see. The </w:t>
       </w:r>
       <w:hyperlink r:id="rId26" w:history="1">
         <w:r>
@@ -21354,12 +20870,10 @@
         <w:t xml:space="preserve">In the ERM API config.js file, set the </w:t>
       </w:r>
       <w:proofErr w:type="spellStart"/>
-      <w:proofErr w:type="gramStart"/>
       <w:r>
         <w:t>config.templateWebMapId</w:t>
       </w:r>
       <w:proofErr w:type="spellEnd"/>
-      <w:proofErr w:type="gramEnd"/>
       <w:r>
         <w:t xml:space="preserve"> value to your map ID.</w:t>
       </w:r>
@@ -21441,13 +20955,8 @@
       <w:pPr>
         <w:pStyle w:val="EsriProposalBodyText"/>
       </w:pPr>
-      <w:proofErr w:type="gramStart"/>
-      <w:r>
-        <w:t>Dashboard</w:t>
-      </w:r>
-      <w:proofErr w:type="gramEnd"/>
-      <w:r>
-        <w:t xml:space="preserve"> can be configured to display any available information from the plan. Resources for available elements and how to configure are available through Esri online help </w:t>
+      <w:r>
+        <w:t xml:space="preserve">Dashboard can be configured to display any available information from the plan. Resources for available elements and how to configure are available through Esri online help </w:t>
       </w:r>
       <w:hyperlink r:id="rId27" w:history="1">
         <w:r>
@@ -21544,15 +21053,7 @@
         <w:pStyle w:val="EsriProposalBodyText"/>
       </w:pPr>
       <w:r>
-        <w:t xml:space="preserve">Main configuration is within the ERM Middleware API configuration file. There is also </w:t>
-      </w:r>
-      <w:proofErr w:type="gramStart"/>
-      <w:r>
-        <w:t>a value</w:t>
-      </w:r>
-      <w:proofErr w:type="gramEnd"/>
-      <w:r>
-        <w:t xml:space="preserve"> in the web app config to show the Dashboard buttons.</w:t>
+        <w:t>Main configuration is within the ERM Middleware API configuration file. There is also a value in the web app config to show the Dashboard buttons.</w:t>
       </w:r>
     </w:p>
     <w:p>
@@ -21651,31 +21152,16 @@
         </w:numPr>
         <w:spacing w:before="0" w:after="0"/>
       </w:pPr>
-      <w:proofErr w:type="gramStart"/>
-      <w:r>
-        <w:t>If using</w:t>
-      </w:r>
-      <w:proofErr w:type="gramEnd"/>
-      <w:r>
-        <w:t xml:space="preserve"> extra data layers in your dashboard, set the </w:t>
+      <w:r>
+        <w:t xml:space="preserve">If using extra data layers in your dashboard, set the </w:t>
       </w:r>
       <w:proofErr w:type="spellStart"/>
-      <w:proofErr w:type="gramStart"/>
       <w:r>
         <w:t>config.templateWebMapId</w:t>
       </w:r>
       <w:proofErr w:type="spellEnd"/>
-      <w:proofErr w:type="gramEnd"/>
-      <w:r>
-        <w:t xml:space="preserve"> to the </w:t>
-      </w:r>
-      <w:proofErr w:type="gramStart"/>
-      <w:r>
-        <w:t>ID of the map</w:t>
-      </w:r>
-      <w:proofErr w:type="gramEnd"/>
-      <w:r>
-        <w:t xml:space="preserve"> used to make the dashboard.</w:t>
+      <w:r>
+        <w:t xml:space="preserve"> to the ID of the map used to make the dashboard.</w:t>
       </w:r>
     </w:p>
     <w:p>
@@ -21701,15 +21187,7 @@
         <w:spacing w:before="0" w:after="0"/>
       </w:pPr>
       <w:r>
-        <w:t xml:space="preserve">Update geoprocessing path as needed. If you left folder as default during </w:t>
-      </w:r>
-      <w:proofErr w:type="gramStart"/>
-      <w:r>
-        <w:t>publishing</w:t>
-      </w:r>
-      <w:proofErr w:type="gramEnd"/>
-      <w:r>
-        <w:t xml:space="preserve"> should not need to change.</w:t>
+        <w:t>Update geoprocessing path as needed. If you left folder as default during publishing should not need to change.</w:t>
       </w:r>
     </w:p>
     <w:p>
@@ -21778,33 +21256,13 @@
                                 <w:szCs w:val="16"/>
                               </w:rPr>
                             </w:pPr>
-                            <w:proofErr w:type="spellStart"/>
-                            <w:proofErr w:type="gramStart"/>
                             <w:r>
                               <w:rPr>
                                 <w:sz w:val="18"/>
                                 <w:szCs w:val="16"/>
                               </w:rPr>
-                              <w:t>config.dashboardTemplateItemId</w:t>
+                              <w:t>config.dashboardTemplateItemId = "d8d4a3f9d413418b91a553c8e73f18a1";</w:t>
                             </w:r>
-                            <w:proofErr w:type="spellEnd"/>
-                            <w:proofErr w:type="gramEnd"/>
-                            <w:r>
-                              <w:rPr>
-                                <w:sz w:val="18"/>
-                                <w:szCs w:val="16"/>
-                              </w:rPr>
-                              <w:t xml:space="preserve"> = "d8d4a3f9d413418b91a553c8e73f18a1</w:t>
-                            </w:r>
-                            <w:proofErr w:type="gramStart"/>
-                            <w:r>
-                              <w:rPr>
-                                <w:sz w:val="18"/>
-                                <w:szCs w:val="16"/>
-                              </w:rPr>
-                              <w:t>";</w:t>
-                            </w:r>
-                            <w:proofErr w:type="gramEnd"/>
                           </w:p>
                           <w:p>
                             <w:pPr>
@@ -21821,23 +21279,12 @@
                                 <w:szCs w:val="16"/>
                               </w:rPr>
                             </w:pPr>
-                            <w:proofErr w:type="spellStart"/>
-                            <w:proofErr w:type="gramStart"/>
                             <w:r>
                               <w:rPr>
                                 <w:sz w:val="18"/>
                                 <w:szCs w:val="16"/>
                               </w:rPr>
-                              <w:t>config.dashboardGPUrl</w:t>
-                            </w:r>
-                            <w:proofErr w:type="spellEnd"/>
-                            <w:proofErr w:type="gramEnd"/>
-                            <w:r>
-                              <w:rPr>
-                                <w:sz w:val="18"/>
-                                <w:szCs w:val="16"/>
-                              </w:rPr>
-                              <w:t xml:space="preserve"> =</w:t>
+                              <w:t>config.dashboardGPUrl =</w:t>
                             </w:r>
                           </w:p>
                           <w:p>
@@ -21852,25 +21299,7 @@
                                 <w:sz w:val="18"/>
                                 <w:szCs w:val="16"/>
                               </w:rPr>
-                              <w:t xml:space="preserve">    </w:t>
-                            </w:r>
-                            <w:proofErr w:type="spellStart"/>
-                            <w:proofErr w:type="gramStart"/>
-                            <w:r>
-                              <w:rPr>
-                                <w:sz w:val="18"/>
-                                <w:szCs w:val="16"/>
-                              </w:rPr>
-                              <w:t>config.hostingServerBaseUrl</w:t>
-                            </w:r>
-                            <w:proofErr w:type="spellEnd"/>
-                            <w:proofErr w:type="gramEnd"/>
-                            <w:r>
-                              <w:rPr>
-                                <w:sz w:val="18"/>
-                                <w:szCs w:val="16"/>
-                              </w:rPr>
-                              <w:t xml:space="preserve"> +</w:t>
+                              <w:t xml:space="preserve">    config.hostingServerBaseUrl +</w:t>
                             </w:r>
                           </w:p>
                           <w:p>
@@ -21885,17 +21314,8 @@
                                 <w:sz w:val="18"/>
                                 <w:szCs w:val="16"/>
                               </w:rPr>
-                              <w:t xml:space="preserve">    "/rest/services/GP/DashboardTools/GPServer/Create%20Plan%20Dashboard</w:t>
+                              <w:t xml:space="preserve">    "/rest/services/GP/DashboardTools/GPServer/Create%20Plan%20Dashboard";</w:t>
                             </w:r>
-                            <w:proofErr w:type="gramStart"/>
-                            <w:r>
-                              <w:rPr>
-                                <w:sz w:val="18"/>
-                                <w:szCs w:val="16"/>
-                              </w:rPr>
-                              <w:t>";</w:t>
-                            </w:r>
-                            <w:proofErr w:type="gramEnd"/>
                           </w:p>
                           <w:p/>
                           <w:p/>
@@ -22227,19 +21647,11 @@
         <w:t xml:space="preserve">From the </w:t>
       </w:r>
       <w:proofErr w:type="spellStart"/>
-      <w:proofErr w:type="gramStart"/>
-      <w:r>
-        <w:rPr>
-          <w:rFonts w:cs="Times New Roman"/>
-        </w:rPr>
-        <w:t>services</w:t>
-      </w:r>
-      <w:proofErr w:type="gramEnd"/>
-      <w:r>
-        <w:rPr>
-          <w:rFonts w:cs="Times New Roman"/>
-        </w:rPr>
-        <w:t>_Sample</w:t>
+      <w:r>
+        <w:rPr>
+          <w:rFonts w:cs="Times New Roman"/>
+        </w:rPr>
+        <w:t>services_Sample</w:t>
       </w:r>
       <w:proofErr w:type="spellEnd"/>
       <w:r>
@@ -22281,23 +21693,7 @@
           <w:rFonts w:cs="Times New Roman"/>
           <w:szCs w:val="24"/>
         </w:rPr>
-        <w:t xml:space="preserve">Connect to Portal as </w:t>
-      </w:r>
-      <w:proofErr w:type="gramStart"/>
-      <w:r>
-        <w:rPr>
-          <w:rFonts w:cs="Times New Roman"/>
-          <w:szCs w:val="24"/>
-        </w:rPr>
-        <w:t>admin</w:t>
-      </w:r>
-      <w:proofErr w:type="gramEnd"/>
-      <w:r>
-        <w:rPr>
-          <w:rFonts w:cs="Times New Roman"/>
-          <w:szCs w:val="24"/>
-        </w:rPr>
-        <w:t xml:space="preserve"> user being used to publish all items.</w:t>
+        <w:t>Connect to Portal as admin user being used to publish all items.</w:t>
       </w:r>
     </w:p>
     <w:p>
@@ -22476,21 +21872,7 @@
         <w:rPr>
           <w:rFonts w:cs="Times New Roman"/>
         </w:rPr>
-        <w:t xml:space="preserve">If suffix is added, </w:t>
-      </w:r>
-      <w:proofErr w:type="gramStart"/>
-      <w:r>
-        <w:rPr>
-          <w:rFonts w:cs="Times New Roman"/>
-        </w:rPr>
-        <w:t>will</w:t>
-      </w:r>
-      <w:proofErr w:type="gramEnd"/>
-      <w:r>
-        <w:rPr>
-          <w:rFonts w:cs="Times New Roman"/>
-        </w:rPr>
-        <w:t xml:space="preserve"> need to manually update configuration files where applicable. Recommended to only use suffix if need to have multiple versions of the layers.</w:t>
+        <w:t>If suffix is added, will need to manually update configuration files where applicable. Recommended to only use suffix if need to have multiple versions of the layers.</w:t>
       </w:r>
     </w:p>
     <w:p>
@@ -23060,7 +22442,7 @@
         <w:noProof/>
         <w:szCs w:val="16"/>
       </w:rPr>
-      <w:t>June 16, 2025</w:t>
+      <w:t>June 18, 2025</w:t>
     </w:r>
     <w:r>
       <w:rPr>
@@ -23168,7 +22550,7 @@
                   </a:ln>
                   <a:extLst>
                     <a:ext uri="{FAA26D3D-D897-4be2-8F04-BA451C77F1D7}">
-                      <ma14:placeholderFlag xmlns:a14="http://schemas.microsoft.com/office/drawing/2010/main" xmlns:arto="http://schemas.microsoft.com/office/word/2006/arto" xmlns="" xmlns:mo="http://schemas.microsoft.com/office/mac/office/2008/main" xmlns:mv="urn:schemas-microsoft-com:mac:vml" xmlns:o="urn:schemas-microsoft-com:office:office" xmlns:v="urn:schemas-microsoft-com:vml" xmlns:w10="urn:schemas-microsoft-com:office:word" xmlns:w="http://schemas.openxmlformats.org/wordprocessingml/2006/main" xmlns:ma14="http://schemas.microsoft.com/office/mac/drawingml/2011/main"/>
+                      <ma14:placeholderFlag xmlns:ma14="http://schemas.microsoft.com/office/mac/drawingml/2011/main" xmlns:w="http://schemas.openxmlformats.org/wordprocessingml/2006/main" xmlns:w10="urn:schemas-microsoft-com:office:word" xmlns:v="urn:schemas-microsoft-com:vml" xmlns:o="urn:schemas-microsoft-com:office:office" xmlns:mv="urn:schemas-microsoft-com:mac:vml" xmlns:mo="http://schemas.microsoft.com/office/mac/office/2008/main" xmlns="" xmlns:arto="http://schemas.microsoft.com/office/word/2006/arto" xmlns:a14="http://schemas.microsoft.com/office/drawing/2010/main"/>
                     </a:ext>
                   </a:extLst>
                 </pic:spPr>
@@ -30978,6 +30360,16 @@
 </file>
 
 <file path=customXml/item2.xml><?xml version="1.0" encoding="utf-8"?>
+<p:properties xmlns:p="http://schemas.microsoft.com/office/2006/metadata/properties" xmlns:xsi="http://www.w3.org/2001/XMLSchema-instance" xmlns:pc="http://schemas.microsoft.com/office/infopath/2007/PartnerControls">
+  <documentManagement/>
+</p:properties>
+</file>
+
+<file path=customXml/item3.xml><?xml version="1.0" encoding="utf-8"?>
+<b:Sources xmlns:b="http://schemas.openxmlformats.org/officeDocument/2006/bibliography" xmlns="http://schemas.openxmlformats.org/officeDocument/2006/bibliography" SelectedStyle="\APASixthEditionOfficeOnline.xsl" StyleName="APA" Version="6"/>
+</file>
+
+<file path=customXml/item4.xml><?xml version="1.0" encoding="utf-8"?>
 <ct:contentTypeSchema xmlns:ct="http://schemas.microsoft.com/office/2006/metadata/contentType" xmlns:ma="http://schemas.microsoft.com/office/2006/metadata/properties/metaAttributes" ct:_="" ma:_="" ma:contentTypeName="Document" ma:contentTypeID="0x0101001474C48ACCEBF74AB6B5D245D4F75B4D" ma:contentTypeVersion="12" ma:contentTypeDescription="Create a new document." ma:contentTypeScope="" ma:versionID="ed33310014b9ed52e760a02db898315e">
   <xsd:schema xmlns:xsd="http://www.w3.org/2001/XMLSchema" xmlns:xs="http://www.w3.org/2001/XMLSchema" xmlns:p="http://schemas.microsoft.com/office/2006/metadata/properties" xmlns:ns2="3b231bd9-362e-4b4a-b934-a8e14959ce6d" xmlns:ns3="969634b1-bb27-4400-acd6-86276217b3b6" targetNamespace="http://schemas.microsoft.com/office/2006/metadata/properties" ma:root="true" ma:fieldsID="ec6aa9dfe3a44c12ea66b241de8500b0" ns2:_="" ns3:_="">
     <xsd:import namespace="3b231bd9-362e-4b4a-b934-a8e14959ce6d"/>
@@ -31194,16 +30586,6 @@
 </ct:contentTypeSchema>
 </file>
 
-<file path=customXml/item3.xml><?xml version="1.0" encoding="utf-8"?>
-<b:Sources xmlns:b="http://schemas.openxmlformats.org/officeDocument/2006/bibliography" xmlns="http://schemas.openxmlformats.org/officeDocument/2006/bibliography" SelectedStyle="\APASixthEditionOfficeOnline.xsl" StyleName="APA" Version="6"/>
-</file>
-
-<file path=customXml/item4.xml><?xml version="1.0" encoding="utf-8"?>
-<p:properties xmlns:p="http://schemas.microsoft.com/office/2006/metadata/properties" xmlns:xsi="http://www.w3.org/2001/XMLSchema-instance" xmlns:pc="http://schemas.microsoft.com/office/infopath/2007/PartnerControls">
-  <documentManagement/>
-</p:properties>
-</file>
-
 <file path=customXml/itemProps1.xml><?xml version="1.0" encoding="utf-8"?>
 <ds:datastoreItem xmlns:ds="http://schemas.openxmlformats.org/officeDocument/2006/customXml" ds:itemID="{49B6B7B5-1764-4EA5-B951-584BF8EEB49D}">
   <ds:schemaRefs>
@@ -31213,6 +30595,23 @@
 </file>
 
 <file path=customXml/itemProps2.xml><?xml version="1.0" encoding="utf-8"?>
+<ds:datastoreItem xmlns:ds="http://schemas.openxmlformats.org/officeDocument/2006/customXml" ds:itemID="{9A6A423B-6D1A-4ACF-BF35-FBE1F9A0D140}">
+  <ds:schemaRefs>
+    <ds:schemaRef ds:uri="http://schemas.microsoft.com/office/2006/metadata/properties"/>
+    <ds:schemaRef ds:uri="http://schemas.microsoft.com/office/infopath/2007/PartnerControls"/>
+  </ds:schemaRefs>
+</ds:datastoreItem>
+</file>
+
+<file path=customXml/itemProps3.xml><?xml version="1.0" encoding="utf-8"?>
+<ds:datastoreItem xmlns:ds="http://schemas.openxmlformats.org/officeDocument/2006/customXml" ds:itemID="{AD97362D-4C3C-44C7-B67F-949FA0583FDB}">
+  <ds:schemaRefs>
+    <ds:schemaRef ds:uri="http://schemas.openxmlformats.org/officeDocument/2006/bibliography"/>
+  </ds:schemaRefs>
+</ds:datastoreItem>
+</file>
+
+<file path=customXml/itemProps4.xml><?xml version="1.0" encoding="utf-8"?>
 <ds:datastoreItem xmlns:ds="http://schemas.openxmlformats.org/officeDocument/2006/customXml" ds:itemID="{EC14960A-CDF1-42FA-9A33-09EA85AE41F3}">
   <ds:schemaRefs>
     <ds:schemaRef ds:uri="http://schemas.microsoft.com/office/2006/metadata/contentType"/>
@@ -31229,21 +30628,4 @@
     <ds:schemaRef ds:uri="http://schemas.microsoft.com/internal/obd"/>
   </ds:schemaRefs>
 </ds:datastoreItem>
-</file>
-
-<file path=customXml/itemProps3.xml><?xml version="1.0" encoding="utf-8"?>
-<ds:datastoreItem xmlns:ds="http://schemas.openxmlformats.org/officeDocument/2006/customXml" ds:itemID="{AD97362D-4C3C-44C7-B67F-949FA0583FDB}">
-  <ds:schemaRefs>
-    <ds:schemaRef ds:uri="http://schemas.openxmlformats.org/officeDocument/2006/bibliography"/>
-  </ds:schemaRefs>
-</ds:datastoreItem>
-</file>
-
-<file path=customXml/itemProps4.xml><?xml version="1.0" encoding="utf-8"?>
-<ds:datastoreItem xmlns:ds="http://schemas.openxmlformats.org/officeDocument/2006/customXml" ds:itemID="{9A6A423B-6D1A-4ACF-BF35-FBE1F9A0D140}">
-  <ds:schemaRefs>
-    <ds:schemaRef ds:uri="http://schemas.microsoft.com/office/2006/metadata/properties"/>
-    <ds:schemaRef ds:uri="http://schemas.microsoft.com/office/infopath/2007/PartnerControls"/>
-  </ds:schemaRefs>
-</ds:datastoreItem>
 </file>
</xml_diff>

<commit_message>
updates for 4.4 changes
</commit_message>
<xml_diff>
--- a/v4.4/Install-Deployment/ERM Application Deployment Guide.docx
+++ b/v4.4/Install-Deployment/ERM Application Deployment Guide.docx
@@ -23,7 +23,7 @@
         <w:rPr>
           <w:noProof/>
         </w:rPr>
-        <w:t>June 18, 2025</w:t>
+        <w:t>September 16, 2025</w:t>
       </w:r>
       <w:r>
         <w:fldChar w:fldCharType="end"/>
@@ -1787,19 +1787,7 @@
           <w:rPr>
             <w:rStyle w:val="Hyperlink"/>
           </w:rPr>
-          <w:t>Business S</w:t>
-        </w:r>
-        <w:r>
-          <w:rPr>
-            <w:rStyle w:val="Hyperlink"/>
-          </w:rPr>
-          <w:t>y</w:t>
-        </w:r>
-        <w:r>
-          <w:rPr>
-            <w:rStyle w:val="Hyperlink"/>
-          </w:rPr>
-          <w:t>stem Integration</w:t>
+          <w:t>Business System Integration</w:t>
         </w:r>
         <w:r>
           <w:rPr>
@@ -5111,7 +5099,21 @@
         <w:rPr>
           <w:rFonts w:cs="Times New Roman"/>
         </w:rPr>
-        <w:t>Use for testing and system validation. Only needed if not using customer BSI.</w:t>
+        <w:t xml:space="preserve">Use for testing and system validation. </w:t>
+      </w:r>
+      <w:proofErr w:type="gramStart"/>
+      <w:r>
+        <w:rPr>
+          <w:rFonts w:cs="Times New Roman"/>
+        </w:rPr>
+        <w:t>Only</w:t>
+      </w:r>
+      <w:proofErr w:type="gramEnd"/>
+      <w:r>
+        <w:rPr>
+          <w:rFonts w:cs="Times New Roman"/>
+        </w:rPr>
+        <w:t xml:space="preserve"> needed if not using customer BSI.</w:t>
       </w:r>
     </w:p>
     <w:p>
@@ -6461,7 +6463,25 @@
                 <w:bCs/>
                 <w:sz w:val="20"/>
               </w:rPr>
-              <w:t xml:space="preserve"> These should be two separate web maps.</w:t>
+              <w:t xml:space="preserve"> </w:t>
+            </w:r>
+            <w:proofErr w:type="gramStart"/>
+            <w:r>
+              <w:rPr>
+                <w:rFonts w:ascii="Arial" w:hAnsi="Arial"/>
+                <w:bCs/>
+                <w:sz w:val="20"/>
+              </w:rPr>
+              <w:t>These</w:t>
+            </w:r>
+            <w:proofErr w:type="gramEnd"/>
+            <w:r>
+              <w:rPr>
+                <w:rFonts w:ascii="Arial" w:hAnsi="Arial"/>
+                <w:bCs/>
+                <w:sz w:val="20"/>
+              </w:rPr>
+              <w:t xml:space="preserve"> should be two separate web maps.</w:t>
             </w:r>
           </w:p>
         </w:tc>
@@ -7895,11 +7915,98 @@
     </w:p>
     <w:p>
       <w:pPr>
-        <w:spacing w:before="0" w:after="200"/>
-        <w:rPr>
-          <w:rFonts w:ascii="Arial" w:eastAsiaTheme="majorEastAsia" w:hAnsi="Arial" w:cs="Arial"/>
-          <w:b/>
-          <w:bCs/>
+        <w:pStyle w:val="NoSpacing"/>
+        <w:rPr>
+          <w:rFonts w:ascii="Times New Roman" w:hAnsi="Times New Roman" w:cs="Times New Roman"/>
+          <w:sz w:val="24"/>
+          <w:szCs w:val="24"/>
+        </w:rPr>
+      </w:pPr>
+    </w:p>
+    <w:p>
+      <w:pPr>
+        <w:pStyle w:val="EsriHeading2"/>
+      </w:pPr>
+      <w:r>
+        <w:t>Server Configuration</w:t>
+      </w:r>
+    </w:p>
+    <w:p>
+      <w:pPr>
+        <w:pStyle w:val="EsriProposalBodyText"/>
+      </w:pPr>
+      <w:r>
+        <w:t xml:space="preserve">There are no required configurations to make on the ArcGIS Server instance, but there are a few optional configurations to be aware of for system tuning if </w:t>
+      </w:r>
+      <w:r>
+        <w:t>you</w:t>
+      </w:r>
+      <w:r>
+        <w:t xml:space="preserve"> have larger sized Plans. </w:t>
+      </w:r>
+    </w:p>
+    <w:p>
+      <w:pPr>
+        <w:pStyle w:val="EsriProposalBodyText"/>
+        <w:numPr>
+          <w:ilvl w:val="0"/>
+          <w:numId w:val="55"/>
+        </w:numPr>
+      </w:pPr>
+      <w:r>
+        <w:t>Review the</w:t>
+      </w:r>
+      <w:hyperlink r:id="rId15" w:history="1">
+        <w:r>
+          <w:rPr>
+            <w:rStyle w:val="Hyperlink"/>
+          </w:rPr>
+          <w:t xml:space="preserve"> GP Services General Considerations</w:t>
+        </w:r>
+      </w:hyperlink>
+      <w:r>
+        <w:t xml:space="preserve"> page in ArcGIS Server online help.</w:t>
+      </w:r>
+    </w:p>
+    <w:p>
+      <w:pPr>
+        <w:pStyle w:val="EsriProposalBodyText"/>
+        <w:numPr>
+          <w:ilvl w:val="0"/>
+          <w:numId w:val="55"/>
+        </w:numPr>
+      </w:pPr>
+      <w:hyperlink r:id="rId16" w:anchor="GUID-17815A98-2756-486F-AC2D-22672E0FCA28" w:history="1">
+        <w:r>
+          <w:rPr>
+            <w:rStyle w:val="Hyperlink"/>
+          </w:rPr>
+          <w:t>Change the Heap Size</w:t>
+        </w:r>
+      </w:hyperlink>
+      <w:r>
+        <w:t xml:space="preserve"> for larger plans.</w:t>
+      </w:r>
+    </w:p>
+    <w:p>
+      <w:pPr>
+        <w:pStyle w:val="NoSpacing"/>
+        <w:rPr>
+          <w:rFonts w:ascii="Times New Roman" w:hAnsi="Times New Roman" w:cs="Times New Roman"/>
+          <w:sz w:val="24"/>
+          <w:szCs w:val="24"/>
+        </w:rPr>
+      </w:pPr>
+    </w:p>
+    <w:p>
+      <w:pPr>
+        <w:pStyle w:val="EsriHeading2"/>
+        <w:numPr>
+          <w:ilvl w:val="0"/>
+          <w:numId w:val="0"/>
+        </w:numPr>
+        <w:ind w:left="720"/>
+        <w:rPr>
           <w:color w:val="007AC2"/>
           <w:sz w:val="32"/>
           <w:szCs w:val="32"/>
@@ -8067,17 +8174,27 @@
           <w:i/>
           <w:iCs/>
         </w:rPr>
-        <w:t>ERM_services</w:t>
-      </w:r>
+        <w:t>ERM_</w:t>
+      </w:r>
+      <w:proofErr w:type="gramStart"/>
       <w:r>
         <w:rPr>
           <w:rFonts w:cs="Times New Roman"/>
           <w:i/>
           <w:iCs/>
         </w:rPr>
+        <w:t>services</w:t>
+      </w:r>
+      <w:r>
+        <w:rPr>
+          <w:rFonts w:cs="Times New Roman"/>
+          <w:i/>
+          <w:iCs/>
+        </w:rPr>
         <w:t>.aprx</w:t>
       </w:r>
       <w:proofErr w:type="spellEnd"/>
+      <w:proofErr w:type="gramEnd"/>
       <w:r>
         <w:rPr>
           <w:rFonts w:cs="Times New Roman"/>
@@ -8534,7 +8651,7 @@
         </w:rPr>
         <w:t xml:space="preserve"> Core Pro tools can be used to import locations from other databases. See </w:t>
       </w:r>
-      <w:hyperlink r:id="rId15" w:history="1">
+      <w:hyperlink r:id="rId17" w:history="1">
         <w:r>
           <w:rPr>
             <w:rStyle w:val="Hyperlink"/>
@@ -9044,7 +9161,23 @@
           <w:rFonts w:cs="Times New Roman"/>
           <w:szCs w:val="24"/>
         </w:rPr>
-        <w:t xml:space="preserve">The index value for this layer is set in the ERM API configuration. If you change layer order, will need to update </w:t>
+        <w:t xml:space="preserve">The index value for this layer is set in the ERM API configuration. If you change layer order, </w:t>
+      </w:r>
+      <w:proofErr w:type="gramStart"/>
+      <w:r>
+        <w:rPr>
+          <w:rFonts w:cs="Times New Roman"/>
+          <w:szCs w:val="24"/>
+        </w:rPr>
+        <w:t>will</w:t>
+      </w:r>
+      <w:proofErr w:type="gramEnd"/>
+      <w:r>
+        <w:rPr>
+          <w:rFonts w:cs="Times New Roman"/>
+          <w:szCs w:val="24"/>
+        </w:rPr>
+        <w:t xml:space="preserve"> need to update </w:t>
       </w:r>
       <w:r>
         <w:rPr>
@@ -9109,7 +9242,39 @@
           <w:rFonts w:cs="Times New Roman"/>
           <w:szCs w:val="24"/>
         </w:rPr>
-        <w:t xml:space="preserve"> If Routes have multiple specialties they should be separated by a space.</w:t>
+        <w:t xml:space="preserve"> If Routes have multiple </w:t>
+      </w:r>
+      <w:proofErr w:type="gramStart"/>
+      <w:r>
+        <w:rPr>
+          <w:rFonts w:cs="Times New Roman"/>
+          <w:szCs w:val="24"/>
+        </w:rPr>
+        <w:t>specialties</w:t>
+      </w:r>
+      <w:proofErr w:type="gramEnd"/>
+      <w:r>
+        <w:rPr>
+          <w:rFonts w:cs="Times New Roman"/>
+          <w:szCs w:val="24"/>
+        </w:rPr>
+        <w:t xml:space="preserve"> they should be separated by </w:t>
+      </w:r>
+      <w:proofErr w:type="gramStart"/>
+      <w:r>
+        <w:rPr>
+          <w:rFonts w:cs="Times New Roman"/>
+          <w:szCs w:val="24"/>
+        </w:rPr>
+        <w:t>a space</w:t>
+      </w:r>
+      <w:proofErr w:type="gramEnd"/>
+      <w:r>
+        <w:rPr>
+          <w:rFonts w:cs="Times New Roman"/>
+          <w:szCs w:val="24"/>
+        </w:rPr>
+        <w:t>.</w:t>
       </w:r>
     </w:p>
     <w:p>
@@ -9509,7 +9674,21 @@
         <w:rPr>
           <w:rFonts w:cs="Times New Roman"/>
         </w:rPr>
-        <w:t xml:space="preserve"> If not using this functionality, </w:t>
+        <w:t xml:space="preserve"> </w:t>
+      </w:r>
+      <w:proofErr w:type="gramStart"/>
+      <w:r>
+        <w:rPr>
+          <w:rFonts w:cs="Times New Roman"/>
+        </w:rPr>
+        <w:t>If</w:t>
+      </w:r>
+      <w:proofErr w:type="gramEnd"/>
+      <w:r>
+        <w:rPr>
+          <w:rFonts w:cs="Times New Roman"/>
+        </w:rPr>
+        <w:t xml:space="preserve"> not using this functionality, </w:t>
       </w:r>
       <w:r>
         <w:rPr>
@@ -9783,7 +9962,7 @@
                     <pic:cNvPicPr/>
                   </pic:nvPicPr>
                   <pic:blipFill>
-                    <a:blip r:embed="rId16"/>
+                    <a:blip r:embed="rId18"/>
                     <a:stretch>
                       <a:fillRect/>
                     </a:stretch>
@@ -9824,7 +10003,7 @@
       <w:r>
         <w:t xml:space="preserve">See </w:t>
       </w:r>
-      <w:hyperlink r:id="rId17" w:history="1">
+      <w:hyperlink r:id="rId19" w:history="1">
         <w:r>
           <w:rPr>
             <w:rStyle w:val="Hyperlink"/>
@@ -9886,7 +10065,7 @@
                     <pic:cNvPicPr/>
                   </pic:nvPicPr>
                   <pic:blipFill>
-                    <a:blip r:embed="rId18"/>
+                    <a:blip r:embed="rId20"/>
                     <a:stretch>
                       <a:fillRect/>
                     </a:stretch>
@@ -10797,12 +10976,20 @@
           <w:rFonts w:cs="Times New Roman"/>
         </w:rPr>
       </w:pPr>
+      <w:proofErr w:type="gramStart"/>
       <w:r>
         <w:rPr>
           <w:rFonts w:cs="Times New Roman"/>
         </w:rPr>
         <w:lastRenderedPageBreak/>
-        <w:t xml:space="preserve">Verify the items are shared </w:t>
+        <w:t>Verify</w:t>
+      </w:r>
+      <w:proofErr w:type="gramEnd"/>
+      <w:r>
+        <w:rPr>
+          <w:rFonts w:cs="Times New Roman"/>
+        </w:rPr>
+        <w:t xml:space="preserve"> the items are shared </w:t>
       </w:r>
       <w:r>
         <w:rPr>
@@ -11274,7 +11461,25 @@
                 <w:bCs/>
                 <w:sz w:val="20"/>
               </w:rPr>
-              <w:t xml:space="preserve"> feature service, you do not need to setup these JSON files. Skip step 3.</w:t>
+              <w:t xml:space="preserve"> feature service, you do not need to </w:t>
+            </w:r>
+            <w:proofErr w:type="gramStart"/>
+            <w:r>
+              <w:rPr>
+                <w:rFonts w:ascii="Arial" w:hAnsi="Arial"/>
+                <w:bCs/>
+                <w:sz w:val="20"/>
+              </w:rPr>
+              <w:t>setup</w:t>
+            </w:r>
+            <w:proofErr w:type="gramEnd"/>
+            <w:r>
+              <w:rPr>
+                <w:rFonts w:ascii="Arial" w:hAnsi="Arial"/>
+                <w:bCs/>
+                <w:sz w:val="20"/>
+              </w:rPr>
+              <w:t xml:space="preserve"> these JSON files. Skip step 3.</w:t>
             </w:r>
           </w:p>
         </w:tc>
@@ -11406,7 +11611,21 @@
         <w:rPr>
           <w:rFonts w:cs="Times New Roman"/>
         </w:rPr>
-        <w:t>\jsonIntegration folder on the Enterprise server. Or point any tool that outputs JSON to this folder.</w:t>
+        <w:t xml:space="preserve">\jsonIntegration folder on the Enterprise server. Or </w:t>
+      </w:r>
+      <w:proofErr w:type="gramStart"/>
+      <w:r>
+        <w:rPr>
+          <w:rFonts w:cs="Times New Roman"/>
+        </w:rPr>
+        <w:t>point</w:t>
+      </w:r>
+      <w:proofErr w:type="gramEnd"/>
+      <w:r>
+        <w:rPr>
+          <w:rFonts w:cs="Times New Roman"/>
+        </w:rPr>
+        <w:t xml:space="preserve"> any tool that outputs JSON to this folder.</w:t>
       </w:r>
     </w:p>
     <w:p>
@@ -11748,7 +11967,23 @@
           <w:rFonts w:cs="Times New Roman"/>
           <w:szCs w:val="24"/>
         </w:rPr>
-        <w:t>Find where the folder where the tool is published. Will vary depending on where the Server installation is, but should be like C:\arcgis\arcgisserver\directories\arcgissystem\arcgisinput</w:t>
+        <w:t xml:space="preserve">Find where the </w:t>
+      </w:r>
+      <w:proofErr w:type="gramStart"/>
+      <w:r>
+        <w:rPr>
+          <w:rFonts w:cs="Times New Roman"/>
+          <w:szCs w:val="24"/>
+        </w:rPr>
+        <w:t>folder where the tool</w:t>
+      </w:r>
+      <w:proofErr w:type="gramEnd"/>
+      <w:r>
+        <w:rPr>
+          <w:rFonts w:cs="Times New Roman"/>
+          <w:szCs w:val="24"/>
+        </w:rPr>
+        <w:t xml:space="preserve"> is published. Will vary depending on where the Server installation is, but should be like C:\arcgis\arcgisserver\directories\arcgissystem\arcgisinput</w:t>
       </w:r>
     </w:p>
     <w:p>
@@ -11996,10 +12231,12 @@
         <w:spacing w:before="0" w:after="0"/>
       </w:pPr>
       <w:proofErr w:type="spellStart"/>
+      <w:proofErr w:type="gramStart"/>
       <w:r>
         <w:t>config.bsiGPBaseUrl</w:t>
       </w:r>
       <w:proofErr w:type="spellEnd"/>
+      <w:proofErr w:type="gramEnd"/>
     </w:p>
     <w:p>
       <w:pPr>
@@ -12036,10 +12273,12 @@
         <w:spacing w:before="0" w:after="0"/>
       </w:pPr>
       <w:proofErr w:type="spellStart"/>
+      <w:proofErr w:type="gramStart"/>
       <w:r>
         <w:t>config.bsiGetPlanUrl</w:t>
       </w:r>
       <w:proofErr w:type="spellEnd"/>
+      <w:proofErr w:type="gramEnd"/>
     </w:p>
     <w:p>
       <w:pPr>
@@ -12539,7 +12778,7 @@
         </w:rPr>
         <w:t xml:space="preserve">available in the </w:t>
       </w:r>
-      <w:hyperlink r:id="rId23" w:history="1">
+      <w:hyperlink r:id="rId25" w:history="1">
         <w:r>
           <w:rPr>
             <w:rStyle w:val="Hyperlink"/>
@@ -12716,7 +12955,23 @@
           <w:rFonts w:cs="Times New Roman"/>
           <w:szCs w:val="24"/>
         </w:rPr>
-        <w:t>Script updates values in two files. You can validate files have been updated</w:t>
+        <w:t xml:space="preserve">Script updates values in two files. You can validate </w:t>
+      </w:r>
+      <w:proofErr w:type="gramStart"/>
+      <w:r>
+        <w:rPr>
+          <w:rFonts w:cs="Times New Roman"/>
+          <w:szCs w:val="24"/>
+        </w:rPr>
+        <w:t>files</w:t>
+      </w:r>
+      <w:proofErr w:type="gramEnd"/>
+      <w:r>
+        <w:rPr>
+          <w:rFonts w:cs="Times New Roman"/>
+          <w:szCs w:val="24"/>
+        </w:rPr>
+        <w:t xml:space="preserve"> have been updated</w:t>
       </w:r>
       <w:r>
         <w:rPr>
@@ -13737,9 +13992,17 @@
         <w:pStyle w:val="EsriProposalBodyText"/>
       </w:pPr>
       <w:r>
-        <w:t xml:space="preserve">ERM has its own custom logging through the API. By default, the ERM services log to a “warn” level. ERM is designed to follow the same logging level convention as ArcGIS Server. Details on the levels can be found </w:t>
-      </w:r>
-      <w:hyperlink r:id="rId24" w:anchor="ESRI_SECTION2_6613A874BF944E28BBF0979DD4327670" w:history="1">
+        <w:t xml:space="preserve">ERM has its own </w:t>
+      </w:r>
+      <w:proofErr w:type="gramStart"/>
+      <w:r>
+        <w:t>custom</w:t>
+      </w:r>
+      <w:proofErr w:type="gramEnd"/>
+      <w:r>
+        <w:t xml:space="preserve"> logging through the API. By default, the ERM services log to a “warn” level. ERM is designed to follow the same logging level convention as ArcGIS Server. Details on the levels can be found </w:t>
+      </w:r>
+      <w:hyperlink r:id="rId26" w:anchor="ESRI_SECTION2_6613A874BF944E28BBF0979DD4327670" w:history="1">
         <w:r>
           <w:rPr>
             <w:rStyle w:val="Hyperlink"/>
@@ -13946,26 +14209,13 @@
                             </w:r>
                           </w:p>
                           <w:p>
-                            <w:proofErr w:type="spellStart"/>
                             <w:r>
-                              <w:t>config.logging</w:t>
-                            </w:r>
-                            <w:proofErr w:type="spellEnd"/>
-                            <w:r>
-                              <w:t xml:space="preserve"> = {</w:t>
+                              <w:t>config.logging = {</w:t>
                             </w:r>
                           </w:p>
                           <w:p>
                             <w:r>
-                              <w:t xml:space="preserve">  level: </w:t>
-                            </w:r>
-                            <w:proofErr w:type="spellStart"/>
-                            <w:r>
-                              <w:t>process.env.LOG_LEVEL</w:t>
-                            </w:r>
-                            <w:proofErr w:type="spellEnd"/>
-                            <w:r>
-                              <w:t xml:space="preserve"> || "warn", // silly, debug, verbose, info, warn, error</w:t>
+                              <w:t xml:space="preserve">  level: process.env.LOG_LEVEL || "warn", // silly, debug, verbose, info, warn, error</w:t>
                             </w:r>
                           </w:p>
                           <w:p>
@@ -14392,7 +14642,7 @@
         </w:rPr>
         <w:t xml:space="preserve">In a browser window, navigate to </w:t>
       </w:r>
-      <w:hyperlink r:id="rId25" w:history="1">
+      <w:hyperlink r:id="rId27" w:history="1">
         <w:r>
           <w:rPr>
             <w:rStyle w:val="Hyperlink"/>
@@ -14706,46 +14956,48 @@
           <w:sz w:val="22"/>
           <w:szCs w:val="20"/>
         </w:rPr>
-        <w:t>In Pro, sign into the Portal that the services will be published to.</w:t>
-      </w:r>
-    </w:p>
-    <w:p>
-      <w:pPr>
-        <w:pStyle w:val="EsriProposalBodyText"/>
-        <w:numPr>
-          <w:ilvl w:val="0"/>
-          <w:numId w:val="25"/>
-        </w:numPr>
-        <w:spacing w:before="0" w:after="0"/>
+        <w:t xml:space="preserve">In Pro, sign into the Portal that the services will be published </w:t>
+      </w:r>
+      <w:proofErr w:type="gramStart"/>
+      <w:r>
         <w:rPr>
           <w:rFonts w:asciiTheme="minorHAnsi" w:hAnsiTheme="minorHAnsi" w:cstheme="minorHAnsi"/>
           <w:sz w:val="22"/>
           <w:szCs w:val="20"/>
         </w:rPr>
-      </w:pPr>
+        <w:t>to</w:t>
+      </w:r>
+      <w:proofErr w:type="gramEnd"/>
       <w:r>
         <w:rPr>
           <w:rFonts w:asciiTheme="minorHAnsi" w:hAnsiTheme="minorHAnsi" w:cstheme="minorHAnsi"/>
           <w:sz w:val="22"/>
           <w:szCs w:val="20"/>
         </w:rPr>
-        <w:t xml:space="preserve">Open </w:t>
-      </w:r>
-      <w:r>
+        <w:t>.</w:t>
+      </w:r>
+    </w:p>
+    <w:p>
+      <w:pPr>
+        <w:pStyle w:val="EsriProposalBodyText"/>
+        <w:numPr>
+          <w:ilvl w:val="0"/>
+          <w:numId w:val="25"/>
+        </w:numPr>
+        <w:spacing w:before="0" w:after="0"/>
         <w:rPr>
           <w:rFonts w:asciiTheme="minorHAnsi" w:hAnsiTheme="minorHAnsi" w:cstheme="minorHAnsi"/>
           <w:sz w:val="22"/>
           <w:szCs w:val="20"/>
         </w:rPr>
-        <w:t xml:space="preserve">the </w:t>
-      </w:r>
+      </w:pPr>
       <w:r>
         <w:rPr>
           <w:rFonts w:asciiTheme="minorHAnsi" w:hAnsiTheme="minorHAnsi" w:cstheme="minorHAnsi"/>
           <w:sz w:val="22"/>
           <w:szCs w:val="20"/>
         </w:rPr>
-        <w:t>map</w:t>
+        <w:t xml:space="preserve">Open </w:t>
       </w:r>
       <w:r>
         <w:rPr>
@@ -14753,61 +15005,54 @@
           <w:sz w:val="22"/>
           <w:szCs w:val="20"/>
         </w:rPr>
-        <w:t xml:space="preserve"> that needs to be republished.</w:t>
-      </w:r>
-    </w:p>
-    <w:p>
-      <w:pPr>
-        <w:pStyle w:val="EsriProposalBodyText"/>
-        <w:numPr>
-          <w:ilvl w:val="0"/>
-          <w:numId w:val="25"/>
-        </w:numPr>
-        <w:spacing w:before="0" w:after="0"/>
+        <w:t xml:space="preserve">the </w:t>
+      </w:r>
+      <w:r>
         <w:rPr>
           <w:rFonts w:asciiTheme="minorHAnsi" w:hAnsiTheme="minorHAnsi" w:cstheme="minorHAnsi"/>
           <w:sz w:val="22"/>
           <w:szCs w:val="20"/>
         </w:rPr>
-      </w:pPr>
+        <w:t>map</w:t>
+      </w:r>
       <w:r>
         <w:rPr>
           <w:rFonts w:asciiTheme="minorHAnsi" w:hAnsiTheme="minorHAnsi" w:cstheme="minorHAnsi"/>
           <w:sz w:val="22"/>
           <w:szCs w:val="20"/>
         </w:rPr>
-        <w:t>Activate Share tab and select Web Layer</w:t>
-      </w:r>
-      <w:r>
+        <w:t xml:space="preserve"> that needs to be republished.</w:t>
+      </w:r>
+    </w:p>
+    <w:p>
+      <w:pPr>
+        <w:pStyle w:val="EsriProposalBodyText"/>
+        <w:numPr>
+          <w:ilvl w:val="0"/>
+          <w:numId w:val="25"/>
+        </w:numPr>
+        <w:spacing w:before="0" w:after="0"/>
         <w:rPr>
           <w:rFonts w:asciiTheme="minorHAnsi" w:hAnsiTheme="minorHAnsi" w:cstheme="minorHAnsi"/>
           <w:sz w:val="22"/>
           <w:szCs w:val="20"/>
         </w:rPr>
-        <w:t xml:space="preserve"> &gt; Overwrite Web Layer</w:t>
-      </w:r>
-    </w:p>
-    <w:p>
-      <w:pPr>
-        <w:pStyle w:val="EsriProposalBodyText"/>
-        <w:numPr>
-          <w:ilvl w:val="0"/>
-          <w:numId w:val="25"/>
-        </w:numPr>
-        <w:spacing w:before="0" w:after="0"/>
+      </w:pPr>
+      <w:r>
         <w:rPr>
           <w:rFonts w:asciiTheme="minorHAnsi" w:hAnsiTheme="minorHAnsi" w:cstheme="minorHAnsi"/>
           <w:sz w:val="22"/>
           <w:szCs w:val="20"/>
         </w:rPr>
-      </w:pPr>
+        <w:t>Activate Share tab and select Web Layer</w:t>
+      </w:r>
       <w:r>
         <w:rPr>
           <w:rFonts w:asciiTheme="minorHAnsi" w:hAnsiTheme="minorHAnsi" w:cstheme="minorHAnsi"/>
           <w:sz w:val="22"/>
           <w:szCs w:val="20"/>
         </w:rPr>
-        <w:t>A dialog with existing services will be shown.</w:t>
+        <w:t xml:space="preserve"> &gt; Overwrite Web Layer</w:t>
       </w:r>
     </w:p>
     <w:p>
@@ -14830,7 +15075,7 @@
           <w:sz w:val="22"/>
           <w:szCs w:val="20"/>
         </w:rPr>
-        <w:t>Select the service to overwrite.</w:t>
+        <w:t>A dialog with existing services will be shown.</w:t>
       </w:r>
     </w:p>
     <w:p>
@@ -14853,7 +15098,7 @@
           <w:sz w:val="22"/>
           <w:szCs w:val="20"/>
         </w:rPr>
-        <w:t>Share Web Layer panel will open with all settings filled in.</w:t>
+        <w:t>Select the service to overwrite.</w:t>
       </w:r>
     </w:p>
     <w:p>
@@ -14876,7 +15121,7 @@
           <w:sz w:val="22"/>
           <w:szCs w:val="20"/>
         </w:rPr>
-        <w:t>Adjust any settings as needed.</w:t>
+        <w:t>Share Web Layer panel will open with all settings filled in.</w:t>
       </w:r>
     </w:p>
     <w:p>
@@ -14899,14 +15144,14 @@
           <w:sz w:val="22"/>
           <w:szCs w:val="20"/>
         </w:rPr>
-        <w:t>Analyze the service.</w:t>
-      </w:r>
-    </w:p>
-    <w:p>
-      <w:pPr>
-        <w:pStyle w:val="EsriProposalBodyText"/>
-        <w:numPr>
-          <w:ilvl w:val="1"/>
+        <w:t>Adjust any settings as needed.</w:t>
+      </w:r>
+    </w:p>
+    <w:p>
+      <w:pPr>
+        <w:pStyle w:val="EsriProposalBodyText"/>
+        <w:numPr>
+          <w:ilvl w:val="0"/>
           <w:numId w:val="25"/>
         </w:numPr>
         <w:spacing w:before="0" w:after="0"/>
@@ -14922,45 +15167,78 @@
           <w:sz w:val="22"/>
           <w:szCs w:val="20"/>
         </w:rPr>
-        <w:t>Can i</w:t>
-      </w:r>
-      <w:r>
+        <w:t>Analyze the service.</w:t>
+      </w:r>
+    </w:p>
+    <w:p>
+      <w:pPr>
+        <w:pStyle w:val="EsriProposalBodyText"/>
+        <w:numPr>
+          <w:ilvl w:val="1"/>
+          <w:numId w:val="25"/>
+        </w:numPr>
+        <w:spacing w:before="0" w:after="0"/>
         <w:rPr>
           <w:rFonts w:asciiTheme="minorHAnsi" w:hAnsiTheme="minorHAnsi" w:cstheme="minorHAnsi"/>
           <w:sz w:val="22"/>
           <w:szCs w:val="20"/>
         </w:rPr>
-        <w:t xml:space="preserve">gnore template </w:t>
-      </w:r>
+      </w:pPr>
+      <w:proofErr w:type="gramStart"/>
       <w:r>
         <w:rPr>
           <w:rFonts w:asciiTheme="minorHAnsi" w:hAnsiTheme="minorHAnsi" w:cstheme="minorHAnsi"/>
           <w:sz w:val="22"/>
           <w:szCs w:val="20"/>
         </w:rPr>
-        <w:t>warnings.</w:t>
-      </w:r>
-    </w:p>
-    <w:p>
-      <w:pPr>
-        <w:pStyle w:val="EsriProposalBodyText"/>
-        <w:numPr>
-          <w:ilvl w:val="0"/>
-          <w:numId w:val="25"/>
-        </w:numPr>
-        <w:spacing w:before="0" w:after="0"/>
+        <w:t>Can</w:t>
+      </w:r>
+      <w:proofErr w:type="gramEnd"/>
+      <w:r>
         <w:rPr>
           <w:rFonts w:asciiTheme="minorHAnsi" w:hAnsiTheme="minorHAnsi" w:cstheme="minorHAnsi"/>
           <w:sz w:val="22"/>
           <w:szCs w:val="20"/>
         </w:rPr>
-      </w:pPr>
+        <w:t xml:space="preserve"> i</w:t>
+      </w:r>
       <w:r>
         <w:rPr>
           <w:rFonts w:asciiTheme="minorHAnsi" w:hAnsiTheme="minorHAnsi" w:cstheme="minorHAnsi"/>
           <w:sz w:val="22"/>
           <w:szCs w:val="20"/>
         </w:rPr>
+        <w:t xml:space="preserve">gnore template </w:t>
+      </w:r>
+      <w:r>
+        <w:rPr>
+          <w:rFonts w:asciiTheme="minorHAnsi" w:hAnsiTheme="minorHAnsi" w:cstheme="minorHAnsi"/>
+          <w:sz w:val="22"/>
+          <w:szCs w:val="20"/>
+        </w:rPr>
+        <w:t>warnings.</w:t>
+      </w:r>
+    </w:p>
+    <w:p>
+      <w:pPr>
+        <w:pStyle w:val="EsriProposalBodyText"/>
+        <w:numPr>
+          <w:ilvl w:val="0"/>
+          <w:numId w:val="25"/>
+        </w:numPr>
+        <w:spacing w:before="0" w:after="0"/>
+        <w:rPr>
+          <w:rFonts w:asciiTheme="minorHAnsi" w:hAnsiTheme="minorHAnsi" w:cstheme="minorHAnsi"/>
+          <w:sz w:val="22"/>
+          <w:szCs w:val="20"/>
+        </w:rPr>
+      </w:pPr>
+      <w:r>
+        <w:rPr>
+          <w:rFonts w:asciiTheme="minorHAnsi" w:hAnsiTheme="minorHAnsi" w:cstheme="minorHAnsi"/>
+          <w:sz w:val="22"/>
+          <w:szCs w:val="20"/>
+        </w:rPr>
         <w:t>Publish service.</w:t>
       </w:r>
     </w:p>
@@ -15194,11 +15472,19 @@
           <w:rFonts w:cs="Times New Roman"/>
         </w:rPr>
       </w:pPr>
-      <w:r>
-        <w:rPr>
-          <w:rFonts w:cs="Times New Roman"/>
-        </w:rPr>
-        <w:t xml:space="preserve">Republish </w:t>
+      <w:proofErr w:type="gramStart"/>
+      <w:r>
+        <w:rPr>
+          <w:rFonts w:cs="Times New Roman"/>
+        </w:rPr>
+        <w:t>Republish</w:t>
+      </w:r>
+      <w:proofErr w:type="gramEnd"/>
+      <w:r>
+        <w:rPr>
+          <w:rFonts w:cs="Times New Roman"/>
+        </w:rPr>
+        <w:t xml:space="preserve"> </w:t>
       </w:r>
       <w:r>
         <w:rPr>
@@ -15634,9 +15920,14 @@
       </w:r>
       <w:proofErr w:type="spellStart"/>
       <w:r>
-        <w:t>config_data.json</w:t>
+        <w:t>config_</w:t>
+      </w:r>
+      <w:proofErr w:type="gramStart"/>
+      <w:r>
+        <w:t>data.json</w:t>
       </w:r>
       <w:proofErr w:type="spellEnd"/>
+      <w:proofErr w:type="gramEnd"/>
       <w:r>
         <w:t>, make those updates to your original copy.</w:t>
       </w:r>
@@ -15655,9 +15946,14 @@
       </w:r>
       <w:proofErr w:type="spellStart"/>
       <w:r>
-        <w:t>config_data.json</w:t>
+        <w:t>config_</w:t>
+      </w:r>
+      <w:proofErr w:type="gramStart"/>
+      <w:r>
+        <w:t>data.json</w:t>
       </w:r>
       <w:proofErr w:type="spellEnd"/>
+      <w:proofErr w:type="gramEnd"/>
       <w:r>
         <w:t xml:space="preserve"> with your original copy.</w:t>
       </w:r>
@@ -15949,7 +16245,6 @@
               <w:bottom w:val="single" w:sz="4" w:space="0" w:color="8EA9DB"/>
               <w:right w:val="nil"/>
             </w:tcBorders>
-            <w:shd w:val="clear" w:color="auto" w:fill="auto"/>
             <w:noWrap/>
             <w:vAlign w:val="bottom"/>
             <w:hideMark/>
@@ -15985,7 +16280,6 @@
               <w:bottom w:val="single" w:sz="4" w:space="0" w:color="8EA9DB"/>
               <w:right w:val="nil"/>
             </w:tcBorders>
-            <w:shd w:val="clear" w:color="auto" w:fill="auto"/>
             <w:vAlign w:val="bottom"/>
             <w:hideMark/>
           </w:tcPr>
@@ -16039,7 +16333,6 @@
               <w:bottom w:val="single" w:sz="4" w:space="0" w:color="8EA9DB"/>
               <w:right w:val="single" w:sz="4" w:space="0" w:color="8EA9DB"/>
             </w:tcBorders>
-            <w:shd w:val="clear" w:color="auto" w:fill="auto"/>
             <w:noWrap/>
             <w:vAlign w:val="bottom"/>
             <w:hideMark/>
@@ -16171,7 +16464,6 @@
               <w:bottom w:val="single" w:sz="4" w:space="0" w:color="8EA9DB"/>
               <w:right w:val="nil"/>
             </w:tcBorders>
-            <w:shd w:val="clear" w:color="auto" w:fill="auto"/>
             <w:noWrap/>
             <w:vAlign w:val="bottom"/>
             <w:hideMark/>
@@ -16207,7 +16499,6 @@
               <w:bottom w:val="single" w:sz="4" w:space="0" w:color="8EA9DB"/>
               <w:right w:val="nil"/>
             </w:tcBorders>
-            <w:shd w:val="clear" w:color="auto" w:fill="auto"/>
             <w:vAlign w:val="bottom"/>
             <w:hideMark/>
           </w:tcPr>
@@ -16241,7 +16532,6 @@
               <w:bottom w:val="single" w:sz="4" w:space="0" w:color="8EA9DB"/>
               <w:right w:val="single" w:sz="4" w:space="0" w:color="8EA9DB"/>
             </w:tcBorders>
-            <w:shd w:val="clear" w:color="auto" w:fill="auto"/>
             <w:noWrap/>
             <w:vAlign w:val="bottom"/>
             <w:hideMark/>
@@ -16373,7 +16663,6 @@
               <w:bottom w:val="single" w:sz="4" w:space="0" w:color="8EA9DB"/>
               <w:right w:val="nil"/>
             </w:tcBorders>
-            <w:shd w:val="clear" w:color="auto" w:fill="auto"/>
             <w:noWrap/>
             <w:vAlign w:val="bottom"/>
             <w:hideMark/>
@@ -16409,7 +16698,6 @@
               <w:bottom w:val="single" w:sz="4" w:space="0" w:color="8EA9DB"/>
               <w:right w:val="nil"/>
             </w:tcBorders>
-            <w:shd w:val="clear" w:color="auto" w:fill="auto"/>
             <w:vAlign w:val="bottom"/>
             <w:hideMark/>
           </w:tcPr>
@@ -16443,7 +16731,6 @@
               <w:bottom w:val="single" w:sz="4" w:space="0" w:color="8EA9DB"/>
               <w:right w:val="single" w:sz="4" w:space="0" w:color="8EA9DB"/>
             </w:tcBorders>
-            <w:shd w:val="clear" w:color="auto" w:fill="auto"/>
             <w:noWrap/>
             <w:vAlign w:val="bottom"/>
             <w:hideMark/>
@@ -16575,7 +16862,6 @@
               <w:bottom w:val="single" w:sz="4" w:space="0" w:color="8EA9DB"/>
               <w:right w:val="nil"/>
             </w:tcBorders>
-            <w:shd w:val="clear" w:color="auto" w:fill="auto"/>
             <w:noWrap/>
             <w:vAlign w:val="bottom"/>
             <w:hideMark/>
@@ -16611,7 +16897,6 @@
               <w:bottom w:val="single" w:sz="4" w:space="0" w:color="8EA9DB"/>
               <w:right w:val="nil"/>
             </w:tcBorders>
-            <w:shd w:val="clear" w:color="auto" w:fill="auto"/>
             <w:vAlign w:val="bottom"/>
             <w:hideMark/>
           </w:tcPr>
@@ -16645,7 +16930,6 @@
               <w:bottom w:val="single" w:sz="4" w:space="0" w:color="8EA9DB"/>
               <w:right w:val="single" w:sz="4" w:space="0" w:color="8EA9DB"/>
             </w:tcBorders>
-            <w:shd w:val="clear" w:color="auto" w:fill="auto"/>
             <w:noWrap/>
             <w:vAlign w:val="bottom"/>
             <w:hideMark/>
@@ -16777,7 +17061,6 @@
               <w:bottom w:val="single" w:sz="4" w:space="0" w:color="8EA9DB"/>
               <w:right w:val="nil"/>
             </w:tcBorders>
-            <w:shd w:val="clear" w:color="auto" w:fill="auto"/>
             <w:noWrap/>
             <w:vAlign w:val="bottom"/>
             <w:hideMark/>
@@ -16813,7 +17096,6 @@
               <w:bottom w:val="single" w:sz="4" w:space="0" w:color="8EA9DB"/>
               <w:right w:val="nil"/>
             </w:tcBorders>
-            <w:shd w:val="clear" w:color="auto" w:fill="auto"/>
             <w:vAlign w:val="bottom"/>
             <w:hideMark/>
           </w:tcPr>
@@ -16874,7 +17156,6 @@
               <w:bottom w:val="single" w:sz="4" w:space="0" w:color="8EA9DB"/>
               <w:right w:val="single" w:sz="4" w:space="0" w:color="8EA9DB"/>
             </w:tcBorders>
-            <w:shd w:val="clear" w:color="auto" w:fill="auto"/>
             <w:noWrap/>
             <w:vAlign w:val="bottom"/>
             <w:hideMark/>
@@ -17006,7 +17287,6 @@
               <w:bottom w:val="single" w:sz="4" w:space="0" w:color="8EA9DB"/>
               <w:right w:val="nil"/>
             </w:tcBorders>
-            <w:shd w:val="clear" w:color="auto" w:fill="auto"/>
             <w:noWrap/>
             <w:vAlign w:val="bottom"/>
           </w:tcPr>
@@ -17041,7 +17321,6 @@
               <w:bottom w:val="single" w:sz="4" w:space="0" w:color="8EA9DB"/>
               <w:right w:val="nil"/>
             </w:tcBorders>
-            <w:shd w:val="clear" w:color="auto" w:fill="auto"/>
             <w:vAlign w:val="bottom"/>
           </w:tcPr>
           <w:p>
@@ -17101,7 +17380,6 @@
               <w:bottom w:val="single" w:sz="4" w:space="0" w:color="8EA9DB"/>
               <w:right w:val="single" w:sz="4" w:space="0" w:color="8EA9DB"/>
             </w:tcBorders>
-            <w:shd w:val="clear" w:color="auto" w:fill="auto"/>
             <w:noWrap/>
             <w:vAlign w:val="bottom"/>
           </w:tcPr>
@@ -17431,7 +17709,6 @@
               <w:bottom w:val="single" w:sz="4" w:space="0" w:color="8EA9DB"/>
               <w:right w:val="nil"/>
             </w:tcBorders>
-            <w:shd w:val="clear" w:color="auto" w:fill="auto"/>
             <w:noWrap/>
             <w:vAlign w:val="bottom"/>
             <w:hideMark/>
@@ -17467,7 +17744,6 @@
               <w:bottom w:val="single" w:sz="4" w:space="0" w:color="8EA9DB"/>
               <w:right w:val="nil"/>
             </w:tcBorders>
-            <w:shd w:val="clear" w:color="auto" w:fill="auto"/>
             <w:vAlign w:val="bottom"/>
             <w:hideMark/>
           </w:tcPr>
@@ -17501,7 +17777,6 @@
               <w:bottom w:val="single" w:sz="4" w:space="0" w:color="8EA9DB"/>
               <w:right w:val="single" w:sz="4" w:space="0" w:color="8EA9DB"/>
             </w:tcBorders>
-            <w:shd w:val="clear" w:color="auto" w:fill="auto"/>
             <w:noWrap/>
             <w:vAlign w:val="bottom"/>
             <w:hideMark/>
@@ -17632,7 +17907,6 @@
               <w:bottom w:val="single" w:sz="4" w:space="0" w:color="8EA9DB"/>
               <w:right w:val="nil"/>
             </w:tcBorders>
-            <w:shd w:val="clear" w:color="auto" w:fill="auto"/>
             <w:noWrap/>
             <w:vAlign w:val="bottom"/>
             <w:hideMark/>
@@ -17668,7 +17942,6 @@
               <w:bottom w:val="single" w:sz="4" w:space="0" w:color="8EA9DB"/>
               <w:right w:val="nil"/>
             </w:tcBorders>
-            <w:shd w:val="clear" w:color="auto" w:fill="auto"/>
             <w:vAlign w:val="bottom"/>
           </w:tcPr>
           <w:p>
@@ -17781,7 +18054,6 @@
               <w:bottom w:val="single" w:sz="4" w:space="0" w:color="8EA9DB"/>
               <w:right w:val="single" w:sz="4" w:space="0" w:color="8EA9DB"/>
             </w:tcBorders>
-            <w:shd w:val="clear" w:color="auto" w:fill="auto"/>
             <w:noWrap/>
             <w:vAlign w:val="bottom"/>
             <w:hideMark/>
@@ -17913,7 +18185,6 @@
               <w:bottom w:val="single" w:sz="4" w:space="0" w:color="8EA9DB"/>
               <w:right w:val="nil"/>
             </w:tcBorders>
-            <w:shd w:val="clear" w:color="auto" w:fill="auto"/>
             <w:noWrap/>
             <w:vAlign w:val="bottom"/>
             <w:hideMark/>
@@ -17949,7 +18220,6 @@
               <w:bottom w:val="single" w:sz="4" w:space="0" w:color="8EA9DB"/>
               <w:right w:val="nil"/>
             </w:tcBorders>
-            <w:shd w:val="clear" w:color="auto" w:fill="auto"/>
             <w:vAlign w:val="bottom"/>
             <w:hideMark/>
           </w:tcPr>
@@ -17983,7 +18253,6 @@
               <w:bottom w:val="single" w:sz="4" w:space="0" w:color="8EA9DB"/>
               <w:right w:val="single" w:sz="4" w:space="0" w:color="8EA9DB"/>
             </w:tcBorders>
-            <w:shd w:val="clear" w:color="auto" w:fill="auto"/>
             <w:noWrap/>
             <w:vAlign w:val="bottom"/>
             <w:hideMark/>
@@ -18115,7 +18384,6 @@
               <w:bottom w:val="single" w:sz="4" w:space="0" w:color="8EA9DB"/>
               <w:right w:val="nil"/>
             </w:tcBorders>
-            <w:shd w:val="clear" w:color="auto" w:fill="auto"/>
             <w:noWrap/>
             <w:vAlign w:val="bottom"/>
             <w:hideMark/>
@@ -18151,7 +18419,6 @@
               <w:bottom w:val="single" w:sz="4" w:space="0" w:color="8EA9DB"/>
               <w:right w:val="nil"/>
             </w:tcBorders>
-            <w:shd w:val="clear" w:color="auto" w:fill="auto"/>
             <w:vAlign w:val="bottom"/>
             <w:hideMark/>
           </w:tcPr>
@@ -18185,7 +18452,6 @@
               <w:bottom w:val="single" w:sz="4" w:space="0" w:color="8EA9DB"/>
               <w:right w:val="single" w:sz="4" w:space="0" w:color="8EA9DB"/>
             </w:tcBorders>
-            <w:shd w:val="clear" w:color="auto" w:fill="auto"/>
             <w:noWrap/>
             <w:vAlign w:val="bottom"/>
             <w:hideMark/>
@@ -18335,7 +18601,6 @@
               <w:bottom w:val="single" w:sz="4" w:space="0" w:color="8EA9DB"/>
               <w:right w:val="nil"/>
             </w:tcBorders>
-            <w:shd w:val="clear" w:color="auto" w:fill="auto"/>
             <w:noWrap/>
             <w:vAlign w:val="bottom"/>
             <w:hideMark/>
@@ -18371,7 +18636,6 @@
               <w:bottom w:val="single" w:sz="4" w:space="0" w:color="8EA9DB"/>
               <w:right w:val="nil"/>
             </w:tcBorders>
-            <w:shd w:val="clear" w:color="auto" w:fill="auto"/>
             <w:vAlign w:val="bottom"/>
             <w:hideMark/>
           </w:tcPr>
@@ -18432,7 +18696,6 @@
               <w:bottom w:val="single" w:sz="4" w:space="0" w:color="8EA9DB"/>
               <w:right w:val="single" w:sz="4" w:space="0" w:color="8EA9DB"/>
             </w:tcBorders>
-            <w:shd w:val="clear" w:color="auto" w:fill="auto"/>
             <w:noWrap/>
             <w:vAlign w:val="bottom"/>
             <w:hideMark/>
@@ -18554,7 +18817,6 @@
               <w:bottom w:val="single" w:sz="4" w:space="0" w:color="8EA9DB"/>
               <w:right w:val="nil"/>
             </w:tcBorders>
-            <w:shd w:val="clear" w:color="auto" w:fill="auto"/>
             <w:noWrap/>
             <w:vAlign w:val="bottom"/>
             <w:hideMark/>
@@ -18590,7 +18852,6 @@
               <w:bottom w:val="single" w:sz="4" w:space="0" w:color="8EA9DB"/>
               <w:right w:val="nil"/>
             </w:tcBorders>
-            <w:shd w:val="clear" w:color="auto" w:fill="auto"/>
             <w:vAlign w:val="bottom"/>
           </w:tcPr>
           <w:p>
@@ -18614,7 +18875,6 @@
               <w:bottom w:val="single" w:sz="4" w:space="0" w:color="8EA9DB"/>
               <w:right w:val="single" w:sz="4" w:space="0" w:color="8EA9DB"/>
             </w:tcBorders>
-            <w:shd w:val="clear" w:color="auto" w:fill="auto"/>
             <w:noWrap/>
             <w:vAlign w:val="bottom"/>
             <w:hideMark/>
@@ -18645,7 +18905,6 @@
               <w:bottom w:val="nil"/>
               <w:right w:val="nil"/>
             </w:tcBorders>
-            <w:shd w:val="clear" w:color="auto" w:fill="auto"/>
             <w:noWrap/>
             <w:vAlign w:val="bottom"/>
             <w:hideMark/>
@@ -18670,7 +18929,6 @@
               <w:bottom w:val="nil"/>
               <w:right w:val="nil"/>
             </w:tcBorders>
-            <w:shd w:val="clear" w:color="auto" w:fill="auto"/>
             <w:vAlign w:val="bottom"/>
             <w:hideMark/>
           </w:tcPr>
@@ -18695,7 +18953,6 @@
               <w:bottom w:val="nil"/>
               <w:right w:val="nil"/>
             </w:tcBorders>
-            <w:shd w:val="clear" w:color="auto" w:fill="auto"/>
             <w:noWrap/>
             <w:vAlign w:val="bottom"/>
             <w:hideMark/>
@@ -18725,7 +18982,6 @@
               <w:bottom w:val="nil"/>
               <w:right w:val="nil"/>
             </w:tcBorders>
-            <w:shd w:val="clear" w:color="auto" w:fill="auto"/>
             <w:noWrap/>
             <w:vAlign w:val="bottom"/>
             <w:hideMark/>
@@ -18750,7 +19006,6 @@
               <w:bottom w:val="nil"/>
               <w:right w:val="nil"/>
             </w:tcBorders>
-            <w:shd w:val="clear" w:color="auto" w:fill="auto"/>
             <w:vAlign w:val="bottom"/>
             <w:hideMark/>
           </w:tcPr>
@@ -18775,7 +19030,6 @@
               <w:bottom w:val="nil"/>
               <w:right w:val="nil"/>
             </w:tcBorders>
-            <w:shd w:val="clear" w:color="auto" w:fill="auto"/>
             <w:noWrap/>
             <w:vAlign w:val="bottom"/>
             <w:hideMark/>
@@ -18927,7 +19181,6 @@
               <w:bottom w:val="single" w:sz="4" w:space="0" w:color="8EA9DB"/>
               <w:right w:val="nil"/>
             </w:tcBorders>
-            <w:shd w:val="clear" w:color="auto" w:fill="auto"/>
             <w:noWrap/>
             <w:vAlign w:val="bottom"/>
           </w:tcPr>
@@ -18962,7 +19215,6 @@
               <w:bottom w:val="single" w:sz="4" w:space="0" w:color="8EA9DB"/>
               <w:right w:val="nil"/>
             </w:tcBorders>
-            <w:shd w:val="clear" w:color="auto" w:fill="auto"/>
             <w:vAlign w:val="bottom"/>
           </w:tcPr>
           <w:p>
@@ -18995,7 +19247,6 @@
               <w:bottom w:val="single" w:sz="4" w:space="0" w:color="8EA9DB"/>
               <w:right w:val="single" w:sz="4" w:space="0" w:color="8EA9DB"/>
             </w:tcBorders>
-            <w:shd w:val="clear" w:color="auto" w:fill="auto"/>
             <w:noWrap/>
             <w:vAlign w:val="bottom"/>
           </w:tcPr>
@@ -19142,7 +19393,25 @@
           <w:sz w:val="22"/>
           <w:szCs w:val="20"/>
         </w:rPr>
-        <w:t>Choose a date and time that will pull in orders for chosen date. Otherwise the Optimization will fail. If using the test BSI service, this would be January 1</w:t>
+        <w:t xml:space="preserve">Choose a date and time that will pull in orders for chosen date. </w:t>
+      </w:r>
+      <w:proofErr w:type="gramStart"/>
+      <w:r>
+        <w:rPr>
+          <w:rFonts w:asciiTheme="minorHAnsi" w:hAnsiTheme="minorHAnsi" w:cstheme="minorHAnsi"/>
+          <w:sz w:val="22"/>
+          <w:szCs w:val="20"/>
+        </w:rPr>
+        <w:t>Otherwise</w:t>
+      </w:r>
+      <w:proofErr w:type="gramEnd"/>
+      <w:r>
+        <w:rPr>
+          <w:rFonts w:asciiTheme="minorHAnsi" w:hAnsiTheme="minorHAnsi" w:cstheme="minorHAnsi"/>
+          <w:sz w:val="22"/>
+          <w:szCs w:val="20"/>
+        </w:rPr>
+        <w:t xml:space="preserve"> the Optimization will fail. If using the test BSI service, this would be January 1</w:t>
       </w:r>
       <w:r>
         <w:rPr>
@@ -19340,7 +19609,15 @@
         <w:pStyle w:val="EsriProposalBodyText"/>
       </w:pPr>
       <w:r>
-        <w:t>This is a task that needs to be completed once ERM is completely deployed and able to create plans. If you are using the Dashboard functionality, some of this setup is duplicate with setting up a template Dashboard.</w:t>
+        <w:t xml:space="preserve">This is a task that needs to be completed once ERM is completely deployed and able to create plans. If you are using the Dashboard functionality, some of this setup is </w:t>
+      </w:r>
+      <w:proofErr w:type="gramStart"/>
+      <w:r>
+        <w:t>duplicate</w:t>
+      </w:r>
+      <w:proofErr w:type="gramEnd"/>
+      <w:r>
+        <w:t xml:space="preserve"> with setting up a template Dashboard.</w:t>
       </w:r>
     </w:p>
     <w:p>
@@ -19409,71 +19686,66 @@
           <w:sz w:val="22"/>
           <w:szCs w:val="20"/>
         </w:rPr>
-        <w:t>Remove the plan from the Registry table so the app will no longer use.</w:t>
-      </w:r>
-    </w:p>
-    <w:p>
-      <w:pPr>
-        <w:pStyle w:val="EsriProposalBodyText"/>
-        <w:numPr>
-          <w:ilvl w:val="1"/>
-          <w:numId w:val="27"/>
-        </w:numPr>
-        <w:spacing w:before="0" w:after="0"/>
+        <w:t xml:space="preserve">Remove the plan from the Registry table so the app will no longer </w:t>
+      </w:r>
+      <w:proofErr w:type="gramStart"/>
+      <w:r>
         <w:rPr>
           <w:rFonts w:asciiTheme="minorHAnsi" w:hAnsiTheme="minorHAnsi" w:cstheme="minorHAnsi"/>
           <w:sz w:val="22"/>
           <w:szCs w:val="20"/>
         </w:rPr>
-      </w:pPr>
+        <w:t>use</w:t>
+      </w:r>
+      <w:proofErr w:type="gramEnd"/>
       <w:r>
         <w:rPr>
           <w:rFonts w:asciiTheme="minorHAnsi" w:hAnsiTheme="minorHAnsi" w:cstheme="minorHAnsi"/>
           <w:sz w:val="22"/>
           <w:szCs w:val="20"/>
         </w:rPr>
-        <w:t xml:space="preserve">Open Pro and log into Portal as admin user that owns the </w:t>
-      </w:r>
-      <w:proofErr w:type="spellStart"/>
-      <w:r>
+        <w:t>.</w:t>
+      </w:r>
+    </w:p>
+    <w:p>
+      <w:pPr>
+        <w:pStyle w:val="EsriProposalBodyText"/>
+        <w:numPr>
+          <w:ilvl w:val="1"/>
+          <w:numId w:val="27"/>
+        </w:numPr>
+        <w:spacing w:before="0" w:after="0"/>
         <w:rPr>
           <w:rFonts w:asciiTheme="minorHAnsi" w:hAnsiTheme="minorHAnsi" w:cstheme="minorHAnsi"/>
           <w:sz w:val="22"/>
           <w:szCs w:val="20"/>
         </w:rPr>
-        <w:t>ERM_Registry</w:t>
-      </w:r>
-      <w:proofErr w:type="spellEnd"/>
+      </w:pPr>
       <w:r>
         <w:rPr>
           <w:rFonts w:asciiTheme="minorHAnsi" w:hAnsiTheme="minorHAnsi" w:cstheme="minorHAnsi"/>
           <w:sz w:val="22"/>
           <w:szCs w:val="20"/>
         </w:rPr>
-        <w:t xml:space="preserve"> feature service.</w:t>
-      </w:r>
-    </w:p>
-    <w:p>
-      <w:pPr>
-        <w:pStyle w:val="EsriProposalBodyText"/>
-        <w:numPr>
-          <w:ilvl w:val="1"/>
-          <w:numId w:val="27"/>
-        </w:numPr>
-        <w:spacing w:before="0" w:after="0"/>
+        <w:t xml:space="preserve">Open Pro and log into Portal as admin user that owns the </w:t>
+      </w:r>
+      <w:proofErr w:type="spellStart"/>
+      <w:r>
         <w:rPr>
           <w:rFonts w:asciiTheme="minorHAnsi" w:hAnsiTheme="minorHAnsi" w:cstheme="minorHAnsi"/>
           <w:sz w:val="22"/>
           <w:szCs w:val="20"/>
         </w:rPr>
-      </w:pPr>
+        <w:t>ERM_Registry</w:t>
+      </w:r>
+      <w:proofErr w:type="spellEnd"/>
       <w:r>
         <w:rPr>
           <w:rFonts w:asciiTheme="minorHAnsi" w:hAnsiTheme="minorHAnsi" w:cstheme="minorHAnsi"/>
           <w:sz w:val="22"/>
           <w:szCs w:val="20"/>
         </w:rPr>
-        <w:t>Add the Registry table to a map</w:t>
+        <w:t xml:space="preserve"> feature service.</w:t>
       </w:r>
     </w:p>
     <w:p>
@@ -19496,14 +19768,14 @@
           <w:sz w:val="22"/>
           <w:szCs w:val="20"/>
         </w:rPr>
-        <w:t>Find entry for newly created plan and delete record. Save edits.</w:t>
-      </w:r>
-    </w:p>
-    <w:p>
-      <w:pPr>
-        <w:pStyle w:val="EsriProposalBodyText"/>
-        <w:numPr>
-          <w:ilvl w:val="0"/>
+        <w:t>Add the Registry table to a map</w:t>
+      </w:r>
+    </w:p>
+    <w:p>
+      <w:pPr>
+        <w:pStyle w:val="EsriProposalBodyText"/>
+        <w:numPr>
+          <w:ilvl w:val="1"/>
           <w:numId w:val="27"/>
         </w:numPr>
         <w:spacing w:before="0" w:after="0"/>
@@ -19519,7 +19791,7 @@
           <w:sz w:val="22"/>
           <w:szCs w:val="20"/>
         </w:rPr>
-        <w:t>Log into Portal as same user that created the plan.</w:t>
+        <w:t>Find entry for newly created plan and delete record. Save edits.</w:t>
       </w:r>
     </w:p>
     <w:p>
@@ -19542,7 +19814,7 @@
           <w:sz w:val="22"/>
           <w:szCs w:val="20"/>
         </w:rPr>
-        <w:t>Find the Web Map and Feature Layer for the new plan</w:t>
+        <w:t>Log into Portal as same user that created the plan.</w:t>
       </w:r>
     </w:p>
     <w:p>
@@ -19565,14 +19837,14 @@
           <w:sz w:val="22"/>
           <w:szCs w:val="20"/>
         </w:rPr>
-        <w:t>Mark item as not to delete</w:t>
-      </w:r>
-    </w:p>
-    <w:p>
-      <w:pPr>
-        <w:pStyle w:val="EsriProposalBodyText"/>
-        <w:numPr>
-          <w:ilvl w:val="1"/>
+        <w:t>Find the Web Map and Feature Layer for the new plan</w:t>
+      </w:r>
+    </w:p>
+    <w:p>
+      <w:pPr>
+        <w:pStyle w:val="EsriProposalBodyText"/>
+        <w:numPr>
+          <w:ilvl w:val="0"/>
           <w:numId w:val="27"/>
         </w:numPr>
         <w:spacing w:before="0" w:after="0"/>
@@ -19588,7 +19860,7 @@
           <w:sz w:val="22"/>
           <w:szCs w:val="20"/>
         </w:rPr>
-        <w:t>Open item to details page</w:t>
+        <w:t>Mark item as not to delete</w:t>
       </w:r>
     </w:p>
     <w:p>
@@ -19611,7 +19883,7 @@
           <w:sz w:val="22"/>
           <w:szCs w:val="20"/>
         </w:rPr>
-        <w:t>Click Settings</w:t>
+        <w:t>Open item to details page</w:t>
       </w:r>
     </w:p>
     <w:p>
@@ -19634,7 +19906,7 @@
           <w:sz w:val="22"/>
           <w:szCs w:val="20"/>
         </w:rPr>
-        <w:t>Under Delete Protection section, check the “Prevent this item from being accidentally delete” option.</w:t>
+        <w:t>Click Settings</w:t>
       </w:r>
     </w:p>
     <w:p>
@@ -19657,14 +19929,14 @@
           <w:sz w:val="22"/>
           <w:szCs w:val="20"/>
         </w:rPr>
-        <w:t>Repeat for Web Map and Feature Layer</w:t>
-      </w:r>
-    </w:p>
-    <w:p>
-      <w:pPr>
-        <w:pStyle w:val="EsriProposalBodyText"/>
-        <w:numPr>
-          <w:ilvl w:val="0"/>
+        <w:t>Under Delete Protection section, check the “Prevent this item from being accidentally delete” option.</w:t>
+      </w:r>
+    </w:p>
+    <w:p>
+      <w:pPr>
+        <w:pStyle w:val="EsriProposalBodyText"/>
+        <w:numPr>
+          <w:ilvl w:val="1"/>
           <w:numId w:val="27"/>
         </w:numPr>
         <w:spacing w:before="0" w:after="0"/>
@@ -19680,7 +19952,7 @@
           <w:sz w:val="22"/>
           <w:szCs w:val="20"/>
         </w:rPr>
-        <w:t>Rename Web Map to “ERM Template Map” or another identifying name.</w:t>
+        <w:t>Repeat for Web Map and Feature Layer</w:t>
       </w:r>
     </w:p>
     <w:p>
@@ -19703,7 +19975,7 @@
           <w:sz w:val="22"/>
           <w:szCs w:val="20"/>
         </w:rPr>
-        <w:t>Rename Feature Layer to “ERM Template Features” or another identifying name.</w:t>
+        <w:t>Rename Web Map to “ERM Template Map” or another identifying name.</w:t>
       </w:r>
     </w:p>
     <w:p>
@@ -19726,15 +19998,7 @@
           <w:sz w:val="22"/>
           <w:szCs w:val="20"/>
         </w:rPr>
-        <w:t>If you have a folder to store all ERM items, move the map and feature layer into it.</w:t>
-      </w:r>
-    </w:p>
-    <w:p>
-      <w:pPr>
-        <w:pStyle w:val="EsriHeading4"/>
-      </w:pPr>
-      <w:r>
-        <w:t>Configure Template Web Map</w:t>
+        <w:t>Rename Feature Layer to “ERM Template Features” or another identifying name.</w:t>
       </w:r>
     </w:p>
     <w:p>
@@ -19742,7 +20006,7 @@
         <w:pStyle w:val="EsriProposalBodyText"/>
         <w:numPr>
           <w:ilvl w:val="0"/>
-          <w:numId w:val="28"/>
+          <w:numId w:val="27"/>
         </w:numPr>
         <w:spacing w:before="0" w:after="0"/>
         <w:rPr>
@@ -19757,7 +20021,15 @@
           <w:sz w:val="22"/>
           <w:szCs w:val="20"/>
         </w:rPr>
-        <w:t>Open your template web map through Portal.</w:t>
+        <w:t>If you have a folder to store all ERM items, move the map and feature layer into it.</w:t>
+      </w:r>
+    </w:p>
+    <w:p>
+      <w:pPr>
+        <w:pStyle w:val="EsriHeading4"/>
+      </w:pPr>
+      <w:r>
+        <w:t>Configure Template Web Map</w:t>
       </w:r>
     </w:p>
     <w:p>
@@ -19780,14 +20052,14 @@
           <w:sz w:val="22"/>
           <w:szCs w:val="20"/>
         </w:rPr>
-        <w:t>Leave all existing ERM layers in the map. You can make following adjustments:</w:t>
-      </w:r>
-    </w:p>
-    <w:p>
-      <w:pPr>
-        <w:pStyle w:val="EsriProposalBodyText"/>
-        <w:numPr>
-          <w:ilvl w:val="1"/>
+        <w:t>Open your template web map through Portal.</w:t>
+      </w:r>
+    </w:p>
+    <w:p>
+      <w:pPr>
+        <w:pStyle w:val="EsriProposalBodyText"/>
+        <w:numPr>
+          <w:ilvl w:val="0"/>
           <w:numId w:val="28"/>
         </w:numPr>
         <w:spacing w:before="0" w:after="0"/>
@@ -19803,348 +20075,25 @@
           <w:sz w:val="22"/>
           <w:szCs w:val="20"/>
         </w:rPr>
-        <w:t>Visibility</w:t>
-      </w:r>
-    </w:p>
-    <w:p>
-      <w:pPr>
-        <w:pStyle w:val="EsriProposalBodyText"/>
-        <w:numPr>
-          <w:ilvl w:val="1"/>
-          <w:numId w:val="28"/>
-        </w:numPr>
-        <w:spacing w:before="0" w:after="0"/>
-        <w:rPr>
-          <w:rFonts w:asciiTheme="minorHAnsi" w:hAnsiTheme="minorHAnsi"/>
-          <w:sz w:val="22"/>
-        </w:rPr>
-      </w:pPr>
-      <w:r>
-        <w:rPr>
-          <w:rFonts w:asciiTheme="minorHAnsi" w:hAnsiTheme="minorHAnsi"/>
-          <w:sz w:val="22"/>
-        </w:rPr>
-        <w:t>Symbology</w:t>
-      </w:r>
-    </w:p>
-    <w:p>
-      <w:pPr>
-        <w:pStyle w:val="EsriProposalBodyText"/>
-        <w:numPr>
-          <w:ilvl w:val="2"/>
-          <w:numId w:val="28"/>
-        </w:numPr>
-        <w:spacing w:before="0" w:after="0"/>
-        <w:rPr>
-          <w:sz w:val="22"/>
-        </w:rPr>
-      </w:pPr>
-      <w:r>
-        <w:rPr>
-          <w:rFonts w:asciiTheme="minorHAnsi" w:eastAsia="MS Mincho" w:hAnsiTheme="minorHAnsi"/>
-          <w:sz w:val="22"/>
-        </w:rPr>
-        <w:t xml:space="preserve">Do not </w:t>
-      </w:r>
-      <w:r>
-        <w:rPr>
-          <w:rFonts w:asciiTheme="minorHAnsi" w:eastAsia="MS Mincho" w:hAnsiTheme="minorHAnsi"/>
-          <w:sz w:val="22"/>
-        </w:rPr>
-        <w:t>change</w:t>
-      </w:r>
-      <w:r>
-        <w:rPr>
-          <w:rFonts w:asciiTheme="minorHAnsi" w:eastAsia="MS Mincho" w:hAnsiTheme="minorHAnsi"/>
-          <w:sz w:val="22"/>
-        </w:rPr>
-        <w:t xml:space="preserve"> </w:t>
-      </w:r>
-      <w:proofErr w:type="spellStart"/>
-      <w:r>
-        <w:rPr>
-          <w:rFonts w:asciiTheme="minorHAnsi" w:eastAsia="MS Mincho" w:hAnsiTheme="minorHAnsi"/>
-          <w:sz w:val="22"/>
-        </w:rPr>
-        <w:t>GeoOrders</w:t>
-      </w:r>
-      <w:proofErr w:type="spellEnd"/>
-      <w:r>
-        <w:rPr>
-          <w:rFonts w:asciiTheme="minorHAnsi" w:eastAsia="MS Mincho" w:hAnsiTheme="minorHAnsi"/>
-          <w:sz w:val="22"/>
-        </w:rPr>
-        <w:t>, that is controlled by ERM. You can set Cluster Points.</w:t>
-      </w:r>
-    </w:p>
-    <w:p>
-      <w:pPr>
-        <w:pStyle w:val="EsriProposalBodyText"/>
-        <w:numPr>
-          <w:ilvl w:val="2"/>
-          <w:numId w:val="28"/>
-        </w:numPr>
-        <w:spacing w:before="0" w:after="0"/>
-        <w:rPr>
-          <w:sz w:val="22"/>
-        </w:rPr>
-      </w:pPr>
-      <w:r>
-        <w:rPr>
-          <w:rFonts w:asciiTheme="minorHAnsi" w:eastAsia="MS Mincho" w:hAnsiTheme="minorHAnsi"/>
-          <w:sz w:val="22"/>
-        </w:rPr>
-        <w:t>Do not change for Routes, can be adjusted in ERM API configuration.</w:t>
-      </w:r>
-    </w:p>
-    <w:p>
-      <w:pPr>
-        <w:pStyle w:val="EsriProposalBodyText"/>
-        <w:numPr>
-          <w:ilvl w:val="1"/>
-          <w:numId w:val="28"/>
-        </w:numPr>
-        <w:spacing w:before="0" w:after="0"/>
-        <w:rPr>
-          <w:rFonts w:asciiTheme="minorHAnsi" w:hAnsiTheme="minorHAnsi"/>
-          <w:sz w:val="22"/>
-        </w:rPr>
-      </w:pPr>
-      <w:r>
-        <w:rPr>
-          <w:rFonts w:asciiTheme="minorHAnsi" w:hAnsiTheme="minorHAnsi"/>
-          <w:sz w:val="22"/>
-        </w:rPr>
-        <w:t>Order/Sequence of Layers</w:t>
-      </w:r>
-    </w:p>
-    <w:p>
-      <w:pPr>
-        <w:pStyle w:val="EsriProposalBodyText"/>
-        <w:numPr>
-          <w:ilvl w:val="2"/>
-          <w:numId w:val="28"/>
-        </w:numPr>
-        <w:spacing w:before="0" w:after="0"/>
-        <w:rPr>
-          <w:rFonts w:asciiTheme="minorHAnsi" w:hAnsiTheme="minorHAnsi"/>
-          <w:sz w:val="22"/>
-        </w:rPr>
-      </w:pPr>
-      <w:r>
-        <w:rPr>
-          <w:rFonts w:asciiTheme="minorHAnsi" w:hAnsiTheme="minorHAnsi"/>
-          <w:sz w:val="22"/>
-        </w:rPr>
-        <w:t>Note that in the web config you must set index values for layers. Those values come from the feature service and not the template web map.</w:t>
-      </w:r>
-    </w:p>
-    <w:p>
-      <w:pPr>
-        <w:pStyle w:val="EsriProposalBodyText"/>
-        <w:numPr>
-          <w:ilvl w:val="1"/>
-          <w:numId w:val="28"/>
-        </w:numPr>
-        <w:spacing w:before="0" w:after="0"/>
-        <w:rPr>
-          <w:rFonts w:asciiTheme="minorHAnsi" w:hAnsiTheme="minorHAnsi"/>
-          <w:sz w:val="22"/>
-        </w:rPr>
-      </w:pPr>
-      <w:r>
-        <w:rPr>
-          <w:rFonts w:asciiTheme="minorHAnsi" w:hAnsiTheme="minorHAnsi"/>
-          <w:sz w:val="22"/>
-        </w:rPr>
-        <w:lastRenderedPageBreak/>
-        <w:t>Labeling</w:t>
-      </w:r>
-    </w:p>
-    <w:p>
-      <w:pPr>
-        <w:pStyle w:val="EsriProposalBodyText"/>
-        <w:numPr>
-          <w:ilvl w:val="1"/>
-          <w:numId w:val="28"/>
-        </w:numPr>
-        <w:spacing w:before="0" w:after="0"/>
-        <w:rPr>
-          <w:rFonts w:asciiTheme="minorHAnsi" w:hAnsiTheme="minorHAnsi"/>
-          <w:sz w:val="22"/>
-        </w:rPr>
-      </w:pPr>
-      <w:r>
-        <w:rPr>
-          <w:rFonts w:asciiTheme="minorHAnsi" w:hAnsiTheme="minorHAnsi"/>
-          <w:sz w:val="22"/>
-        </w:rPr>
-        <w:t>Add Popups</w:t>
-      </w:r>
-    </w:p>
-    <w:p>
-      <w:pPr>
-        <w:pStyle w:val="EsriProposalBodyText"/>
-        <w:numPr>
-          <w:ilvl w:val="2"/>
-          <w:numId w:val="28"/>
-        </w:numPr>
-        <w:spacing w:before="0" w:after="0"/>
-        <w:rPr>
-          <w:rFonts w:asciiTheme="minorHAnsi" w:hAnsiTheme="minorHAnsi"/>
-          <w:sz w:val="22"/>
-        </w:rPr>
-      </w:pPr>
-      <w:r>
-        <w:rPr>
-          <w:rFonts w:asciiTheme="minorHAnsi" w:hAnsiTheme="minorHAnsi"/>
-          <w:sz w:val="22"/>
-        </w:rPr>
-        <w:t xml:space="preserve">Except for </w:t>
-      </w:r>
-      <w:proofErr w:type="spellStart"/>
-      <w:r>
-        <w:rPr>
-          <w:rFonts w:asciiTheme="minorHAnsi" w:hAnsiTheme="minorHAnsi"/>
-          <w:sz w:val="22"/>
-        </w:rPr>
-        <w:t>GeoOrder</w:t>
-      </w:r>
-      <w:proofErr w:type="spellEnd"/>
-      <w:r>
-        <w:rPr>
-          <w:rFonts w:asciiTheme="minorHAnsi" w:hAnsiTheme="minorHAnsi"/>
-          <w:sz w:val="22"/>
-        </w:rPr>
-        <w:t xml:space="preserve"> and Route layers. They get their popup information from the ERM web app configuration.</w:t>
-      </w:r>
-    </w:p>
-    <w:p>
-      <w:pPr>
-        <w:pStyle w:val="EsriProposalBodyText"/>
-        <w:numPr>
-          <w:ilvl w:val="1"/>
-          <w:numId w:val="28"/>
-        </w:numPr>
-        <w:spacing w:before="0" w:after="0"/>
-        <w:rPr>
-          <w:sz w:val="22"/>
-        </w:rPr>
-      </w:pPr>
-      <w:r>
-        <w:rPr>
-          <w:rFonts w:asciiTheme="minorHAnsi" w:eastAsia="MS Mincho" w:hAnsiTheme="minorHAnsi"/>
-          <w:sz w:val="22"/>
-        </w:rPr>
-        <w:t>Cluster Points</w:t>
-      </w:r>
-    </w:p>
-    <w:p>
-      <w:pPr>
-        <w:pStyle w:val="EsriProposalBodyText"/>
-        <w:numPr>
-          <w:ilvl w:val="2"/>
-          <w:numId w:val="28"/>
-        </w:numPr>
-        <w:spacing w:before="0" w:after="0"/>
-        <w:rPr>
-          <w:sz w:val="22"/>
-        </w:rPr>
-      </w:pPr>
-      <w:r>
-        <w:rPr>
-          <w:rFonts w:asciiTheme="minorHAnsi" w:eastAsia="MS Mincho" w:hAnsiTheme="minorHAnsi"/>
-          <w:sz w:val="22"/>
-        </w:rPr>
-        <w:t xml:space="preserve">This can be helpful to set on </w:t>
-      </w:r>
-      <w:proofErr w:type="spellStart"/>
-      <w:r>
-        <w:rPr>
-          <w:rFonts w:asciiTheme="minorHAnsi" w:eastAsia="MS Mincho" w:hAnsiTheme="minorHAnsi"/>
-          <w:sz w:val="22"/>
-        </w:rPr>
-        <w:t>GeoOrders</w:t>
-      </w:r>
-      <w:proofErr w:type="spellEnd"/>
-      <w:r>
-        <w:rPr>
-          <w:rFonts w:asciiTheme="minorHAnsi" w:eastAsia="MS Mincho" w:hAnsiTheme="minorHAnsi"/>
-          <w:sz w:val="22"/>
-        </w:rPr>
-        <w:t xml:space="preserve"> layer.</w:t>
-      </w:r>
-    </w:p>
-    <w:p>
-      <w:pPr>
-        <w:pStyle w:val="EsriProposalBodyText"/>
-        <w:numPr>
-          <w:ilvl w:val="2"/>
-          <w:numId w:val="28"/>
-        </w:numPr>
-        <w:spacing w:before="0" w:after="0"/>
-        <w:rPr>
-          <w:rFonts w:asciiTheme="minorHAnsi" w:hAnsiTheme="minorHAnsi"/>
-          <w:sz w:val="22"/>
-        </w:rPr>
-      </w:pPr>
-      <w:r>
-        <w:rPr>
-          <w:rFonts w:asciiTheme="minorHAnsi" w:hAnsiTheme="minorHAnsi"/>
-          <w:sz w:val="22"/>
-        </w:rPr>
-        <w:t>To have the counts label in the cluster circle, will need to configure in the newer version of Web Map viewer.</w:t>
-      </w:r>
-    </w:p>
-    <w:p>
-      <w:pPr>
-        <w:pStyle w:val="EsriProposalBodyText"/>
-        <w:numPr>
-          <w:ilvl w:val="2"/>
-          <w:numId w:val="28"/>
-        </w:numPr>
-        <w:spacing w:before="0" w:after="0"/>
-        <w:rPr>
-          <w:rFonts w:asciiTheme="minorHAnsi" w:hAnsiTheme="minorHAnsi"/>
-          <w:sz w:val="22"/>
-        </w:rPr>
-      </w:pPr>
-      <w:r>
-        <w:rPr>
-          <w:rFonts w:asciiTheme="minorHAnsi" w:hAnsiTheme="minorHAnsi"/>
-          <w:sz w:val="22"/>
-        </w:rPr>
-        <w:t xml:space="preserve">Clusters will need to be configured to have popups for user to be able to click on a Cluster point and get list of underlying </w:t>
-      </w:r>
-      <w:r>
-        <w:rPr>
-          <w:rFonts w:asciiTheme="minorHAnsi" w:hAnsiTheme="minorHAnsi"/>
-          <w:sz w:val="22"/>
-        </w:rPr>
-        <w:t>orders.</w:t>
-      </w:r>
-    </w:p>
-    <w:p>
-      <w:pPr>
-        <w:pStyle w:val="EsriProposalBodyText"/>
-        <w:numPr>
-          <w:ilvl w:val="0"/>
-          <w:numId w:val="28"/>
-        </w:numPr>
-        <w:spacing w:before="0" w:after="0"/>
+        <w:t xml:space="preserve">Leave all existing ERM layers </w:t>
+      </w:r>
+      <w:proofErr w:type="gramStart"/>
+      <w:r>
         <w:rPr>
           <w:rFonts w:asciiTheme="minorHAnsi" w:hAnsiTheme="minorHAnsi" w:cstheme="minorHAnsi"/>
           <w:sz w:val="22"/>
           <w:szCs w:val="20"/>
         </w:rPr>
-      </w:pPr>
+        <w:t>in</w:t>
+      </w:r>
+      <w:proofErr w:type="gramEnd"/>
       <w:r>
         <w:rPr>
           <w:rFonts w:asciiTheme="minorHAnsi" w:hAnsiTheme="minorHAnsi" w:cstheme="minorHAnsi"/>
           <w:sz w:val="22"/>
           <w:szCs w:val="20"/>
         </w:rPr>
-        <w:t>Add additional layers as needed. These could be:</w:t>
+        <w:t xml:space="preserve"> the map. You can make following adjustments:</w:t>
       </w:r>
     </w:p>
     <w:p>
@@ -20167,7 +20116,7 @@
           <w:sz w:val="22"/>
           <w:szCs w:val="20"/>
         </w:rPr>
-        <w:t>Extra ERM layers such as MDM Locations or GPS Truck Locations</w:t>
+        <w:t>Visibility</w:t>
       </w:r>
     </w:p>
     <w:p>
@@ -20175,6 +20124,356 @@
         <w:pStyle w:val="EsriProposalBodyText"/>
         <w:numPr>
           <w:ilvl w:val="1"/>
+          <w:numId w:val="28"/>
+        </w:numPr>
+        <w:spacing w:before="0" w:after="0"/>
+        <w:rPr>
+          <w:rFonts w:asciiTheme="minorHAnsi" w:hAnsiTheme="minorHAnsi"/>
+          <w:sz w:val="22"/>
+        </w:rPr>
+      </w:pPr>
+      <w:r>
+        <w:rPr>
+          <w:rFonts w:asciiTheme="minorHAnsi" w:hAnsiTheme="minorHAnsi"/>
+          <w:sz w:val="22"/>
+        </w:rPr>
+        <w:t>Symbology</w:t>
+      </w:r>
+    </w:p>
+    <w:p>
+      <w:pPr>
+        <w:pStyle w:val="EsriProposalBodyText"/>
+        <w:numPr>
+          <w:ilvl w:val="2"/>
+          <w:numId w:val="28"/>
+        </w:numPr>
+        <w:spacing w:before="0" w:after="0"/>
+        <w:rPr>
+          <w:sz w:val="22"/>
+        </w:rPr>
+      </w:pPr>
+      <w:r>
+        <w:rPr>
+          <w:rFonts w:asciiTheme="minorHAnsi" w:eastAsia="MS Mincho" w:hAnsiTheme="minorHAnsi"/>
+          <w:sz w:val="22"/>
+        </w:rPr>
+        <w:t xml:space="preserve">Do not </w:t>
+      </w:r>
+      <w:r>
+        <w:rPr>
+          <w:rFonts w:asciiTheme="minorHAnsi" w:eastAsia="MS Mincho" w:hAnsiTheme="minorHAnsi"/>
+          <w:sz w:val="22"/>
+        </w:rPr>
+        <w:t>change</w:t>
+      </w:r>
+      <w:r>
+        <w:rPr>
+          <w:rFonts w:asciiTheme="minorHAnsi" w:eastAsia="MS Mincho" w:hAnsiTheme="minorHAnsi"/>
+          <w:sz w:val="22"/>
+        </w:rPr>
+        <w:t xml:space="preserve"> </w:t>
+      </w:r>
+      <w:proofErr w:type="spellStart"/>
+      <w:r>
+        <w:rPr>
+          <w:rFonts w:asciiTheme="minorHAnsi" w:eastAsia="MS Mincho" w:hAnsiTheme="minorHAnsi"/>
+          <w:sz w:val="22"/>
+        </w:rPr>
+        <w:t>GeoOrders</w:t>
+      </w:r>
+      <w:proofErr w:type="spellEnd"/>
+      <w:r>
+        <w:rPr>
+          <w:rFonts w:asciiTheme="minorHAnsi" w:eastAsia="MS Mincho" w:hAnsiTheme="minorHAnsi"/>
+          <w:sz w:val="22"/>
+        </w:rPr>
+        <w:t>, that is controlled by ERM. You can set Cluster Points.</w:t>
+      </w:r>
+    </w:p>
+    <w:p>
+      <w:pPr>
+        <w:pStyle w:val="EsriProposalBodyText"/>
+        <w:numPr>
+          <w:ilvl w:val="2"/>
+          <w:numId w:val="28"/>
+        </w:numPr>
+        <w:spacing w:before="0" w:after="0"/>
+        <w:rPr>
+          <w:sz w:val="22"/>
+        </w:rPr>
+      </w:pPr>
+      <w:r>
+        <w:rPr>
+          <w:rFonts w:asciiTheme="minorHAnsi" w:eastAsia="MS Mincho" w:hAnsiTheme="minorHAnsi"/>
+          <w:sz w:val="22"/>
+        </w:rPr>
+        <w:t>Do not change for Routes, can be adjusted in ERM API configuration.</w:t>
+      </w:r>
+    </w:p>
+    <w:p>
+      <w:pPr>
+        <w:pStyle w:val="EsriProposalBodyText"/>
+        <w:numPr>
+          <w:ilvl w:val="1"/>
+          <w:numId w:val="28"/>
+        </w:numPr>
+        <w:spacing w:before="0" w:after="0"/>
+        <w:rPr>
+          <w:rFonts w:asciiTheme="minorHAnsi" w:hAnsiTheme="minorHAnsi"/>
+          <w:sz w:val="22"/>
+        </w:rPr>
+      </w:pPr>
+      <w:r>
+        <w:rPr>
+          <w:rFonts w:asciiTheme="minorHAnsi" w:hAnsiTheme="minorHAnsi"/>
+          <w:sz w:val="22"/>
+        </w:rPr>
+        <w:t>Order/Sequence of Layers</w:t>
+      </w:r>
+    </w:p>
+    <w:p>
+      <w:pPr>
+        <w:pStyle w:val="EsriProposalBodyText"/>
+        <w:numPr>
+          <w:ilvl w:val="2"/>
+          <w:numId w:val="28"/>
+        </w:numPr>
+        <w:spacing w:before="0" w:after="0"/>
+        <w:rPr>
+          <w:rFonts w:asciiTheme="minorHAnsi" w:hAnsiTheme="minorHAnsi"/>
+          <w:sz w:val="22"/>
+        </w:rPr>
+      </w:pPr>
+      <w:r>
+        <w:rPr>
+          <w:rFonts w:asciiTheme="minorHAnsi" w:hAnsiTheme="minorHAnsi"/>
+          <w:sz w:val="22"/>
+        </w:rPr>
+        <w:t>Note that in the web config you must set index values for layers. Those values come from the feature service and not the template web map.</w:t>
+      </w:r>
+    </w:p>
+    <w:p>
+      <w:pPr>
+        <w:pStyle w:val="EsriProposalBodyText"/>
+        <w:numPr>
+          <w:ilvl w:val="1"/>
+          <w:numId w:val="28"/>
+        </w:numPr>
+        <w:spacing w:before="0" w:after="0"/>
+        <w:rPr>
+          <w:rFonts w:asciiTheme="minorHAnsi" w:hAnsiTheme="minorHAnsi"/>
+          <w:sz w:val="22"/>
+        </w:rPr>
+      </w:pPr>
+      <w:r>
+        <w:rPr>
+          <w:rFonts w:asciiTheme="minorHAnsi" w:hAnsiTheme="minorHAnsi"/>
+          <w:sz w:val="22"/>
+        </w:rPr>
+        <w:lastRenderedPageBreak/>
+        <w:t>Labeling</w:t>
+      </w:r>
+    </w:p>
+    <w:p>
+      <w:pPr>
+        <w:pStyle w:val="EsriProposalBodyText"/>
+        <w:numPr>
+          <w:ilvl w:val="1"/>
+          <w:numId w:val="28"/>
+        </w:numPr>
+        <w:spacing w:before="0" w:after="0"/>
+        <w:rPr>
+          <w:rFonts w:asciiTheme="minorHAnsi" w:hAnsiTheme="minorHAnsi"/>
+          <w:sz w:val="22"/>
+        </w:rPr>
+      </w:pPr>
+      <w:r>
+        <w:rPr>
+          <w:rFonts w:asciiTheme="minorHAnsi" w:hAnsiTheme="minorHAnsi"/>
+          <w:sz w:val="22"/>
+        </w:rPr>
+        <w:t>Add Popups</w:t>
+      </w:r>
+    </w:p>
+    <w:p>
+      <w:pPr>
+        <w:pStyle w:val="EsriProposalBodyText"/>
+        <w:numPr>
+          <w:ilvl w:val="2"/>
+          <w:numId w:val="28"/>
+        </w:numPr>
+        <w:spacing w:before="0" w:after="0"/>
+        <w:rPr>
+          <w:rFonts w:asciiTheme="minorHAnsi" w:hAnsiTheme="minorHAnsi"/>
+          <w:sz w:val="22"/>
+        </w:rPr>
+      </w:pPr>
+      <w:r>
+        <w:rPr>
+          <w:rFonts w:asciiTheme="minorHAnsi" w:hAnsiTheme="minorHAnsi"/>
+          <w:sz w:val="22"/>
+        </w:rPr>
+        <w:t xml:space="preserve">Except for </w:t>
+      </w:r>
+      <w:proofErr w:type="spellStart"/>
+      <w:r>
+        <w:rPr>
+          <w:rFonts w:asciiTheme="minorHAnsi" w:hAnsiTheme="minorHAnsi"/>
+          <w:sz w:val="22"/>
+        </w:rPr>
+        <w:t>GeoOrder</w:t>
+      </w:r>
+      <w:proofErr w:type="spellEnd"/>
+      <w:r>
+        <w:rPr>
+          <w:rFonts w:asciiTheme="minorHAnsi" w:hAnsiTheme="minorHAnsi"/>
+          <w:sz w:val="22"/>
+        </w:rPr>
+        <w:t xml:space="preserve"> and Route layers. They get their popup information from the ERM web app configuration.</w:t>
+      </w:r>
+    </w:p>
+    <w:p>
+      <w:pPr>
+        <w:pStyle w:val="EsriProposalBodyText"/>
+        <w:numPr>
+          <w:ilvl w:val="1"/>
+          <w:numId w:val="28"/>
+        </w:numPr>
+        <w:spacing w:before="0" w:after="0"/>
+        <w:rPr>
+          <w:sz w:val="22"/>
+        </w:rPr>
+      </w:pPr>
+      <w:r>
+        <w:rPr>
+          <w:rFonts w:asciiTheme="minorHAnsi" w:eastAsia="MS Mincho" w:hAnsiTheme="minorHAnsi"/>
+          <w:sz w:val="22"/>
+        </w:rPr>
+        <w:t>Cluster Points</w:t>
+      </w:r>
+    </w:p>
+    <w:p>
+      <w:pPr>
+        <w:pStyle w:val="EsriProposalBodyText"/>
+        <w:numPr>
+          <w:ilvl w:val="2"/>
+          <w:numId w:val="28"/>
+        </w:numPr>
+        <w:spacing w:before="0" w:after="0"/>
+        <w:rPr>
+          <w:sz w:val="22"/>
+        </w:rPr>
+      </w:pPr>
+      <w:r>
+        <w:rPr>
+          <w:rFonts w:asciiTheme="minorHAnsi" w:eastAsia="MS Mincho" w:hAnsiTheme="minorHAnsi"/>
+          <w:sz w:val="22"/>
+        </w:rPr>
+        <w:t xml:space="preserve">This can be helpful to set on </w:t>
+      </w:r>
+      <w:proofErr w:type="spellStart"/>
+      <w:r>
+        <w:rPr>
+          <w:rFonts w:asciiTheme="minorHAnsi" w:eastAsia="MS Mincho" w:hAnsiTheme="minorHAnsi"/>
+          <w:sz w:val="22"/>
+        </w:rPr>
+        <w:t>GeoOrders</w:t>
+      </w:r>
+      <w:proofErr w:type="spellEnd"/>
+      <w:r>
+        <w:rPr>
+          <w:rFonts w:asciiTheme="minorHAnsi" w:eastAsia="MS Mincho" w:hAnsiTheme="minorHAnsi"/>
+          <w:sz w:val="22"/>
+        </w:rPr>
+        <w:t xml:space="preserve"> layer.</w:t>
+      </w:r>
+    </w:p>
+    <w:p>
+      <w:pPr>
+        <w:pStyle w:val="EsriProposalBodyText"/>
+        <w:numPr>
+          <w:ilvl w:val="2"/>
+          <w:numId w:val="28"/>
+        </w:numPr>
+        <w:spacing w:before="0" w:after="0"/>
+        <w:rPr>
+          <w:rFonts w:asciiTheme="minorHAnsi" w:hAnsiTheme="minorHAnsi"/>
+          <w:sz w:val="22"/>
+        </w:rPr>
+      </w:pPr>
+      <w:r>
+        <w:rPr>
+          <w:rFonts w:asciiTheme="minorHAnsi" w:hAnsiTheme="minorHAnsi"/>
+          <w:sz w:val="22"/>
+        </w:rPr>
+        <w:t xml:space="preserve">To have the counts label in the cluster circle, </w:t>
+      </w:r>
+      <w:proofErr w:type="gramStart"/>
+      <w:r>
+        <w:rPr>
+          <w:rFonts w:asciiTheme="minorHAnsi" w:hAnsiTheme="minorHAnsi"/>
+          <w:sz w:val="22"/>
+        </w:rPr>
+        <w:t>will</w:t>
+      </w:r>
+      <w:proofErr w:type="gramEnd"/>
+      <w:r>
+        <w:rPr>
+          <w:rFonts w:asciiTheme="minorHAnsi" w:hAnsiTheme="minorHAnsi"/>
+          <w:sz w:val="22"/>
+        </w:rPr>
+        <w:t xml:space="preserve"> need to configure in the newer version of Web Map viewer.</w:t>
+      </w:r>
+    </w:p>
+    <w:p>
+      <w:pPr>
+        <w:pStyle w:val="EsriProposalBodyText"/>
+        <w:numPr>
+          <w:ilvl w:val="2"/>
+          <w:numId w:val="28"/>
+        </w:numPr>
+        <w:spacing w:before="0" w:after="0"/>
+        <w:rPr>
+          <w:rFonts w:asciiTheme="minorHAnsi" w:hAnsiTheme="minorHAnsi"/>
+          <w:sz w:val="22"/>
+        </w:rPr>
+      </w:pPr>
+      <w:r>
+        <w:rPr>
+          <w:rFonts w:asciiTheme="minorHAnsi" w:hAnsiTheme="minorHAnsi"/>
+          <w:sz w:val="22"/>
+        </w:rPr>
+        <w:t xml:space="preserve">Clusters will need to be configured to have popups for </w:t>
+      </w:r>
+      <w:proofErr w:type="gramStart"/>
+      <w:r>
+        <w:rPr>
+          <w:rFonts w:asciiTheme="minorHAnsi" w:hAnsiTheme="minorHAnsi"/>
+          <w:sz w:val="22"/>
+        </w:rPr>
+        <w:t>user</w:t>
+      </w:r>
+      <w:proofErr w:type="gramEnd"/>
+      <w:r>
+        <w:rPr>
+          <w:rFonts w:asciiTheme="minorHAnsi" w:hAnsiTheme="minorHAnsi"/>
+          <w:sz w:val="22"/>
+        </w:rPr>
+        <w:t xml:space="preserve"> to be able to click on a Cluster point and get list of underlying </w:t>
+      </w:r>
+      <w:r>
+        <w:rPr>
+          <w:rFonts w:asciiTheme="minorHAnsi" w:hAnsiTheme="minorHAnsi"/>
+          <w:sz w:val="22"/>
+        </w:rPr>
+        <w:t>orders.</w:t>
+      </w:r>
+    </w:p>
+    <w:p>
+      <w:pPr>
+        <w:pStyle w:val="EsriProposalBodyText"/>
+        <w:numPr>
+          <w:ilvl w:val="0"/>
           <w:numId w:val="28"/>
         </w:numPr>
         <w:spacing w:before="0" w:after="0"/>
@@ -20190,60 +20489,106 @@
           <w:sz w:val="22"/>
           <w:szCs w:val="20"/>
         </w:rPr>
-        <w:t xml:space="preserve">Living atlas layers such </w:t>
-      </w:r>
-      <w:r>
+        <w:t>Add additional layers as needed. These could be:</w:t>
+      </w:r>
+    </w:p>
+    <w:p>
+      <w:pPr>
+        <w:pStyle w:val="EsriProposalBodyText"/>
+        <w:numPr>
+          <w:ilvl w:val="1"/>
+          <w:numId w:val="28"/>
+        </w:numPr>
+        <w:spacing w:before="0" w:after="0"/>
         <w:rPr>
           <w:rFonts w:asciiTheme="minorHAnsi" w:hAnsiTheme="minorHAnsi" w:cstheme="minorHAnsi"/>
           <w:sz w:val="22"/>
           <w:szCs w:val="20"/>
         </w:rPr>
-        <w:t>weather.</w:t>
-      </w:r>
-    </w:p>
-    <w:p>
-      <w:pPr>
-        <w:pStyle w:val="EsriProposalBodyText"/>
-        <w:numPr>
-          <w:ilvl w:val="1"/>
-          <w:numId w:val="28"/>
-        </w:numPr>
-        <w:spacing w:before="0" w:after="0"/>
+      </w:pPr>
+      <w:r>
         <w:rPr>
           <w:rFonts w:asciiTheme="minorHAnsi" w:hAnsiTheme="minorHAnsi" w:cstheme="minorHAnsi"/>
           <w:sz w:val="22"/>
           <w:szCs w:val="20"/>
         </w:rPr>
-      </w:pPr>
-      <w:r>
+        <w:t>Extra ERM layers such as MDM Locations or GPS Truck Locations</w:t>
+      </w:r>
+    </w:p>
+    <w:p>
+      <w:pPr>
+        <w:pStyle w:val="EsriProposalBodyText"/>
+        <w:numPr>
+          <w:ilvl w:val="1"/>
+          <w:numId w:val="28"/>
+        </w:numPr>
+        <w:spacing w:before="0" w:after="0"/>
         <w:rPr>
           <w:rFonts w:asciiTheme="minorHAnsi" w:hAnsiTheme="minorHAnsi" w:cstheme="minorHAnsi"/>
           <w:sz w:val="22"/>
           <w:szCs w:val="20"/>
         </w:rPr>
-        <w:t>Traffic feeds</w:t>
-      </w:r>
-    </w:p>
-    <w:p>
-      <w:pPr>
-        <w:pStyle w:val="EsriProposalBodyText"/>
-        <w:numPr>
-          <w:ilvl w:val="1"/>
-          <w:numId w:val="28"/>
-        </w:numPr>
-        <w:spacing w:before="0" w:after="0"/>
+      </w:pPr>
+      <w:r>
         <w:rPr>
           <w:rFonts w:asciiTheme="minorHAnsi" w:hAnsiTheme="minorHAnsi" w:cstheme="minorHAnsi"/>
           <w:sz w:val="22"/>
           <w:szCs w:val="20"/>
         </w:rPr>
-      </w:pPr>
+        <w:t xml:space="preserve">Living atlas layers such </w:t>
+      </w:r>
       <w:r>
         <w:rPr>
           <w:rFonts w:asciiTheme="minorHAnsi" w:hAnsiTheme="minorHAnsi" w:cstheme="minorHAnsi"/>
           <w:sz w:val="22"/>
           <w:szCs w:val="20"/>
         </w:rPr>
+        <w:t>weather.</w:t>
+      </w:r>
+    </w:p>
+    <w:p>
+      <w:pPr>
+        <w:pStyle w:val="EsriProposalBodyText"/>
+        <w:numPr>
+          <w:ilvl w:val="1"/>
+          <w:numId w:val="28"/>
+        </w:numPr>
+        <w:spacing w:before="0" w:after="0"/>
+        <w:rPr>
+          <w:rFonts w:asciiTheme="minorHAnsi" w:hAnsiTheme="minorHAnsi" w:cstheme="minorHAnsi"/>
+          <w:sz w:val="22"/>
+          <w:szCs w:val="20"/>
+        </w:rPr>
+      </w:pPr>
+      <w:r>
+        <w:rPr>
+          <w:rFonts w:asciiTheme="minorHAnsi" w:hAnsiTheme="minorHAnsi" w:cstheme="minorHAnsi"/>
+          <w:sz w:val="22"/>
+          <w:szCs w:val="20"/>
+        </w:rPr>
+        <w:t>Traffic feeds</w:t>
+      </w:r>
+    </w:p>
+    <w:p>
+      <w:pPr>
+        <w:pStyle w:val="EsriProposalBodyText"/>
+        <w:numPr>
+          <w:ilvl w:val="1"/>
+          <w:numId w:val="28"/>
+        </w:numPr>
+        <w:spacing w:before="0" w:after="0"/>
+        <w:rPr>
+          <w:rFonts w:asciiTheme="minorHAnsi" w:hAnsiTheme="minorHAnsi" w:cstheme="minorHAnsi"/>
+          <w:sz w:val="22"/>
+          <w:szCs w:val="20"/>
+        </w:rPr>
+      </w:pPr>
+      <w:r>
+        <w:rPr>
+          <w:rFonts w:asciiTheme="minorHAnsi" w:hAnsiTheme="minorHAnsi" w:cstheme="minorHAnsi"/>
+          <w:sz w:val="22"/>
+          <w:szCs w:val="20"/>
+        </w:rPr>
         <w:t>Industry specific layers your organization hosts.</w:t>
       </w:r>
     </w:p>
@@ -20402,7 +20747,23 @@
           <w:rFonts w:asciiTheme="minorHAnsi" w:hAnsiTheme="minorHAnsi"/>
           <w:sz w:val="22"/>
         </w:rPr>
-        <w:t>The default symbology for Routes is generated when Plan is created. The symbol shown in map is not used.</w:t>
+        <w:t xml:space="preserve">The default symbology for Routes is generated when Plan is created. The symbol shown </w:t>
+      </w:r>
+      <w:proofErr w:type="gramStart"/>
+      <w:r>
+        <w:rPr>
+          <w:rFonts w:asciiTheme="minorHAnsi" w:hAnsiTheme="minorHAnsi"/>
+          <w:sz w:val="22"/>
+        </w:rPr>
+        <w:t>in map</w:t>
+      </w:r>
+      <w:proofErr w:type="gramEnd"/>
+      <w:r>
+        <w:rPr>
+          <w:rFonts w:asciiTheme="minorHAnsi" w:hAnsiTheme="minorHAnsi"/>
+          <w:sz w:val="22"/>
+        </w:rPr>
+        <w:t xml:space="preserve"> is not used.</w:t>
       </w:r>
     </w:p>
     <w:p>
@@ -20504,7 +20865,15 @@
         <w:spacing w:before="0" w:after="0"/>
       </w:pPr>
       <w:r>
-        <w:t>Can optionally Solve/Commit to change Routes and Orders. Having different values set can help with configuration of dashboard.</w:t>
+        <w:t xml:space="preserve">Can optionally Solve/Commit to change Routes and Orders. Having different </w:t>
+      </w:r>
+      <w:proofErr w:type="gramStart"/>
+      <w:r>
+        <w:t>values set</w:t>
+      </w:r>
+      <w:proofErr w:type="gramEnd"/>
+      <w:r>
+        <w:t xml:space="preserve"> can help with configuration of dashboard.</w:t>
       </w:r>
     </w:p>
     <w:p>
@@ -20794,9 +21163,17 @@
         <w:t>NOTE</w:t>
       </w:r>
       <w:r>
-        <w:t xml:space="preserve">: All additional layers to be added into the dashboard will also be in the plan map that the Route Planner users will see. The </w:t>
-      </w:r>
-      <w:hyperlink r:id="rId26" w:history="1">
+        <w:t xml:space="preserve">: All additional layers to be added into the dashboard will also be </w:t>
+      </w:r>
+      <w:proofErr w:type="gramStart"/>
+      <w:r>
+        <w:t>in</w:t>
+      </w:r>
+      <w:proofErr w:type="gramEnd"/>
+      <w:r>
+        <w:t xml:space="preserve"> the plan map that the Route Planner users will see. The </w:t>
+      </w:r>
+      <w:hyperlink r:id="rId28" w:history="1">
         <w:r>
           <w:rPr>
             <w:rStyle w:val="Hyperlink"/>
@@ -20870,10 +21247,12 @@
         <w:t xml:space="preserve">In the ERM API config.js file, set the </w:t>
       </w:r>
       <w:proofErr w:type="spellStart"/>
+      <w:proofErr w:type="gramStart"/>
       <w:r>
         <w:t>config.templateWebMapId</w:t>
       </w:r>
       <w:proofErr w:type="spellEnd"/>
+      <w:proofErr w:type="gramEnd"/>
       <w:r>
         <w:t xml:space="preserve"> value to your map ID.</w:t>
       </w:r>
@@ -20958,7 +21337,7 @@
       <w:r>
         <w:t xml:space="preserve">Dashboard can be configured to display any available information from the plan. Resources for available elements and how to configure are available through Esri online help </w:t>
       </w:r>
-      <w:hyperlink r:id="rId27" w:history="1">
+      <w:hyperlink r:id="rId29" w:history="1">
         <w:r>
           <w:rPr>
             <w:rStyle w:val="Hyperlink"/>
@@ -21053,7 +21432,15 @@
         <w:pStyle w:val="EsriProposalBodyText"/>
       </w:pPr>
       <w:r>
-        <w:t>Main configuration is within the ERM Middleware API configuration file. There is also a value in the web app config to show the Dashboard buttons.</w:t>
+        <w:t xml:space="preserve">Main configuration is within the ERM Middleware API configuration file. There is also </w:t>
+      </w:r>
+      <w:proofErr w:type="gramStart"/>
+      <w:r>
+        <w:t>a value</w:t>
+      </w:r>
+      <w:proofErr w:type="gramEnd"/>
+      <w:r>
+        <w:t xml:space="preserve"> in the web app config to show the Dashboard buttons.</w:t>
       </w:r>
     </w:p>
     <w:p>
@@ -21152,16 +21539,31 @@
         </w:numPr>
         <w:spacing w:before="0" w:after="0"/>
       </w:pPr>
-      <w:r>
-        <w:t xml:space="preserve">If using extra data layers in your dashboard, set the </w:t>
+      <w:proofErr w:type="gramStart"/>
+      <w:r>
+        <w:t>If using</w:t>
+      </w:r>
+      <w:proofErr w:type="gramEnd"/>
+      <w:r>
+        <w:t xml:space="preserve"> extra data layers in your dashboard, set the </w:t>
       </w:r>
       <w:proofErr w:type="spellStart"/>
+      <w:proofErr w:type="gramStart"/>
       <w:r>
         <w:t>config.templateWebMapId</w:t>
       </w:r>
       <w:proofErr w:type="spellEnd"/>
-      <w:r>
-        <w:t xml:space="preserve"> to the ID of the map used to make the dashboard.</w:t>
+      <w:proofErr w:type="gramEnd"/>
+      <w:r>
+        <w:t xml:space="preserve"> to the </w:t>
+      </w:r>
+      <w:proofErr w:type="gramStart"/>
+      <w:r>
+        <w:t>ID of the map</w:t>
+      </w:r>
+      <w:proofErr w:type="gramEnd"/>
+      <w:r>
+        <w:t xml:space="preserve"> used to make the dashboard.</w:t>
       </w:r>
     </w:p>
     <w:p>
@@ -21187,7 +21589,15 @@
         <w:spacing w:before="0" w:after="0"/>
       </w:pPr>
       <w:r>
-        <w:t>Update geoprocessing path as needed. If you left folder as default during publishing should not need to change.</w:t>
+        <w:t xml:space="preserve">Update geoprocessing path as needed. If you left folder as default during </w:t>
+      </w:r>
+      <w:proofErr w:type="gramStart"/>
+      <w:r>
+        <w:t>publishing</w:t>
+      </w:r>
+      <w:proofErr w:type="gramEnd"/>
+      <w:r>
+        <w:t xml:space="preserve"> should not need to change.</w:t>
       </w:r>
     </w:p>
     <w:p>
@@ -21647,11 +22057,19 @@
         <w:t xml:space="preserve">From the </w:t>
       </w:r>
       <w:proofErr w:type="spellStart"/>
-      <w:r>
-        <w:rPr>
-          <w:rFonts w:cs="Times New Roman"/>
-        </w:rPr>
-        <w:t>services_Sample</w:t>
+      <w:proofErr w:type="gramStart"/>
+      <w:r>
+        <w:rPr>
+          <w:rFonts w:cs="Times New Roman"/>
+        </w:rPr>
+        <w:t>services</w:t>
+      </w:r>
+      <w:proofErr w:type="gramEnd"/>
+      <w:r>
+        <w:rPr>
+          <w:rFonts w:cs="Times New Roman"/>
+        </w:rPr>
+        <w:t>_Sample</w:t>
       </w:r>
       <w:proofErr w:type="spellEnd"/>
       <w:r>
@@ -21872,7 +22290,21 @@
         <w:rPr>
           <w:rFonts w:cs="Times New Roman"/>
         </w:rPr>
-        <w:t>If suffix is added, will need to manually update configuration files where applicable. Recommended to only use suffix if need to have multiple versions of the layers.</w:t>
+        <w:t xml:space="preserve">If suffix is added, </w:t>
+      </w:r>
+      <w:proofErr w:type="gramStart"/>
+      <w:r>
+        <w:rPr>
+          <w:rFonts w:cs="Times New Roman"/>
+        </w:rPr>
+        <w:t>will</w:t>
+      </w:r>
+      <w:proofErr w:type="gramEnd"/>
+      <w:r>
+        <w:rPr>
+          <w:rFonts w:cs="Times New Roman"/>
+        </w:rPr>
+        <w:t xml:space="preserve"> need to manually update configuration files where applicable. Recommended to only use suffix if need to have multiple versions of the layers.</w:t>
       </w:r>
     </w:p>
     <w:p>
@@ -22172,8 +22604,8 @@
       </w:r>
     </w:p>
     <w:sectPr>
-      <w:headerReference w:type="default" r:id="rId28"/>
-      <w:footerReference w:type="default" r:id="rId29"/>
+      <w:headerReference w:type="default" r:id="rId30"/>
+      <w:footerReference w:type="default" r:id="rId31"/>
       <w:pgSz w:w="12240" w:h="15840"/>
       <w:pgMar w:top="1440" w:right="1440" w:bottom="1440" w:left="1440" w:header="720" w:footer="936" w:gutter="0"/>
       <w:cols w:space="720"/>
@@ -22442,7 +22874,7 @@
         <w:noProof/>
         <w:szCs w:val="16"/>
       </w:rPr>
-      <w:t>June 18, 2025</w:t>
+      <w:t>September 16, 2025</w:t>
     </w:r>
     <w:r>
       <w:rPr>
@@ -24473,6 +24905,95 @@
     </w:lvl>
   </w:abstractNum>
   <w:abstractNum w:abstractNumId="20" w15:restartNumberingAfterBreak="0">
+    <w:nsid w:val="303D49F5"/>
+    <w:multiLevelType w:val="hybridMultilevel"/>
+    <w:tmpl w:val="17D2533A"/>
+    <w:lvl w:ilvl="0" w:tplc="0409000F">
+      <w:start w:val="1"/>
+      <w:numFmt w:val="decimal"/>
+      <w:lvlText w:val="%1."/>
+      <w:lvlJc w:val="left"/>
+      <w:pPr>
+        <w:ind w:left="720" w:hanging="360"/>
+      </w:pPr>
+      <w:rPr>
+        <w:rFonts w:hint="default"/>
+      </w:rPr>
+    </w:lvl>
+    <w:lvl w:ilvl="1" w:tplc="04090019" w:tentative="1">
+      <w:start w:val="1"/>
+      <w:numFmt w:val="lowerLetter"/>
+      <w:lvlText w:val="%2."/>
+      <w:lvlJc w:val="left"/>
+      <w:pPr>
+        <w:ind w:left="1440" w:hanging="360"/>
+      </w:pPr>
+    </w:lvl>
+    <w:lvl w:ilvl="2" w:tplc="0409001B" w:tentative="1">
+      <w:start w:val="1"/>
+      <w:numFmt w:val="lowerRoman"/>
+      <w:lvlText w:val="%3."/>
+      <w:lvlJc w:val="right"/>
+      <w:pPr>
+        <w:ind w:left="2160" w:hanging="180"/>
+      </w:pPr>
+    </w:lvl>
+    <w:lvl w:ilvl="3" w:tplc="0409000F" w:tentative="1">
+      <w:start w:val="1"/>
+      <w:numFmt w:val="decimal"/>
+      <w:lvlText w:val="%4."/>
+      <w:lvlJc w:val="left"/>
+      <w:pPr>
+        <w:ind w:left="2880" w:hanging="360"/>
+      </w:pPr>
+    </w:lvl>
+    <w:lvl w:ilvl="4" w:tplc="04090019" w:tentative="1">
+      <w:start w:val="1"/>
+      <w:numFmt w:val="lowerLetter"/>
+      <w:lvlText w:val="%5."/>
+      <w:lvlJc w:val="left"/>
+      <w:pPr>
+        <w:ind w:left="3600" w:hanging="360"/>
+      </w:pPr>
+    </w:lvl>
+    <w:lvl w:ilvl="5" w:tplc="0409001B" w:tentative="1">
+      <w:start w:val="1"/>
+      <w:numFmt w:val="lowerRoman"/>
+      <w:lvlText w:val="%6."/>
+      <w:lvlJc w:val="right"/>
+      <w:pPr>
+        <w:ind w:left="4320" w:hanging="180"/>
+      </w:pPr>
+    </w:lvl>
+    <w:lvl w:ilvl="6" w:tplc="0409000F" w:tentative="1">
+      <w:start w:val="1"/>
+      <w:numFmt w:val="decimal"/>
+      <w:lvlText w:val="%7."/>
+      <w:lvlJc w:val="left"/>
+      <w:pPr>
+        <w:ind w:left="5040" w:hanging="360"/>
+      </w:pPr>
+    </w:lvl>
+    <w:lvl w:ilvl="7" w:tplc="04090019" w:tentative="1">
+      <w:start w:val="1"/>
+      <w:numFmt w:val="lowerLetter"/>
+      <w:lvlText w:val="%8."/>
+      <w:lvlJc w:val="left"/>
+      <w:pPr>
+        <w:ind w:left="5760" w:hanging="360"/>
+      </w:pPr>
+    </w:lvl>
+    <w:lvl w:ilvl="8" w:tplc="0409001B" w:tentative="1">
+      <w:start w:val="1"/>
+      <w:numFmt w:val="lowerRoman"/>
+      <w:lvlText w:val="%9."/>
+      <w:lvlJc w:val="right"/>
+      <w:pPr>
+        <w:ind w:left="6480" w:hanging="180"/>
+      </w:pPr>
+    </w:lvl>
+  </w:abstractNum>
+  <w:abstractNum w:abstractNumId="21" w15:restartNumberingAfterBreak="0">
     <w:nsid w:val="306B403F"/>
     <w:multiLevelType w:val="hybridMultilevel"/>
     <w:tmpl w:val="6B6A4E96"/>
@@ -24561,7 +25082,7 @@
       </w:pPr>
     </w:lvl>
   </w:abstractNum>
-  <w:abstractNum w:abstractNumId="21" w15:restartNumberingAfterBreak="0">
+  <w:abstractNum w:abstractNumId="22" w15:restartNumberingAfterBreak="0">
     <w:nsid w:val="31B93A13"/>
     <w:multiLevelType w:val="hybridMultilevel"/>
     <w:tmpl w:val="717C348E"/>
@@ -24674,7 +25195,7 @@
       </w:rPr>
     </w:lvl>
   </w:abstractNum>
-  <w:abstractNum w:abstractNumId="22" w15:restartNumberingAfterBreak="0">
+  <w:abstractNum w:abstractNumId="23" w15:restartNumberingAfterBreak="0">
     <w:nsid w:val="32C02791"/>
     <w:multiLevelType w:val="hybridMultilevel"/>
     <w:tmpl w:val="54E2E640"/>
@@ -24787,7 +25308,7 @@
       </w:rPr>
     </w:lvl>
   </w:abstractNum>
-  <w:abstractNum w:abstractNumId="23" w15:restartNumberingAfterBreak="0">
+  <w:abstractNum w:abstractNumId="24" w15:restartNumberingAfterBreak="0">
     <w:nsid w:val="32EA04E0"/>
     <w:multiLevelType w:val="hybridMultilevel"/>
     <w:tmpl w:val="7916D0C4"/>
@@ -24900,7 +25421,7 @@
       </w:rPr>
     </w:lvl>
   </w:abstractNum>
-  <w:abstractNum w:abstractNumId="24" w15:restartNumberingAfterBreak="0">
+  <w:abstractNum w:abstractNumId="25" w15:restartNumberingAfterBreak="0">
     <w:nsid w:val="356C312D"/>
     <w:multiLevelType w:val="hybridMultilevel"/>
     <w:tmpl w:val="86CEF50E"/>
@@ -25013,7 +25534,7 @@
       </w:rPr>
     </w:lvl>
   </w:abstractNum>
-  <w:abstractNum w:abstractNumId="25" w15:restartNumberingAfterBreak="0">
+  <w:abstractNum w:abstractNumId="26" w15:restartNumberingAfterBreak="0">
     <w:nsid w:val="3906576E"/>
     <w:multiLevelType w:val="multilevel"/>
     <w:tmpl w:val="52BE9292"/>
@@ -25126,7 +25647,7 @@
       </w:pPr>
     </w:lvl>
   </w:abstractNum>
-  <w:abstractNum w:abstractNumId="26" w15:restartNumberingAfterBreak="0">
+  <w:abstractNum w:abstractNumId="27" w15:restartNumberingAfterBreak="0">
     <w:nsid w:val="3F765D4D"/>
     <w:multiLevelType w:val="multilevel"/>
     <w:tmpl w:val="A93E54E4"/>
@@ -25240,7 +25761,7 @@
       </w:rPr>
     </w:lvl>
   </w:abstractNum>
-  <w:abstractNum w:abstractNumId="27" w15:restartNumberingAfterBreak="0">
+  <w:abstractNum w:abstractNumId="28" w15:restartNumberingAfterBreak="0">
     <w:nsid w:val="42E80203"/>
     <w:multiLevelType w:val="hybridMultilevel"/>
     <w:tmpl w:val="B2946A02"/>
@@ -25353,7 +25874,7 @@
       </w:rPr>
     </w:lvl>
   </w:abstractNum>
-  <w:abstractNum w:abstractNumId="28" w15:restartNumberingAfterBreak="0">
+  <w:abstractNum w:abstractNumId="29" w15:restartNumberingAfterBreak="0">
     <w:nsid w:val="447160A2"/>
     <w:multiLevelType w:val="multilevel"/>
     <w:tmpl w:val="21AC2E3C"/>
@@ -25495,7 +26016,7 @@
       </w:rPr>
     </w:lvl>
   </w:abstractNum>
-  <w:abstractNum w:abstractNumId="29" w15:restartNumberingAfterBreak="0">
+  <w:abstractNum w:abstractNumId="30" w15:restartNumberingAfterBreak="0">
     <w:nsid w:val="44AD61BD"/>
     <w:multiLevelType w:val="hybridMultilevel"/>
     <w:tmpl w:val="D236D814"/>
@@ -25585,7 +26106,7 @@
       </w:pPr>
     </w:lvl>
   </w:abstractNum>
-  <w:abstractNum w:abstractNumId="30" w15:restartNumberingAfterBreak="0">
+  <w:abstractNum w:abstractNumId="31" w15:restartNumberingAfterBreak="0">
     <w:nsid w:val="45546000"/>
     <w:multiLevelType w:val="multilevel"/>
     <w:tmpl w:val="49326CA8"/>
@@ -25708,7 +26229,7 @@
       </w:rPr>
     </w:lvl>
   </w:abstractNum>
-  <w:abstractNum w:abstractNumId="31" w15:restartNumberingAfterBreak="0">
+  <w:abstractNum w:abstractNumId="32" w15:restartNumberingAfterBreak="0">
     <w:nsid w:val="45E52423"/>
     <w:multiLevelType w:val="hybridMultilevel"/>
     <w:tmpl w:val="FE76AEA8"/>
@@ -25821,7 +26342,7 @@
       </w:rPr>
     </w:lvl>
   </w:abstractNum>
-  <w:abstractNum w:abstractNumId="32" w15:restartNumberingAfterBreak="0">
+  <w:abstractNum w:abstractNumId="33" w15:restartNumberingAfterBreak="0">
     <w:nsid w:val="46515FCB"/>
     <w:multiLevelType w:val="hybridMultilevel"/>
     <w:tmpl w:val="4E8471BC"/>
@@ -25934,7 +26455,7 @@
       </w:rPr>
     </w:lvl>
   </w:abstractNum>
-  <w:abstractNum w:abstractNumId="33" w15:restartNumberingAfterBreak="0">
+  <w:abstractNum w:abstractNumId="34" w15:restartNumberingAfterBreak="0">
     <w:nsid w:val="47CB7918"/>
     <w:multiLevelType w:val="hybridMultilevel"/>
     <w:tmpl w:val="25E62FE4"/>
@@ -26047,7 +26568,7 @@
       </w:rPr>
     </w:lvl>
   </w:abstractNum>
-  <w:abstractNum w:abstractNumId="34" w15:restartNumberingAfterBreak="0">
+  <w:abstractNum w:abstractNumId="35" w15:restartNumberingAfterBreak="0">
     <w:nsid w:val="4BC519F0"/>
     <w:multiLevelType w:val="hybridMultilevel"/>
     <w:tmpl w:val="7382E53C"/>
@@ -26160,7 +26681,7 @@
       </w:rPr>
     </w:lvl>
   </w:abstractNum>
-  <w:abstractNum w:abstractNumId="35" w15:restartNumberingAfterBreak="0">
+  <w:abstractNum w:abstractNumId="36" w15:restartNumberingAfterBreak="0">
     <w:nsid w:val="4FB342CC"/>
     <w:multiLevelType w:val="hybridMultilevel"/>
     <w:tmpl w:val="3D68220E"/>
@@ -26246,7 +26767,7 @@
       </w:pPr>
     </w:lvl>
   </w:abstractNum>
-  <w:abstractNum w:abstractNumId="36" w15:restartNumberingAfterBreak="0">
+  <w:abstractNum w:abstractNumId="37" w15:restartNumberingAfterBreak="0">
     <w:nsid w:val="5270577F"/>
     <w:multiLevelType w:val="multilevel"/>
     <w:tmpl w:val="CF2A227E"/>
@@ -26359,7 +26880,7 @@
       </w:pPr>
     </w:lvl>
   </w:abstractNum>
-  <w:abstractNum w:abstractNumId="37" w15:restartNumberingAfterBreak="0">
+  <w:abstractNum w:abstractNumId="38" w15:restartNumberingAfterBreak="0">
     <w:nsid w:val="53FC33FF"/>
     <w:multiLevelType w:val="hybridMultilevel"/>
     <w:tmpl w:val="9168E0B8"/>
@@ -26448,7 +26969,7 @@
       </w:pPr>
     </w:lvl>
   </w:abstractNum>
-  <w:abstractNum w:abstractNumId="38" w15:restartNumberingAfterBreak="0">
+  <w:abstractNum w:abstractNumId="39" w15:restartNumberingAfterBreak="0">
     <w:nsid w:val="55475D20"/>
     <w:multiLevelType w:val="hybridMultilevel"/>
     <w:tmpl w:val="EB9C6B18"/>
@@ -26537,7 +27058,7 @@
       </w:pPr>
     </w:lvl>
   </w:abstractNum>
-  <w:abstractNum w:abstractNumId="39" w15:restartNumberingAfterBreak="0">
+  <w:abstractNum w:abstractNumId="40" w15:restartNumberingAfterBreak="0">
     <w:nsid w:val="58270875"/>
     <w:multiLevelType w:val="multilevel"/>
     <w:tmpl w:val="CF2A227E"/>
@@ -26650,7 +27171,7 @@
       </w:pPr>
     </w:lvl>
   </w:abstractNum>
-  <w:abstractNum w:abstractNumId="40" w15:restartNumberingAfterBreak="0">
+  <w:abstractNum w:abstractNumId="41" w15:restartNumberingAfterBreak="0">
     <w:nsid w:val="588A6D95"/>
     <w:multiLevelType w:val="multilevel"/>
     <w:tmpl w:val="52BE9292"/>
@@ -26763,7 +27284,7 @@
       </w:pPr>
     </w:lvl>
   </w:abstractNum>
-  <w:abstractNum w:abstractNumId="41" w15:restartNumberingAfterBreak="0">
+  <w:abstractNum w:abstractNumId="42" w15:restartNumberingAfterBreak="0">
     <w:nsid w:val="5C6F533B"/>
     <w:multiLevelType w:val="multilevel"/>
     <w:tmpl w:val="0D5C010C"/>
@@ -26876,7 +27397,7 @@
       </w:pPr>
     </w:lvl>
   </w:abstractNum>
-  <w:abstractNum w:abstractNumId="42" w15:restartNumberingAfterBreak="0">
+  <w:abstractNum w:abstractNumId="43" w15:restartNumberingAfterBreak="0">
     <w:nsid w:val="6A185C0E"/>
     <w:multiLevelType w:val="hybridMultilevel"/>
     <w:tmpl w:val="94E6BCC2"/>
@@ -26962,7 +27483,7 @@
       </w:pPr>
     </w:lvl>
   </w:abstractNum>
-  <w:abstractNum w:abstractNumId="43" w15:restartNumberingAfterBreak="0">
+  <w:abstractNum w:abstractNumId="44" w15:restartNumberingAfterBreak="0">
     <w:nsid w:val="6F5E3E88"/>
     <w:multiLevelType w:val="hybridMultilevel"/>
     <w:tmpl w:val="37065FFE"/>
@@ -27075,7 +27596,7 @@
       </w:rPr>
     </w:lvl>
   </w:abstractNum>
-  <w:abstractNum w:abstractNumId="44" w15:restartNumberingAfterBreak="0">
+  <w:abstractNum w:abstractNumId="45" w15:restartNumberingAfterBreak="0">
     <w:nsid w:val="6F77768A"/>
     <w:multiLevelType w:val="multilevel"/>
     <w:tmpl w:val="0D5C010C"/>
@@ -27188,7 +27709,7 @@
       </w:pPr>
     </w:lvl>
   </w:abstractNum>
-  <w:abstractNum w:abstractNumId="45" w15:restartNumberingAfterBreak="0">
+  <w:abstractNum w:abstractNumId="46" w15:restartNumberingAfterBreak="0">
     <w:nsid w:val="744E2E5A"/>
     <w:multiLevelType w:val="hybridMultilevel"/>
     <w:tmpl w:val="0409000F"/>
@@ -27310,7 +27831,7 @@
       </w:rPr>
     </w:lvl>
   </w:abstractNum>
-  <w:abstractNum w:abstractNumId="46" w15:restartNumberingAfterBreak="0">
+  <w:abstractNum w:abstractNumId="47" w15:restartNumberingAfterBreak="0">
     <w:nsid w:val="76F852EE"/>
     <w:multiLevelType w:val="hybridMultilevel"/>
     <w:tmpl w:val="7458D450"/>
@@ -27399,7 +27920,7 @@
       </w:pPr>
     </w:lvl>
   </w:abstractNum>
-  <w:abstractNum w:abstractNumId="47" w15:restartNumberingAfterBreak="0">
+  <w:abstractNum w:abstractNumId="48" w15:restartNumberingAfterBreak="0">
     <w:nsid w:val="7918627C"/>
     <w:multiLevelType w:val="multilevel"/>
     <w:tmpl w:val="CF2A227E"/>
@@ -27512,7 +28033,7 @@
       </w:pPr>
     </w:lvl>
   </w:abstractNum>
-  <w:abstractNum w:abstractNumId="48" w15:restartNumberingAfterBreak="0">
+  <w:abstractNum w:abstractNumId="49" w15:restartNumberingAfterBreak="0">
     <w:nsid w:val="793F3BAD"/>
     <w:multiLevelType w:val="hybridMultilevel"/>
     <w:tmpl w:val="94E6BCC2"/>
@@ -27598,7 +28119,7 @@
       </w:pPr>
     </w:lvl>
   </w:abstractNum>
-  <w:abstractNum w:abstractNumId="49" w15:restartNumberingAfterBreak="0">
+  <w:abstractNum w:abstractNumId="50" w15:restartNumberingAfterBreak="0">
     <w:nsid w:val="79963FB0"/>
     <w:multiLevelType w:val="hybridMultilevel"/>
     <w:tmpl w:val="10B415CE"/>
@@ -27711,8 +28232,121 @@
       </w:rPr>
     </w:lvl>
   </w:abstractNum>
+  <w:abstractNum w:abstractNumId="51" w15:restartNumberingAfterBreak="0">
+    <w:nsid w:val="7BB930C3"/>
+    <w:multiLevelType w:val="hybridMultilevel"/>
+    <w:tmpl w:val="DB2E1C4A"/>
+    <w:lvl w:ilvl="0" w:tplc="04090001">
+      <w:start w:val="1"/>
+      <w:numFmt w:val="bullet"/>
+      <w:lvlText w:val=""/>
+      <w:lvlJc w:val="left"/>
+      <w:pPr>
+        <w:ind w:left="720" w:hanging="360"/>
+      </w:pPr>
+      <w:rPr>
+        <w:rFonts w:ascii="Symbol" w:hAnsi="Symbol" w:hint="default"/>
+      </w:rPr>
+    </w:lvl>
+    <w:lvl w:ilvl="1" w:tplc="04090003" w:tentative="1">
+      <w:start w:val="1"/>
+      <w:numFmt w:val="bullet"/>
+      <w:lvlText w:val="o"/>
+      <w:lvlJc w:val="left"/>
+      <w:pPr>
+        <w:ind w:left="1440" w:hanging="360"/>
+      </w:pPr>
+      <w:rPr>
+        <w:rFonts w:ascii="Courier New" w:hAnsi="Courier New" w:cs="Courier New" w:hint="default"/>
+      </w:rPr>
+    </w:lvl>
+    <w:lvl w:ilvl="2" w:tplc="04090005" w:tentative="1">
+      <w:start w:val="1"/>
+      <w:numFmt w:val="bullet"/>
+      <w:lvlText w:val=""/>
+      <w:lvlJc w:val="left"/>
+      <w:pPr>
+        <w:ind w:left="2160" w:hanging="360"/>
+      </w:pPr>
+      <w:rPr>
+        <w:rFonts w:ascii="Wingdings" w:hAnsi="Wingdings" w:hint="default"/>
+      </w:rPr>
+    </w:lvl>
+    <w:lvl w:ilvl="3" w:tplc="04090001" w:tentative="1">
+      <w:start w:val="1"/>
+      <w:numFmt w:val="bullet"/>
+      <w:lvlText w:val=""/>
+      <w:lvlJc w:val="left"/>
+      <w:pPr>
+        <w:ind w:left="2880" w:hanging="360"/>
+      </w:pPr>
+      <w:rPr>
+        <w:rFonts w:ascii="Symbol" w:hAnsi="Symbol" w:hint="default"/>
+      </w:rPr>
+    </w:lvl>
+    <w:lvl w:ilvl="4" w:tplc="04090003" w:tentative="1">
+      <w:start w:val="1"/>
+      <w:numFmt w:val="bullet"/>
+      <w:lvlText w:val="o"/>
+      <w:lvlJc w:val="left"/>
+      <w:pPr>
+        <w:ind w:left="3600" w:hanging="360"/>
+      </w:pPr>
+      <w:rPr>
+        <w:rFonts w:ascii="Courier New" w:hAnsi="Courier New" w:cs="Courier New" w:hint="default"/>
+      </w:rPr>
+    </w:lvl>
+    <w:lvl w:ilvl="5" w:tplc="04090005" w:tentative="1">
+      <w:start w:val="1"/>
+      <w:numFmt w:val="bullet"/>
+      <w:lvlText w:val=""/>
+      <w:lvlJc w:val="left"/>
+      <w:pPr>
+        <w:ind w:left="4320" w:hanging="360"/>
+      </w:pPr>
+      <w:rPr>
+        <w:rFonts w:ascii="Wingdings" w:hAnsi="Wingdings" w:hint="default"/>
+      </w:rPr>
+    </w:lvl>
+    <w:lvl w:ilvl="6" w:tplc="04090001" w:tentative="1">
+      <w:start w:val="1"/>
+      <w:numFmt w:val="bullet"/>
+      <w:lvlText w:val=""/>
+      <w:lvlJc w:val="left"/>
+      <w:pPr>
+        <w:ind w:left="5040" w:hanging="360"/>
+      </w:pPr>
+      <w:rPr>
+        <w:rFonts w:ascii="Symbol" w:hAnsi="Symbol" w:hint="default"/>
+      </w:rPr>
+    </w:lvl>
+    <w:lvl w:ilvl="7" w:tplc="04090003" w:tentative="1">
+      <w:start w:val="1"/>
+      <w:numFmt w:val="bullet"/>
+      <w:lvlText w:val="o"/>
+      <w:lvlJc w:val="left"/>
+      <w:pPr>
+        <w:ind w:left="5760" w:hanging="360"/>
+      </w:pPr>
+      <w:rPr>
+        <w:rFonts w:ascii="Courier New" w:hAnsi="Courier New" w:cs="Courier New" w:hint="default"/>
+      </w:rPr>
+    </w:lvl>
+    <w:lvl w:ilvl="8" w:tplc="04090005" w:tentative="1">
+      <w:start w:val="1"/>
+      <w:numFmt w:val="bullet"/>
+      <w:lvlText w:val=""/>
+      <w:lvlJc w:val="left"/>
+      <w:pPr>
+        <w:ind w:left="6480" w:hanging="360"/>
+      </w:pPr>
+      <w:rPr>
+        <w:rFonts w:ascii="Wingdings" w:hAnsi="Wingdings" w:hint="default"/>
+      </w:rPr>
+    </w:lvl>
+  </w:abstractNum>
   <w:num w:numId="1" w16cid:durableId="215239286">
-    <w:abstractNumId w:val="26"/>
+    <w:abstractNumId w:val="27"/>
   </w:num>
   <w:num w:numId="2" w16cid:durableId="1493830899">
     <w:abstractNumId w:val="0"/>
@@ -27724,13 +28358,13 @@
     <w:abstractNumId w:val="18"/>
   </w:num>
   <w:num w:numId="5" w16cid:durableId="885411154">
+    <w:abstractNumId w:val="31"/>
+  </w:num>
+  <w:num w:numId="6" w16cid:durableId="948705642">
     <w:abstractNumId w:val="30"/>
   </w:num>
-  <w:num w:numId="6" w16cid:durableId="948705642">
+  <w:num w:numId="7" w16cid:durableId="720445197">
     <w:abstractNumId w:val="29"/>
-  </w:num>
-  <w:num w:numId="7" w16cid:durableId="720445197">
-    <w:abstractNumId w:val="28"/>
     <w:lvlOverride w:ilvl="0">
       <w:lvl w:ilvl="0">
         <w:start w:val="1"/>
@@ -27891,41 +28525,41 @@
     <w:abstractNumId w:val="6"/>
   </w:num>
   <w:num w:numId="9" w16cid:durableId="1688286374">
-    <w:abstractNumId w:val="22"/>
+    <w:abstractNumId w:val="23"/>
   </w:num>
   <w:num w:numId="10" w16cid:durableId="771122960">
-    <w:abstractNumId w:val="49"/>
+    <w:abstractNumId w:val="50"/>
   </w:num>
   <w:num w:numId="11" w16cid:durableId="1687244669">
-    <w:abstractNumId w:val="47"/>
+    <w:abstractNumId w:val="48"/>
   </w:num>
   <w:num w:numId="12" w16cid:durableId="1323239741">
-    <w:abstractNumId w:val="44"/>
+    <w:abstractNumId w:val="45"/>
   </w:num>
   <w:num w:numId="13" w16cid:durableId="1855224154">
-    <w:abstractNumId w:val="23"/>
+    <w:abstractNumId w:val="24"/>
   </w:num>
   <w:num w:numId="14" w16cid:durableId="1402369574">
-    <w:abstractNumId w:val="31"/>
+    <w:abstractNumId w:val="32"/>
   </w:num>
   <w:num w:numId="15" w16cid:durableId="1980645615">
-    <w:abstractNumId w:val="37"/>
+    <w:abstractNumId w:val="38"/>
   </w:num>
   <w:num w:numId="16" w16cid:durableId="660237866">
-    <w:abstractNumId w:val="40"/>
+    <w:abstractNumId w:val="41"/>
     <w:lvlOverride w:ilvl="0">
       <w:startOverride w:val="1"/>
     </w:lvlOverride>
   </w:num>
   <w:num w:numId="17" w16cid:durableId="286470830">
-    <w:abstractNumId w:val="40"/>
+    <w:abstractNumId w:val="41"/>
     <w:lvlOverride w:ilvl="0"/>
     <w:lvlOverride w:ilvl="1">
       <w:startOverride w:val="1"/>
     </w:lvlOverride>
   </w:num>
   <w:num w:numId="18" w16cid:durableId="885681597">
-    <w:abstractNumId w:val="40"/>
+    <w:abstractNumId w:val="41"/>
     <w:lvlOverride w:ilvl="0"/>
     <w:lvlOverride w:ilvl="1"/>
     <w:lvlOverride w:ilvl="2">
@@ -27933,10 +28567,10 @@
     </w:lvlOverride>
   </w:num>
   <w:num w:numId="19" w16cid:durableId="628129640">
-    <w:abstractNumId w:val="45"/>
+    <w:abstractNumId w:val="46"/>
   </w:num>
   <w:num w:numId="20" w16cid:durableId="2104377923">
-    <w:abstractNumId w:val="42"/>
+    <w:abstractNumId w:val="43"/>
   </w:num>
   <w:num w:numId="21" w16cid:durableId="398484093">
     <w:abstractNumId w:val="9"/>
@@ -27945,13 +28579,13 @@
     <w:abstractNumId w:val="16"/>
   </w:num>
   <w:num w:numId="23" w16cid:durableId="1123382231">
-    <w:abstractNumId w:val="36"/>
+    <w:abstractNumId w:val="37"/>
   </w:num>
   <w:num w:numId="24" w16cid:durableId="958342548">
     <w:abstractNumId w:val="3"/>
   </w:num>
   <w:num w:numId="25" w16cid:durableId="1478641652">
-    <w:abstractNumId w:val="25"/>
+    <w:abstractNumId w:val="26"/>
   </w:num>
   <w:num w:numId="26" w16cid:durableId="85345902">
     <w:abstractNumId w:val="15"/>
@@ -27963,40 +28597,40 @@
     <w:abstractNumId w:val="4"/>
   </w:num>
   <w:num w:numId="29" w16cid:durableId="1981304884">
-    <w:abstractNumId w:val="27"/>
+    <w:abstractNumId w:val="28"/>
   </w:num>
   <w:num w:numId="30" w16cid:durableId="1266570332">
-    <w:abstractNumId w:val="32"/>
+    <w:abstractNumId w:val="33"/>
   </w:num>
   <w:num w:numId="31" w16cid:durableId="529612840">
+    <w:abstractNumId w:val="35"/>
+  </w:num>
+  <w:num w:numId="32" w16cid:durableId="1006711974">
     <w:abstractNumId w:val="34"/>
   </w:num>
-  <w:num w:numId="32" w16cid:durableId="1006711974">
-    <w:abstractNumId w:val="33"/>
-  </w:num>
   <w:num w:numId="33" w16cid:durableId="204952122">
-    <w:abstractNumId w:val="24"/>
+    <w:abstractNumId w:val="25"/>
   </w:num>
   <w:num w:numId="34" w16cid:durableId="965231569">
     <w:abstractNumId w:val="14"/>
   </w:num>
   <w:num w:numId="35" w16cid:durableId="1241064648">
-    <w:abstractNumId w:val="46"/>
+    <w:abstractNumId w:val="47"/>
   </w:num>
   <w:num w:numId="36" w16cid:durableId="1045526591">
     <w:abstractNumId w:val="8"/>
   </w:num>
   <w:num w:numId="37" w16cid:durableId="1491825736">
-    <w:abstractNumId w:val="41"/>
+    <w:abstractNumId w:val="42"/>
   </w:num>
   <w:num w:numId="38" w16cid:durableId="2111510745">
     <w:abstractNumId w:val="2"/>
   </w:num>
   <w:num w:numId="39" w16cid:durableId="534853099">
-    <w:abstractNumId w:val="20"/>
+    <w:abstractNumId w:val="21"/>
   </w:num>
   <w:num w:numId="40" w16cid:durableId="2087335743">
-    <w:abstractNumId w:val="28"/>
+    <w:abstractNumId w:val="29"/>
     <w:lvlOverride w:ilvl="0">
       <w:lvl w:ilvl="0">
         <w:start w:val="1"/>
@@ -28166,31 +28800,37 @@
     <w:abstractNumId w:val="17"/>
   </w:num>
   <w:num w:numId="45" w16cid:durableId="17433201">
-    <w:abstractNumId w:val="38"/>
+    <w:abstractNumId w:val="39"/>
   </w:num>
   <w:num w:numId="46" w16cid:durableId="1095593458">
-    <w:abstractNumId w:val="35"/>
+    <w:abstractNumId w:val="36"/>
   </w:num>
   <w:num w:numId="47" w16cid:durableId="770054982">
-    <w:abstractNumId w:val="39"/>
+    <w:abstractNumId w:val="40"/>
   </w:num>
   <w:num w:numId="48" w16cid:durableId="1819765317">
-    <w:abstractNumId w:val="21"/>
+    <w:abstractNumId w:val="22"/>
   </w:num>
   <w:num w:numId="49" w16cid:durableId="584992571">
-    <w:abstractNumId w:val="43"/>
+    <w:abstractNumId w:val="44"/>
   </w:num>
   <w:num w:numId="50" w16cid:durableId="1369985648">
     <w:abstractNumId w:val="11"/>
   </w:num>
   <w:num w:numId="51" w16cid:durableId="465203580">
-    <w:abstractNumId w:val="48"/>
+    <w:abstractNumId w:val="49"/>
   </w:num>
   <w:num w:numId="52" w16cid:durableId="2086293172">
     <w:abstractNumId w:val="10"/>
   </w:num>
   <w:num w:numId="53" w16cid:durableId="62414414">
     <w:abstractNumId w:val="5"/>
+  </w:num>
+  <w:num w:numId="54" w16cid:durableId="276180210">
+    <w:abstractNumId w:val="20"/>
+  </w:num>
+  <w:num w:numId="55" w16cid:durableId="1448088696">
+    <w:abstractNumId w:val="51"/>
   </w:num>
   <w:numIdMacAtCleanup w:val="47"/>
 </w:numbering>
@@ -30351,25 +30991,16 @@
 </file>
 
 <file path=customXml/item1.xml><?xml version="1.0" encoding="utf-8"?>
-<?mso-contentType ?>
-<FormTemplates xmlns="http://schemas.microsoft.com/sharepoint/v3/contenttype/forms">
-  <Display>DocumentLibraryForm</Display>
-  <Edit>DocumentLibraryForm</Edit>
-  <New>DocumentLibraryForm</New>
-</FormTemplates>
-</file>
-
-<file path=customXml/item2.xml><?xml version="1.0" encoding="utf-8"?>
 <p:properties xmlns:p="http://schemas.microsoft.com/office/2006/metadata/properties" xmlns:xsi="http://www.w3.org/2001/XMLSchema-instance" xmlns:pc="http://schemas.microsoft.com/office/infopath/2007/PartnerControls">
   <documentManagement/>
 </p:properties>
 </file>
 
-<file path=customXml/item3.xml><?xml version="1.0" encoding="utf-8"?>
+<file path=customXml/item2.xml><?xml version="1.0" encoding="utf-8"?>
 <b:Sources xmlns:b="http://schemas.openxmlformats.org/officeDocument/2006/bibliography" xmlns="http://schemas.openxmlformats.org/officeDocument/2006/bibliography" SelectedStyle="\APASixthEditionOfficeOnline.xsl" StyleName="APA" Version="6"/>
 </file>
 
-<file path=customXml/item4.xml><?xml version="1.0" encoding="utf-8"?>
+<file path=customXml/item3.xml><?xml version="1.0" encoding="utf-8"?>
 <ct:contentTypeSchema xmlns:ct="http://schemas.microsoft.com/office/2006/metadata/contentType" xmlns:ma="http://schemas.microsoft.com/office/2006/metadata/properties/metaAttributes" ct:_="" ma:_="" ma:contentTypeName="Document" ma:contentTypeID="0x0101001474C48ACCEBF74AB6B5D245D4F75B4D" ma:contentTypeVersion="12" ma:contentTypeDescription="Create a new document." ma:contentTypeScope="" ma:versionID="ed33310014b9ed52e760a02db898315e">
   <xsd:schema xmlns:xsd="http://www.w3.org/2001/XMLSchema" xmlns:xs="http://www.w3.org/2001/XMLSchema" xmlns:p="http://schemas.microsoft.com/office/2006/metadata/properties" xmlns:ns2="3b231bd9-362e-4b4a-b934-a8e14959ce6d" xmlns:ns3="969634b1-bb27-4400-acd6-86276217b3b6" targetNamespace="http://schemas.microsoft.com/office/2006/metadata/properties" ma:root="true" ma:fieldsID="ec6aa9dfe3a44c12ea66b241de8500b0" ns2:_="" ns3:_="">
     <xsd:import namespace="3b231bd9-362e-4b4a-b934-a8e14959ce6d"/>
@@ -30586,15 +31217,16 @@
 </ct:contentTypeSchema>
 </file>
 
-<file path=customXml/itemProps1.xml><?xml version="1.0" encoding="utf-8"?>
-<ds:datastoreItem xmlns:ds="http://schemas.openxmlformats.org/officeDocument/2006/customXml" ds:itemID="{49B6B7B5-1764-4EA5-B951-584BF8EEB49D}">
-  <ds:schemaRefs>
-    <ds:schemaRef ds:uri="http://schemas.microsoft.com/sharepoint/v3/contenttype/forms"/>
-  </ds:schemaRefs>
-</ds:datastoreItem>
+<file path=customXml/item4.xml><?xml version="1.0" encoding="utf-8"?>
+<?mso-contentType ?>
+<FormTemplates xmlns="http://schemas.microsoft.com/sharepoint/v3/contenttype/forms">
+  <Display>DocumentLibraryForm</Display>
+  <Edit>DocumentLibraryForm</Edit>
+  <New>DocumentLibraryForm</New>
+</FormTemplates>
 </file>
 
-<file path=customXml/itemProps2.xml><?xml version="1.0" encoding="utf-8"?>
+<file path=customXml/itemProps1.xml><?xml version="1.0" encoding="utf-8"?>
 <ds:datastoreItem xmlns:ds="http://schemas.openxmlformats.org/officeDocument/2006/customXml" ds:itemID="{9A6A423B-6D1A-4ACF-BF35-FBE1F9A0D140}">
   <ds:schemaRefs>
     <ds:schemaRef ds:uri="http://schemas.microsoft.com/office/2006/metadata/properties"/>
@@ -30603,7 +31235,7 @@
 </ds:datastoreItem>
 </file>
 
-<file path=customXml/itemProps3.xml><?xml version="1.0" encoding="utf-8"?>
+<file path=customXml/itemProps2.xml><?xml version="1.0" encoding="utf-8"?>
 <ds:datastoreItem xmlns:ds="http://schemas.openxmlformats.org/officeDocument/2006/customXml" ds:itemID="{AD97362D-4C3C-44C7-B67F-949FA0583FDB}">
   <ds:schemaRefs>
     <ds:schemaRef ds:uri="http://schemas.openxmlformats.org/officeDocument/2006/bibliography"/>
@@ -30611,7 +31243,7 @@
 </ds:datastoreItem>
 </file>
 
-<file path=customXml/itemProps4.xml><?xml version="1.0" encoding="utf-8"?>
+<file path=customXml/itemProps3.xml><?xml version="1.0" encoding="utf-8"?>
 <ds:datastoreItem xmlns:ds="http://schemas.openxmlformats.org/officeDocument/2006/customXml" ds:itemID="{EC14960A-CDF1-42FA-9A33-09EA85AE41F3}">
   <ds:schemaRefs>
     <ds:schemaRef ds:uri="http://schemas.microsoft.com/office/2006/metadata/contentType"/>
@@ -30628,4 +31260,12 @@
     <ds:schemaRef ds:uri="http://schemas.microsoft.com/internal/obd"/>
   </ds:schemaRefs>
 </ds:datastoreItem>
+</file>
+
+<file path=customXml/itemProps4.xml><?xml version="1.0" encoding="utf-8"?>
+<ds:datastoreItem xmlns:ds="http://schemas.openxmlformats.org/officeDocument/2006/customXml" ds:itemID="{49B6B7B5-1764-4EA5-B951-584BF8EEB49D}">
+  <ds:schemaRefs>
+    <ds:schemaRef ds:uri="http://schemas.microsoft.com/sharepoint/v3/contenttype/forms"/>
+  </ds:schemaRefs>
+</ds:datastoreItem>
 </file>
</xml_diff>